<commit_message>
Added pipes and filters paragraph
</commit_message>
<xml_diff>
--- a/doc/ARCHITECTURE_AND_DESIGN.docx
+++ b/doc/ARCHITECTURE_AND_DESIGN.docx
@@ -91,16 +91,57 @@
           <w:sz w:val="24"/>
           <w:szCs w:val="24"/>
         </w:rPr>
-        <w:t>Nico Dimaano, ned948</w:t>
-      </w:r>
-    </w:p>
-    <w:p>
-      <w:r>
-        <w:rPr>
-          <w:sz w:val="24"/>
-          <w:szCs w:val="24"/>
-        </w:rPr>
-        <w:t>Niklaas Neijmeijer, nkn565</w:t>
+        <w:t xml:space="preserve">Nico </w:t>
+      </w:r>
+      <w:proofErr w:type="spellStart"/>
+      <w:r>
+        <w:rPr>
+          <w:sz w:val="24"/>
+          <w:szCs w:val="24"/>
+        </w:rPr>
+        <w:t>Dimaano</w:t>
+      </w:r>
+      <w:proofErr w:type="spellEnd"/>
+      <w:r>
+        <w:rPr>
+          <w:sz w:val="24"/>
+          <w:szCs w:val="24"/>
+        </w:rPr>
+        <w:t>, ned948</w:t>
+      </w:r>
+    </w:p>
+    <w:p>
+      <w:proofErr w:type="spellStart"/>
+      <w:r>
+        <w:rPr>
+          <w:sz w:val="24"/>
+          <w:szCs w:val="24"/>
+        </w:rPr>
+        <w:t>Niklaas</w:t>
+      </w:r>
+      <w:proofErr w:type="spellEnd"/>
+      <w:r>
+        <w:rPr>
+          <w:sz w:val="24"/>
+          <w:szCs w:val="24"/>
+        </w:rPr>
+        <w:t xml:space="preserve"> </w:t>
+      </w:r>
+      <w:proofErr w:type="spellStart"/>
+      <w:r>
+        <w:rPr>
+          <w:sz w:val="24"/>
+          <w:szCs w:val="24"/>
+        </w:rPr>
+        <w:t>Neijmeijer</w:t>
+      </w:r>
+      <w:proofErr w:type="spellEnd"/>
+      <w:r>
+        <w:rPr>
+          <w:sz w:val="24"/>
+          <w:szCs w:val="24"/>
+        </w:rPr>
+        <w:t>, nkn565</w:t>
       </w:r>
     </w:p>
     <w:p>
@@ -118,16 +159,48 @@
           <w:sz w:val="24"/>
           <w:szCs w:val="24"/>
         </w:rPr>
-        <w:t>Brendon Sterma, bws948</w:t>
-      </w:r>
-    </w:p>
-    <w:p>
-      <w:r>
-        <w:rPr>
-          <w:sz w:val="24"/>
-          <w:szCs w:val="24"/>
-        </w:rPr>
-        <w:t>Jiawei Zang, jiz457</w:t>
+        <w:t xml:space="preserve">Brendon </w:t>
+      </w:r>
+      <w:proofErr w:type="spellStart"/>
+      <w:r>
+        <w:rPr>
+          <w:sz w:val="24"/>
+          <w:szCs w:val="24"/>
+        </w:rPr>
+        <w:t>Sterma</w:t>
+      </w:r>
+      <w:proofErr w:type="spellEnd"/>
+      <w:r>
+        <w:rPr>
+          <w:sz w:val="24"/>
+          <w:szCs w:val="24"/>
+        </w:rPr>
+        <w:t>, bws948</w:t>
+      </w:r>
+    </w:p>
+    <w:p>
+      <w:r>
+        <w:rPr>
+          <w:sz w:val="24"/>
+          <w:szCs w:val="24"/>
+        </w:rPr>
+        <w:t xml:space="preserve">Jiawei </w:t>
+      </w:r>
+      <w:proofErr w:type="spellStart"/>
+      <w:r>
+        <w:rPr>
+          <w:sz w:val="24"/>
+          <w:szCs w:val="24"/>
+        </w:rPr>
+        <w:t>Zang</w:t>
+      </w:r>
+      <w:proofErr w:type="spellEnd"/>
+      <w:r>
+        <w:rPr>
+          <w:sz w:val="24"/>
+          <w:szCs w:val="24"/>
+        </w:rPr>
+        <w:t>, jiz457</w:t>
       </w:r>
     </w:p>
     <w:p>
@@ -177,6 +250,16 @@
     </w:p>
     <w:p>
       <w:pPr>
+        <w:jc w:val="center"/>
+        <w:rPr>
+          <w:b/>
+          <w:sz w:val="36"/>
+          <w:szCs w:val="36"/>
+        </w:rPr>
+      </w:pPr>
+    </w:p>
+    <w:p>
+      <w:pPr>
         <w:ind w:firstLine="720"/>
         <w:rPr>
           <w:sz w:val="28"/>
@@ -266,7 +349,7 @@
           <w:sz w:val="28"/>
           <w:szCs w:val="28"/>
         </w:rPr>
-        <w:t xml:space="preserve">We also studied the “Call-and-Return” architecture.  Some aspects of this architecture could be beneficial to the system, such as the ability to easily distribute across multiple machines or networks.  Though this may make the networking pieces of the system easier, “Call-and-Return” has negative affects to </w:t>
+        <w:t xml:space="preserve">We also studied the “Call-and-Return” architecture.  Some aspects of this architecture could be beneficial to the system, such as the ability to easily distribute across multiple machines or networks.  Though this may make the </w:t>
       </w:r>
       <w:r>
         <w:rPr>
@@ -274,7 +357,7 @@
           <w:szCs w:val="28"/>
         </w:rPr>
         <w:lastRenderedPageBreak/>
-        <w:t xml:space="preserve">keeping the game system simple and easy to manage.  The hierarchical nature of this architecture would not allow us to abstract the input and output interfaces from the model of the game, and many objects would rely on each other, creating high coupling.  This will ultimately impede our ability to </w:t>
+        <w:t xml:space="preserve">networking pieces of the system easier, “Call-and-Return” has negative affects to keeping the game system simple and easy to manage.  The hierarchical nature of this architecture would not allow us to abstract the input and output interfaces from the model of the game, and many objects would rely on each other, creating high coupling.  This will ultimately impede our ability to </w:t>
       </w:r>
       <w:r>
         <w:rPr>
@@ -307,16 +390,23 @@
           <w:szCs w:val="28"/>
         </w:rPr>
         <w:t>The “Pipes and Filters” architecture</w:t>
+      </w:r>
+      <w:r>
+        <w:rPr>
+          <w:sz w:val="28"/>
+          <w:szCs w:val="28"/>
+        </w:rPr>
+        <w:t xml:space="preserve"> </w:t>
+      </w:r>
+      <w:r>
+        <w:rPr>
+          <w:sz w:val="28"/>
+          <w:szCs w:val="28"/>
+        </w:rPr>
+        <w:t xml:space="preserve">was the final architecture we considered.  We found that this architecture would be useful for translating information from one state to another.  It is not particularly useful for the overall game system, but may prove useful for specific pieces in the architecture.  As an example, the robot librarian collects robot programs and gives them to the system.  This data needs to be parsed out into a format that can be read by the system.  Using “Pipes and Filters” would be useful in designing this piece of the system, but will not be effective for the overall game, where there is really no pipeline of commands being executed.  </w:t>
       </w:r>
       <w:bookmarkStart w:id="0" w:name="_GoBack"/>
       <w:bookmarkEnd w:id="0"/>
-      <w:r>
-        <w:rPr>
-          <w:sz w:val="28"/>
-          <w:szCs w:val="28"/>
-        </w:rPr>
-        <w:t xml:space="preserve"> </w:t>
-      </w:r>
     </w:p>
     <w:p>
       <w:pPr>

</xml_diff>

<commit_message>
Added some document design and layout
</commit_message>
<xml_diff>
--- a/doc/ARCHITECTURE_AND_DESIGN.docx
+++ b/doc/ARCHITECTURE_AND_DESIGN.docx
@@ -35,59 +35,71 @@
     <w:p>
       <w:pPr>
         <w:jc w:val="center"/>
-      </w:pPr>
-      <w:r>
         <w:rPr>
           <w:b/>
           <w:sz w:val="44"/>
           <w:szCs w:val="44"/>
         </w:rPr>
+      </w:pPr>
+      <w:r>
+        <w:rPr>
+          <w:b/>
+          <w:sz w:val="44"/>
+          <w:szCs w:val="44"/>
+        </w:rPr>
         <w:t>DESIGN</w:t>
       </w:r>
     </w:p>
     <w:p>
       <w:pPr>
         <w:jc w:val="center"/>
-      </w:pPr>
-      <w:r>
         <w:rPr>
           <w:b/>
           <w:sz w:val="32"/>
           <w:szCs w:val="32"/>
         </w:rPr>
+      </w:pPr>
+      <w:r>
+        <w:rPr>
+          <w:b/>
+          <w:sz w:val="32"/>
+          <w:szCs w:val="32"/>
+        </w:rPr>
+        <w:t>Robot Arena</w:t>
+      </w:r>
+    </w:p>
+    <w:p>
+      <w:pPr>
+        <w:jc w:val="center"/>
+        <w:rPr>
+          <w:sz w:val="32"/>
+          <w:szCs w:val="32"/>
+        </w:rPr>
+      </w:pPr>
+    </w:p>
+    <w:p>
+      <w:pPr>
+        <w:jc w:val="center"/>
+      </w:pPr>
+      <w:r>
+        <w:rPr>
+          <w:b/>
+          <w:sz w:val="32"/>
+          <w:szCs w:val="32"/>
+        </w:rPr>
         <w:t>GROUP D1, CMPT370</w:t>
       </w:r>
     </w:p>
     <w:p>
       <w:pPr>
         <w:jc w:val="center"/>
-      </w:pPr>
-    </w:p>
-    <w:p>
-      <w:pPr>
-        <w:jc w:val="center"/>
-      </w:pPr>
-    </w:p>
-    <w:p>
-      <w:pPr>
-        <w:jc w:val="center"/>
-      </w:pPr>
-    </w:p>
-    <w:p>
-      <w:pPr>
-        <w:jc w:val="center"/>
-      </w:pPr>
-    </w:p>
-    <w:p>
-      <w:pPr>
-        <w:jc w:val="center"/>
-      </w:pPr>
-    </w:p>
-    <w:p/>
-    <w:p/>
-    <w:p>
-      <w:r>
-        <w:rPr>
+        <w:rPr>
+          <w:b/>
+        </w:rPr>
+      </w:pPr>
+      <w:r>
+        <w:rPr>
+          <w:b/>
           <w:sz w:val="24"/>
           <w:szCs w:val="24"/>
         </w:rPr>
@@ -96,6 +108,7 @@
       <w:proofErr w:type="spellStart"/>
       <w:r>
         <w:rPr>
+          <w:b/>
           <w:sz w:val="24"/>
           <w:szCs w:val="24"/>
         </w:rPr>
@@ -104,6 +117,7 @@
       <w:proofErr w:type="spellEnd"/>
       <w:r>
         <w:rPr>
+          <w:b/>
           <w:sz w:val="24"/>
           <w:szCs w:val="24"/>
         </w:rPr>
@@ -111,9 +125,16 @@
       </w:r>
     </w:p>
     <w:p>
+      <w:pPr>
+        <w:jc w:val="center"/>
+        <w:rPr>
+          <w:b/>
+        </w:rPr>
+      </w:pPr>
       <w:proofErr w:type="spellStart"/>
       <w:r>
         <w:rPr>
+          <w:b/>
           <w:sz w:val="24"/>
           <w:szCs w:val="24"/>
         </w:rPr>
@@ -122,6 +143,7 @@
       <w:proofErr w:type="spellEnd"/>
       <w:r>
         <w:rPr>
+          <w:b/>
           <w:sz w:val="24"/>
           <w:szCs w:val="24"/>
         </w:rPr>
@@ -130,6 +152,7 @@
       <w:proofErr w:type="spellStart"/>
       <w:r>
         <w:rPr>
+          <w:b/>
           <w:sz w:val="24"/>
           <w:szCs w:val="24"/>
         </w:rPr>
@@ -138,6 +161,7 @@
       <w:proofErr w:type="spellEnd"/>
       <w:r>
         <w:rPr>
+          <w:b/>
           <w:sz w:val="24"/>
           <w:szCs w:val="24"/>
         </w:rPr>
@@ -145,8 +169,15 @@
       </w:r>
     </w:p>
     <w:p>
-      <w:r>
-        <w:rPr>
+      <w:pPr>
+        <w:jc w:val="center"/>
+        <w:rPr>
+          <w:b/>
+        </w:rPr>
+      </w:pPr>
+      <w:r>
+        <w:rPr>
+          <w:b/>
           <w:sz w:val="24"/>
           <w:szCs w:val="24"/>
         </w:rPr>
@@ -154,8 +185,15 @@
       </w:r>
     </w:p>
     <w:p>
-      <w:r>
-        <w:rPr>
+      <w:pPr>
+        <w:jc w:val="center"/>
+        <w:rPr>
+          <w:b/>
+        </w:rPr>
+      </w:pPr>
+      <w:r>
+        <w:rPr>
+          <w:b/>
           <w:sz w:val="24"/>
           <w:szCs w:val="24"/>
         </w:rPr>
@@ -164,6 +202,7 @@
       <w:proofErr w:type="spellStart"/>
       <w:r>
         <w:rPr>
+          <w:b/>
           <w:sz w:val="24"/>
           <w:szCs w:val="24"/>
         </w:rPr>
@@ -172,6 +211,7 @@
       <w:proofErr w:type="spellEnd"/>
       <w:r>
         <w:rPr>
+          <w:b/>
           <w:sz w:val="24"/>
           <w:szCs w:val="24"/>
         </w:rPr>
@@ -179,8 +219,15 @@
       </w:r>
     </w:p>
     <w:p>
-      <w:r>
-        <w:rPr>
+      <w:pPr>
+        <w:jc w:val="center"/>
+        <w:rPr>
+          <w:b/>
+        </w:rPr>
+      </w:pPr>
+      <w:r>
+        <w:rPr>
+          <w:b/>
           <w:sz w:val="24"/>
           <w:szCs w:val="24"/>
         </w:rPr>
@@ -189,6 +236,7 @@
       <w:proofErr w:type="spellStart"/>
       <w:r>
         <w:rPr>
+          <w:b/>
           <w:sz w:val="24"/>
           <w:szCs w:val="24"/>
         </w:rPr>
@@ -197,11 +245,32 @@
       <w:proofErr w:type="spellEnd"/>
       <w:r>
         <w:rPr>
+          <w:b/>
           <w:sz w:val="24"/>
           <w:szCs w:val="24"/>
         </w:rPr>
         <w:t>, jiz457</w:t>
       </w:r>
+    </w:p>
+    <w:p>
+      <w:pPr>
+        <w:jc w:val="center"/>
+      </w:pPr>
+    </w:p>
+    <w:p>
+      <w:pPr>
+        <w:jc w:val="center"/>
+      </w:pPr>
+    </w:p>
+    <w:p>
+      <w:pPr>
+        <w:jc w:val="center"/>
+      </w:pPr>
+    </w:p>
+    <w:p>
+      <w:pPr>
+        <w:jc w:val="center"/>
+      </w:pPr>
     </w:p>
     <w:p>
       <w:pPr>
@@ -225,6 +294,49 @@
     <w:p>
       <w:pPr>
         <w:rPr>
+          <w:b/>
+          <w:sz w:val="28"/>
+          <w:szCs w:val="28"/>
+        </w:rPr>
+      </w:pPr>
+      <w:r>
+        <w:rPr>
+          <w:b/>
+          <w:sz w:val="28"/>
+          <w:szCs w:val="28"/>
+        </w:rPr>
+        <w:t>Purpose</w:t>
+      </w:r>
+    </w:p>
+    <w:p>
+      <w:pPr>
+        <w:rPr>
+          <w:b/>
+          <w:sz w:val="28"/>
+          <w:szCs w:val="28"/>
+        </w:rPr>
+      </w:pPr>
+    </w:p>
+    <w:p>
+      <w:pPr>
+        <w:rPr>
+          <w:b/>
+          <w:sz w:val="28"/>
+          <w:szCs w:val="28"/>
+        </w:rPr>
+      </w:pPr>
+      <w:r>
+        <w:rPr>
+          <w:b/>
+          <w:sz w:val="28"/>
+          <w:szCs w:val="28"/>
+        </w:rPr>
+        <w:t>Scope</w:t>
+      </w:r>
+    </w:p>
+    <w:p>
+      <w:pPr>
+        <w:rPr>
           <w:sz w:val="28"/>
           <w:szCs w:val="28"/>
         </w:rPr>
@@ -245,18 +357,33 @@
           <w:sz w:val="36"/>
           <w:szCs w:val="36"/>
         </w:rPr>
-        <w:t>ARCHITECTURE</w:t>
-      </w:r>
-    </w:p>
-    <w:p>
-      <w:pPr>
-        <w:jc w:val="center"/>
+        <w:t xml:space="preserve">SYSTEM </w:t>
+      </w:r>
+      <w:r>
         <w:rPr>
           <w:b/>
           <w:sz w:val="36"/>
           <w:szCs w:val="36"/>
         </w:rPr>
-      </w:pPr>
+        <w:t>ARCHITECTURE</w:t>
+      </w:r>
+    </w:p>
+    <w:p>
+      <w:pPr>
+        <w:rPr>
+          <w:b/>
+          <w:sz w:val="28"/>
+          <w:szCs w:val="28"/>
+        </w:rPr>
+      </w:pPr>
+      <w:r>
+        <w:rPr>
+          <w:b/>
+          <w:sz w:val="28"/>
+          <w:szCs w:val="28"/>
+        </w:rPr>
+        <w:t>Chosen Architecture</w:t>
+      </w:r>
     </w:p>
     <w:p>
       <w:pPr>
@@ -297,119 +424,128 @@
     </w:p>
     <w:p>
       <w:pPr>
-        <w:ind w:firstLine="720"/>
-        <w:rPr>
-          <w:sz w:val="28"/>
-          <w:szCs w:val="28"/>
-        </w:rPr>
-      </w:pPr>
-    </w:p>
-    <w:p>
-      <w:pPr>
-        <w:ind w:firstLine="720"/>
-        <w:rPr>
-          <w:sz w:val="28"/>
-          <w:szCs w:val="28"/>
-        </w:rPr>
-      </w:pPr>
-      <w:r>
-        <w:rPr>
-          <w:sz w:val="28"/>
-          <w:szCs w:val="28"/>
-        </w:rPr>
-        <w:t xml:space="preserve">One of the architectures we studied was the “Data-Driven” architecture.  This does not seem to be a necessary architecture for our system as there is no underlying data storage or lookup.  All data used in the system is created and used during play and is not stored after the application has been terminated.  </w:t>
-      </w:r>
-      <w:r>
-        <w:rPr>
-          <w:sz w:val="28"/>
-          <w:szCs w:val="28"/>
-        </w:rPr>
-        <w:t>The robot data from the librarian will travel through the system in JSON format, however it is unnecessary to store this information after a match has finished as it will be sent back to the librarian, which will manage it according to its specifications.  Thus a data-driven architecture seems to have more overhead than is necessary for the system, and would ultimately be more costly than beneficial.</w:t>
-      </w:r>
-    </w:p>
-    <w:p>
-      <w:pPr>
-        <w:ind w:firstLine="720"/>
-        <w:rPr>
-          <w:sz w:val="28"/>
-          <w:szCs w:val="28"/>
-        </w:rPr>
-      </w:pPr>
-    </w:p>
-    <w:p>
-      <w:pPr>
-        <w:ind w:firstLine="720"/>
-        <w:rPr>
-          <w:sz w:val="28"/>
-          <w:szCs w:val="28"/>
-        </w:rPr>
-      </w:pPr>
-      <w:r>
-        <w:rPr>
-          <w:sz w:val="28"/>
-          <w:szCs w:val="28"/>
-        </w:rPr>
-        <w:t xml:space="preserve">We also studied the “Call-and-Return” architecture.  Some aspects of this architecture could be beneficial to the system, such as the ability to easily distribute across multiple machines or networks.  Though this may make the </w:t>
-      </w:r>
-      <w:r>
-        <w:rPr>
-          <w:sz w:val="28"/>
-          <w:szCs w:val="28"/>
-        </w:rPr>
-        <w:lastRenderedPageBreak/>
-        <w:t xml:space="preserve">networking pieces of the system easier, “Call-and-Return” has negative affects to keeping the game system simple and easy to manage.  The hierarchical nature of this architecture would not allow us to abstract the input and output interfaces from the model of the game, and many objects would rely on each other, creating high coupling.  This will ultimately impede our ability to </w:t>
-      </w:r>
-      <w:r>
-        <w:rPr>
-          <w:sz w:val="28"/>
-          <w:szCs w:val="28"/>
-        </w:rPr>
-        <w:t>manage game components separately from the user interface, making testing and implementation more work than is necessary.  The “Call-and-Return” architecture does not fit well with the requirements for the system.</w:t>
-      </w:r>
-    </w:p>
-    <w:p>
-      <w:pPr>
-        <w:ind w:firstLine="720"/>
-        <w:rPr>
-          <w:sz w:val="28"/>
-          <w:szCs w:val="28"/>
-        </w:rPr>
-      </w:pPr>
-    </w:p>
-    <w:p>
-      <w:pPr>
-        <w:ind w:firstLine="720"/>
-        <w:rPr>
-          <w:sz w:val="28"/>
-          <w:szCs w:val="28"/>
-        </w:rPr>
-      </w:pPr>
-      <w:r>
-        <w:rPr>
-          <w:sz w:val="28"/>
-          <w:szCs w:val="28"/>
-        </w:rPr>
-        <w:t>The “Pipes and Filters” architecture</w:t>
-      </w:r>
-      <w:r>
-        <w:rPr>
-          <w:sz w:val="28"/>
-          <w:szCs w:val="28"/>
-        </w:rPr>
-        <w:t xml:space="preserve"> </w:t>
-      </w:r>
-      <w:r>
-        <w:rPr>
-          <w:sz w:val="28"/>
-          <w:szCs w:val="28"/>
-        </w:rPr>
-        <w:t xml:space="preserve">was the final architecture we considered.  We found that this architecture would be useful for translating information from one state to another.  It is not particularly useful for the overall game system, but may prove useful for specific pieces in the architecture.  As an example, the robot librarian collects robot programs and gives them to the system.  This data needs to be parsed out into a format that can be read by the system.  Using “Pipes and Filters” would be useful in designing this piece of the system, but will not be effective for the overall game, where there is really no pipeline of commands being executed.  </w:t>
-      </w:r>
+        <w:rPr>
+          <w:b/>
+          <w:sz w:val="28"/>
+          <w:szCs w:val="28"/>
+        </w:rPr>
+      </w:pPr>
       <w:bookmarkStart w:id="0" w:name="_GoBack"/>
       <w:bookmarkEnd w:id="0"/>
     </w:p>
     <w:p>
       <w:pPr>
+        <w:rPr>
+          <w:b/>
+          <w:sz w:val="28"/>
+          <w:szCs w:val="28"/>
+        </w:rPr>
+      </w:pPr>
+      <w:r>
+        <w:rPr>
+          <w:b/>
+          <w:sz w:val="28"/>
+          <w:szCs w:val="28"/>
+        </w:rPr>
+        <w:t>Other Considerations</w:t>
+      </w:r>
+    </w:p>
+    <w:p>
+      <w:pPr>
+        <w:ind w:firstLine="720"/>
+        <w:rPr>
+          <w:sz w:val="28"/>
+          <w:szCs w:val="28"/>
+        </w:rPr>
+      </w:pPr>
+      <w:r>
+        <w:rPr>
+          <w:sz w:val="28"/>
+          <w:szCs w:val="28"/>
+        </w:rPr>
+        <w:t xml:space="preserve">One of the architectures we studied was the “Data-Driven” architecture.  This does not seem to be a necessary architecture for our system as there is no underlying data storage or lookup.  All data used in the system is created and used during play and is not stored after the application has been terminated.  </w:t>
+      </w:r>
+      <w:r>
+        <w:rPr>
+          <w:sz w:val="28"/>
+          <w:szCs w:val="28"/>
+        </w:rPr>
+        <w:t>The robot data from the librarian will travel through the system in JSON format, however it is unnecessary to store this information after a match has finished as it will be sent back to the librarian, which will manage it according to its specifications.  Thus a data-driven architecture seems to have more overhead than is necessary for the system, and would ultimately be more costly than beneficial.</w:t>
+      </w:r>
+    </w:p>
+    <w:p>
+      <w:pPr>
+        <w:ind w:firstLine="720"/>
+        <w:rPr>
+          <w:sz w:val="28"/>
+          <w:szCs w:val="28"/>
+        </w:rPr>
+      </w:pPr>
+    </w:p>
+    <w:p>
+      <w:pPr>
+        <w:ind w:firstLine="720"/>
+        <w:rPr>
+          <w:sz w:val="28"/>
+          <w:szCs w:val="28"/>
+        </w:rPr>
+      </w:pPr>
+      <w:r>
+        <w:rPr>
+          <w:sz w:val="28"/>
+          <w:szCs w:val="28"/>
+        </w:rPr>
+        <w:t xml:space="preserve">We also studied the “Call-and-Return” architecture.  Some aspects of this architecture could be beneficial to the system, such as the ability to easily distribute across multiple machines or networks.  Though this may make the networking pieces of the system easier, “Call-and-Return” has negative affects to keeping the game system simple and easy to manage.  The hierarchical nature of this architecture would not allow us to abstract the input and output interfaces from the model of the game, and many objects would rely on each other, creating high coupling.  This will ultimately impede our ability to </w:t>
+      </w:r>
+      <w:r>
+        <w:rPr>
+          <w:sz w:val="28"/>
+          <w:szCs w:val="28"/>
+        </w:rPr>
+        <w:t>manage game components separately from the user interface, making testing and implementation more work than is necessary.  The “Call-and-Return” architecture does not fit well with the requirements for the system.</w:t>
+      </w:r>
+    </w:p>
+    <w:p>
+      <w:pPr>
+        <w:ind w:firstLine="720"/>
+        <w:rPr>
+          <w:sz w:val="28"/>
+          <w:szCs w:val="28"/>
+        </w:rPr>
+      </w:pPr>
+    </w:p>
+    <w:p>
+      <w:pPr>
+        <w:ind w:firstLine="720"/>
+        <w:rPr>
+          <w:sz w:val="28"/>
+          <w:szCs w:val="28"/>
+        </w:rPr>
+      </w:pPr>
+      <w:r>
+        <w:rPr>
+          <w:sz w:val="28"/>
+          <w:szCs w:val="28"/>
+        </w:rPr>
+        <w:t>The “Pipes and Filters” architecture</w:t>
+      </w:r>
+      <w:r>
+        <w:rPr>
+          <w:sz w:val="28"/>
+          <w:szCs w:val="28"/>
+        </w:rPr>
+        <w:t xml:space="preserve"> </w:t>
+      </w:r>
+      <w:r>
+        <w:rPr>
+          <w:sz w:val="28"/>
+          <w:szCs w:val="28"/>
+        </w:rPr>
+        <w:t xml:space="preserve">was the final architecture we considered.  We found that this architecture would be useful for translating information from one state to another.  It is not particularly useful for the overall game system, but may prove useful for specific pieces in the architecture.  As an example, the robot librarian collects robot programs and gives them to the system.  This data needs to be parsed out into a format that can be read by the system.  Using “Pipes and Filters” would be useful in designing this piece of the system, but will not be effective for the overall game, where there is really no pipeline of commands being executed.  </w:t>
+      </w:r>
+    </w:p>
+    <w:p>
+      <w:pPr>
         <w:ind w:firstLine="720"/>
         <w:rPr>
           <w:sz w:val="28"/>
@@ -434,28 +570,207 @@
         </w:rPr>
         <w:t>DESIGN</w:t>
       </w:r>
-    </w:p>
-    <w:p>
-      <w:pPr>
-        <w:jc w:val="center"/>
+      <w:r>
         <w:rPr>
           <w:b/>
           <w:sz w:val="36"/>
           <w:szCs w:val="36"/>
         </w:rPr>
-      </w:pPr>
-    </w:p>
-    <w:p>
-      <w:pPr>
-        <w:jc w:val="center"/>
+        <w:t xml:space="preserve"> OVERVIEW</w:t>
+      </w:r>
+      <w:r>
         <w:rPr>
           <w:b/>
           <w:sz w:val="36"/>
           <w:szCs w:val="36"/>
         </w:rPr>
-      </w:pPr>
+        <w:tab/>
+      </w:r>
+    </w:p>
+    <w:p>
+      <w:pPr>
+        <w:rPr>
+          <w:b/>
+          <w:sz w:val="28"/>
+          <w:szCs w:val="28"/>
+        </w:rPr>
+      </w:pPr>
+      <w:r>
+        <w:rPr>
+          <w:b/>
+          <w:sz w:val="28"/>
+          <w:szCs w:val="28"/>
+        </w:rPr>
+        <w:t>O</w:t>
+      </w:r>
+      <w:r>
+        <w:rPr>
+          <w:b/>
+          <w:sz w:val="28"/>
+          <w:szCs w:val="28"/>
+        </w:rPr>
+        <w:t>verview of the System</w:t>
+      </w:r>
+    </w:p>
+    <w:p>
+      <w:pPr>
+        <w:rPr>
+          <w:b/>
+          <w:sz w:val="28"/>
+          <w:szCs w:val="28"/>
+        </w:rPr>
+      </w:pPr>
+    </w:p>
+    <w:p>
+      <w:pPr>
+        <w:rPr>
+          <w:b/>
+          <w:sz w:val="28"/>
+          <w:szCs w:val="28"/>
+        </w:rPr>
+      </w:pPr>
+      <w:r>
+        <w:rPr>
+          <w:b/>
+          <w:sz w:val="28"/>
+          <w:szCs w:val="28"/>
+        </w:rPr>
+        <w:t>Model</w:t>
+      </w:r>
+    </w:p>
+    <w:p>
+      <w:pPr>
+        <w:rPr>
+          <w:b/>
+          <w:sz w:val="28"/>
+          <w:szCs w:val="28"/>
+        </w:rPr>
+      </w:pPr>
+    </w:p>
+    <w:p>
+      <w:pPr>
+        <w:rPr>
+          <w:b/>
+          <w:sz w:val="28"/>
+          <w:szCs w:val="28"/>
+        </w:rPr>
+      </w:pPr>
+      <w:r>
+        <w:rPr>
+          <w:b/>
+          <w:sz w:val="28"/>
+          <w:szCs w:val="28"/>
+        </w:rPr>
+        <w:t>View</w:t>
+      </w:r>
+    </w:p>
+    <w:p>
+      <w:pPr>
+        <w:rPr>
+          <w:b/>
+          <w:sz w:val="28"/>
+          <w:szCs w:val="28"/>
+        </w:rPr>
+      </w:pPr>
+    </w:p>
+    <w:p>
+      <w:pPr>
+        <w:rPr>
+          <w:b/>
+          <w:sz w:val="28"/>
+          <w:szCs w:val="28"/>
+        </w:rPr>
+      </w:pPr>
+      <w:r>
+        <w:rPr>
+          <w:b/>
+          <w:sz w:val="28"/>
+          <w:szCs w:val="28"/>
+        </w:rPr>
+        <w:lastRenderedPageBreak/>
+        <w:t>Controller</w:t>
+      </w:r>
+    </w:p>
+    <w:p>
+      <w:pPr>
+        <w:jc w:val="center"/>
+        <w:rPr>
+          <w:b/>
+          <w:sz w:val="36"/>
+          <w:szCs w:val="36"/>
+        </w:rPr>
+      </w:pPr>
+    </w:p>
+    <w:p>
+      <w:pPr>
+        <w:jc w:val="center"/>
+        <w:rPr>
+          <w:b/>
+          <w:sz w:val="36"/>
+          <w:szCs w:val="36"/>
+        </w:rPr>
+      </w:pPr>
+      <w:r>
+        <w:rPr>
+          <w:b/>
+          <w:sz w:val="36"/>
+          <w:szCs w:val="36"/>
+        </w:rPr>
+        <w:t>REQUIREMENTS TRACEABILITY</w:t>
+      </w:r>
+    </w:p>
+    <w:p>
+      <w:pPr>
+        <w:jc w:val="center"/>
+        <w:rPr>
+          <w:b/>
+          <w:sz w:val="36"/>
+          <w:szCs w:val="36"/>
+        </w:rPr>
+      </w:pPr>
+    </w:p>
+    <w:p>
+      <w:pPr>
+        <w:rPr>
+          <w:b/>
+          <w:sz w:val="24"/>
+          <w:szCs w:val="24"/>
+        </w:rPr>
+      </w:pPr>
+      <w:r>
+        <w:rPr>
+          <w:b/>
+          <w:sz w:val="24"/>
+          <w:szCs w:val="24"/>
+        </w:rPr>
+        <w:t xml:space="preserve">Version History: </w:t>
+      </w:r>
+    </w:p>
+    <w:p>
+      <w:pPr>
+        <w:rPr>
+          <w:b/>
+          <w:sz w:val="24"/>
+          <w:szCs w:val="24"/>
+        </w:rPr>
+      </w:pPr>
+      <w:r>
+        <w:rPr>
+          <w:b/>
+          <w:sz w:val="24"/>
+          <w:szCs w:val="24"/>
+        </w:rPr>
+        <w:tab/>
+        <w:t>-</w:t>
+      </w:r>
     </w:p>
     <w:sectPr>
+      <w:headerReference w:type="even" r:id="rId6"/>
+      <w:headerReference w:type="default" r:id="rId7"/>
+      <w:footerReference w:type="even" r:id="rId8"/>
+      <w:footerReference w:type="default" r:id="rId9"/>
+      <w:headerReference w:type="first" r:id="rId10"/>
+      <w:footerReference w:type="first" r:id="rId11"/>
       <w:pgSz w:w="12240" w:h="15840"/>
       <w:pgMar w:top="1440" w:right="1440" w:bottom="1440" w:left="1440" w:header="708" w:footer="708" w:gutter="0"/>
       <w:cols w:space="708"/>
@@ -463,6 +778,116 @@
     </w:sectPr>
   </w:body>
 </w:document>
+</file>
+
+<file path=word/endnotes.xml><?xml version="1.0" encoding="utf-8"?>
+<w:endnotes xmlns:wpc="http://schemas.microsoft.com/office/word/2010/wordprocessingCanvas" xmlns:cx="http://schemas.microsoft.com/office/drawing/2014/chartex" xmlns:cx1="http://schemas.microsoft.com/office/drawing/2015/9/8/chartex" xmlns:cx2="http://schemas.microsoft.com/office/drawing/2015/10/21/chartex" xmlns:mc="http://schemas.openxmlformats.org/markup-compatibility/2006" xmlns:o="urn:schemas-microsoft-com:office:office" xmlns:r="http://schemas.openxmlformats.org/officeDocument/2006/relationships" xmlns:m="http://schemas.openxmlformats.org/officeDocument/2006/math" xmlns:v="urn:schemas-microsoft-com:vml" xmlns:wp14="http://schemas.microsoft.com/office/word/2010/wordprocessingDrawing" xmlns:wp="http://schemas.openxmlformats.org/drawingml/2006/wordprocessingDrawing" xmlns:w10="urn:schemas-microsoft-com:office:word" xmlns:w="http://schemas.openxmlformats.org/wordprocessingml/2006/main" xmlns:w14="http://schemas.microsoft.com/office/word/2010/wordml" xmlns:w15="http://schemas.microsoft.com/office/word/2012/wordml" xmlns:w16se="http://schemas.microsoft.com/office/word/2015/wordml/symex" xmlns:wpg="http://schemas.microsoft.com/office/word/2010/wordprocessingGroup" xmlns:wpi="http://schemas.microsoft.com/office/word/2010/wordprocessingInk" xmlns:wne="http://schemas.microsoft.com/office/word/2006/wordml" xmlns:wps="http://schemas.microsoft.com/office/word/2010/wordprocessingShape" mc:Ignorable="w14 w15 w16se wp14">
+  <w:endnote w:type="separator" w:id="-1">
+    <w:p>
+      <w:pPr>
+        <w:spacing w:after="0" w:line="240" w:lineRule="auto"/>
+      </w:pPr>
+      <w:r>
+        <w:separator/>
+      </w:r>
+    </w:p>
+  </w:endnote>
+  <w:endnote w:type="continuationSeparator" w:id="0">
+    <w:p>
+      <w:pPr>
+        <w:spacing w:after="0" w:line="240" w:lineRule="auto"/>
+      </w:pPr>
+      <w:r>
+        <w:continuationSeparator/>
+      </w:r>
+    </w:p>
+  </w:endnote>
+</w:endnotes>
+</file>
+
+<file path=word/footer1.xml><?xml version="1.0" encoding="utf-8"?>
+<w:ftr xmlns:wpc="http://schemas.microsoft.com/office/word/2010/wordprocessingCanvas" xmlns:cx="http://schemas.microsoft.com/office/drawing/2014/chartex" xmlns:cx1="http://schemas.microsoft.com/office/drawing/2015/9/8/chartex" xmlns:cx2="http://schemas.microsoft.com/office/drawing/2015/10/21/chartex" xmlns:mc="http://schemas.openxmlformats.org/markup-compatibility/2006" xmlns:o="urn:schemas-microsoft-com:office:office" xmlns:r="http://schemas.openxmlformats.org/officeDocument/2006/relationships" xmlns:m="http://schemas.openxmlformats.org/officeDocument/2006/math" xmlns:v="urn:schemas-microsoft-com:vml" xmlns:wp14="http://schemas.microsoft.com/office/word/2010/wordprocessingDrawing" xmlns:wp="http://schemas.openxmlformats.org/drawingml/2006/wordprocessingDrawing" xmlns:w10="urn:schemas-microsoft-com:office:word" xmlns:w="http://schemas.openxmlformats.org/wordprocessingml/2006/main" xmlns:w14="http://schemas.microsoft.com/office/word/2010/wordml" xmlns:w15="http://schemas.microsoft.com/office/word/2012/wordml" xmlns:w16se="http://schemas.microsoft.com/office/word/2015/wordml/symex" xmlns:wpg="http://schemas.microsoft.com/office/word/2010/wordprocessingGroup" xmlns:wpi="http://schemas.microsoft.com/office/word/2010/wordprocessingInk" xmlns:wne="http://schemas.microsoft.com/office/word/2006/wordml" xmlns:wps="http://schemas.microsoft.com/office/word/2010/wordprocessingShape" mc:Ignorable="w14 w15 w16se wp14">
+  <w:p>
+    <w:pPr>
+      <w:pStyle w:val="Footer"/>
+    </w:pPr>
+  </w:p>
+</w:ftr>
+</file>
+
+<file path=word/footer2.xml><?xml version="1.0" encoding="utf-8"?>
+<w:ftr xmlns:wpc="http://schemas.microsoft.com/office/word/2010/wordprocessingCanvas" xmlns:cx="http://schemas.microsoft.com/office/drawing/2014/chartex" xmlns:cx1="http://schemas.microsoft.com/office/drawing/2015/9/8/chartex" xmlns:cx2="http://schemas.microsoft.com/office/drawing/2015/10/21/chartex" xmlns:mc="http://schemas.openxmlformats.org/markup-compatibility/2006" xmlns:o="urn:schemas-microsoft-com:office:office" xmlns:r="http://schemas.openxmlformats.org/officeDocument/2006/relationships" xmlns:m="http://schemas.openxmlformats.org/officeDocument/2006/math" xmlns:v="urn:schemas-microsoft-com:vml" xmlns:wp14="http://schemas.microsoft.com/office/word/2010/wordprocessingDrawing" xmlns:wp="http://schemas.openxmlformats.org/drawingml/2006/wordprocessingDrawing" xmlns:w10="urn:schemas-microsoft-com:office:word" xmlns:w="http://schemas.openxmlformats.org/wordprocessingml/2006/main" xmlns:w14="http://schemas.microsoft.com/office/word/2010/wordml" xmlns:w15="http://schemas.microsoft.com/office/word/2012/wordml" xmlns:w16se="http://schemas.microsoft.com/office/word/2015/wordml/symex" xmlns:wpg="http://schemas.microsoft.com/office/word/2010/wordprocessingGroup" xmlns:wpi="http://schemas.microsoft.com/office/word/2010/wordprocessingInk" xmlns:wne="http://schemas.microsoft.com/office/word/2006/wordml" xmlns:wps="http://schemas.microsoft.com/office/word/2010/wordprocessingShape" mc:Ignorable="w14 w15 w16se wp14">
+  <w:p>
+    <w:pPr>
+      <w:pStyle w:val="Footer"/>
+    </w:pPr>
+  </w:p>
+</w:ftr>
+</file>
+
+<file path=word/footer3.xml><?xml version="1.0" encoding="utf-8"?>
+<w:ftr xmlns:wpc="http://schemas.microsoft.com/office/word/2010/wordprocessingCanvas" xmlns:cx="http://schemas.microsoft.com/office/drawing/2014/chartex" xmlns:cx1="http://schemas.microsoft.com/office/drawing/2015/9/8/chartex" xmlns:cx2="http://schemas.microsoft.com/office/drawing/2015/10/21/chartex" xmlns:mc="http://schemas.openxmlformats.org/markup-compatibility/2006" xmlns:o="urn:schemas-microsoft-com:office:office" xmlns:r="http://schemas.openxmlformats.org/officeDocument/2006/relationships" xmlns:m="http://schemas.openxmlformats.org/officeDocument/2006/math" xmlns:v="urn:schemas-microsoft-com:vml" xmlns:wp14="http://schemas.microsoft.com/office/word/2010/wordprocessingDrawing" xmlns:wp="http://schemas.openxmlformats.org/drawingml/2006/wordprocessingDrawing" xmlns:w10="urn:schemas-microsoft-com:office:word" xmlns:w="http://schemas.openxmlformats.org/wordprocessingml/2006/main" xmlns:w14="http://schemas.microsoft.com/office/word/2010/wordml" xmlns:w15="http://schemas.microsoft.com/office/word/2012/wordml" xmlns:w16se="http://schemas.microsoft.com/office/word/2015/wordml/symex" xmlns:wpg="http://schemas.microsoft.com/office/word/2010/wordprocessingGroup" xmlns:wpi="http://schemas.microsoft.com/office/word/2010/wordprocessingInk" xmlns:wne="http://schemas.microsoft.com/office/word/2006/wordml" xmlns:wps="http://schemas.microsoft.com/office/word/2010/wordprocessingShape" mc:Ignorable="w14 w15 w16se wp14">
+  <w:p>
+    <w:pPr>
+      <w:pStyle w:val="Footer"/>
+    </w:pPr>
+  </w:p>
+</w:ftr>
+</file>
+
+<file path=word/footnotes.xml><?xml version="1.0" encoding="utf-8"?>
+<w:footnotes xmlns:wpc="http://schemas.microsoft.com/office/word/2010/wordprocessingCanvas" xmlns:cx="http://schemas.microsoft.com/office/drawing/2014/chartex" xmlns:cx1="http://schemas.microsoft.com/office/drawing/2015/9/8/chartex" xmlns:cx2="http://schemas.microsoft.com/office/drawing/2015/10/21/chartex" xmlns:mc="http://schemas.openxmlformats.org/markup-compatibility/2006" xmlns:o="urn:schemas-microsoft-com:office:office" xmlns:r="http://schemas.openxmlformats.org/officeDocument/2006/relationships" xmlns:m="http://schemas.openxmlformats.org/officeDocument/2006/math" xmlns:v="urn:schemas-microsoft-com:vml" xmlns:wp14="http://schemas.microsoft.com/office/word/2010/wordprocessingDrawing" xmlns:wp="http://schemas.openxmlformats.org/drawingml/2006/wordprocessingDrawing" xmlns:w10="urn:schemas-microsoft-com:office:word" xmlns:w="http://schemas.openxmlformats.org/wordprocessingml/2006/main" xmlns:w14="http://schemas.microsoft.com/office/word/2010/wordml" xmlns:w15="http://schemas.microsoft.com/office/word/2012/wordml" xmlns:w16se="http://schemas.microsoft.com/office/word/2015/wordml/symex" xmlns:wpg="http://schemas.microsoft.com/office/word/2010/wordprocessingGroup" xmlns:wpi="http://schemas.microsoft.com/office/word/2010/wordprocessingInk" xmlns:wne="http://schemas.microsoft.com/office/word/2006/wordml" xmlns:wps="http://schemas.microsoft.com/office/word/2010/wordprocessingShape" mc:Ignorable="w14 w15 w16se wp14">
+  <w:footnote w:type="separator" w:id="-1">
+    <w:p>
+      <w:pPr>
+        <w:spacing w:after="0" w:line="240" w:lineRule="auto"/>
+      </w:pPr>
+      <w:r>
+        <w:separator/>
+      </w:r>
+    </w:p>
+  </w:footnote>
+  <w:footnote w:type="continuationSeparator" w:id="0">
+    <w:p>
+      <w:pPr>
+        <w:spacing w:after="0" w:line="240" w:lineRule="auto"/>
+      </w:pPr>
+      <w:r>
+        <w:continuationSeparator/>
+      </w:r>
+    </w:p>
+  </w:footnote>
+</w:footnotes>
+</file>
+
+<file path=word/header1.xml><?xml version="1.0" encoding="utf-8"?>
+<w:hdr xmlns:wpc="http://schemas.microsoft.com/office/word/2010/wordprocessingCanvas" xmlns:cx="http://schemas.microsoft.com/office/drawing/2014/chartex" xmlns:cx1="http://schemas.microsoft.com/office/drawing/2015/9/8/chartex" xmlns:cx2="http://schemas.microsoft.com/office/drawing/2015/10/21/chartex" xmlns:mc="http://schemas.openxmlformats.org/markup-compatibility/2006" xmlns:o="urn:schemas-microsoft-com:office:office" xmlns:r="http://schemas.openxmlformats.org/officeDocument/2006/relationships" xmlns:m="http://schemas.openxmlformats.org/officeDocument/2006/math" xmlns:v="urn:schemas-microsoft-com:vml" xmlns:wp14="http://schemas.microsoft.com/office/word/2010/wordprocessingDrawing" xmlns:wp="http://schemas.openxmlformats.org/drawingml/2006/wordprocessingDrawing" xmlns:w10="urn:schemas-microsoft-com:office:word" xmlns:w="http://schemas.openxmlformats.org/wordprocessingml/2006/main" xmlns:w14="http://schemas.microsoft.com/office/word/2010/wordml" xmlns:w15="http://schemas.microsoft.com/office/word/2012/wordml" xmlns:w16se="http://schemas.microsoft.com/office/word/2015/wordml/symex" xmlns:wpg="http://schemas.microsoft.com/office/word/2010/wordprocessingGroup" xmlns:wpi="http://schemas.microsoft.com/office/word/2010/wordprocessingInk" xmlns:wne="http://schemas.microsoft.com/office/word/2006/wordml" xmlns:wps="http://schemas.microsoft.com/office/word/2010/wordprocessingShape" mc:Ignorable="w14 w15 w16se wp14">
+  <w:p>
+    <w:pPr>
+      <w:pStyle w:val="Header"/>
+    </w:pPr>
+  </w:p>
+</w:hdr>
+</file>
+
+<file path=word/header2.xml><?xml version="1.0" encoding="utf-8"?>
+<w:hdr xmlns:wpc="http://schemas.microsoft.com/office/word/2010/wordprocessingCanvas" xmlns:cx="http://schemas.microsoft.com/office/drawing/2014/chartex" xmlns:cx1="http://schemas.microsoft.com/office/drawing/2015/9/8/chartex" xmlns:cx2="http://schemas.microsoft.com/office/drawing/2015/10/21/chartex" xmlns:mc="http://schemas.openxmlformats.org/markup-compatibility/2006" xmlns:o="urn:schemas-microsoft-com:office:office" xmlns:r="http://schemas.openxmlformats.org/officeDocument/2006/relationships" xmlns:m="http://schemas.openxmlformats.org/officeDocument/2006/math" xmlns:v="urn:schemas-microsoft-com:vml" xmlns:wp14="http://schemas.microsoft.com/office/word/2010/wordprocessingDrawing" xmlns:wp="http://schemas.openxmlformats.org/drawingml/2006/wordprocessingDrawing" xmlns:w10="urn:schemas-microsoft-com:office:word" xmlns:w="http://schemas.openxmlformats.org/wordprocessingml/2006/main" xmlns:w14="http://schemas.microsoft.com/office/word/2010/wordml" xmlns:w15="http://schemas.microsoft.com/office/word/2012/wordml" xmlns:w16se="http://schemas.microsoft.com/office/word/2015/wordml/symex" xmlns:wpg="http://schemas.microsoft.com/office/word/2010/wordprocessingGroup" xmlns:wpi="http://schemas.microsoft.com/office/word/2010/wordprocessingInk" xmlns:wne="http://schemas.microsoft.com/office/word/2006/wordml" xmlns:wps="http://schemas.microsoft.com/office/word/2010/wordprocessingShape" mc:Ignorable="w14 w15 w16se wp14">
+  <w:p>
+    <w:pPr>
+      <w:pStyle w:val="Header"/>
+    </w:pPr>
+  </w:p>
+</w:hdr>
+</file>
+
+<file path=word/header3.xml><?xml version="1.0" encoding="utf-8"?>
+<w:hdr xmlns:wpc="http://schemas.microsoft.com/office/word/2010/wordprocessingCanvas" xmlns:cx="http://schemas.microsoft.com/office/drawing/2014/chartex" xmlns:cx1="http://schemas.microsoft.com/office/drawing/2015/9/8/chartex" xmlns:cx2="http://schemas.microsoft.com/office/drawing/2015/10/21/chartex" xmlns:mc="http://schemas.openxmlformats.org/markup-compatibility/2006" xmlns:o="urn:schemas-microsoft-com:office:office" xmlns:r="http://schemas.openxmlformats.org/officeDocument/2006/relationships" xmlns:m="http://schemas.openxmlformats.org/officeDocument/2006/math" xmlns:v="urn:schemas-microsoft-com:vml" xmlns:wp14="http://schemas.microsoft.com/office/word/2010/wordprocessingDrawing" xmlns:wp="http://schemas.openxmlformats.org/drawingml/2006/wordprocessingDrawing" xmlns:w10="urn:schemas-microsoft-com:office:word" xmlns:w="http://schemas.openxmlformats.org/wordprocessingml/2006/main" xmlns:w14="http://schemas.microsoft.com/office/word/2010/wordml" xmlns:w15="http://schemas.microsoft.com/office/word/2012/wordml" xmlns:w16se="http://schemas.microsoft.com/office/word/2015/wordml/symex" xmlns:wpg="http://schemas.microsoft.com/office/word/2010/wordprocessingGroup" xmlns:wpi="http://schemas.microsoft.com/office/word/2010/wordprocessingInk" xmlns:wne="http://schemas.microsoft.com/office/word/2006/wordml" xmlns:wps="http://schemas.microsoft.com/office/word/2010/wordprocessingShape" mc:Ignorable="w14 w15 w16se wp14">
+  <w:p>
+    <w:pPr>
+      <w:pStyle w:val="Header"/>
+    </w:pPr>
+  </w:p>
+</w:hdr>
 </file>
 
 <file path=word/styles.xml><?xml version="1.0" encoding="utf-8"?>
@@ -893,6 +1318,60 @@
     <w:semiHidden/>
     <w:unhideWhenUsed/>
   </w:style>
+  <w:style w:type="paragraph" w:styleId="Header">
+    <w:name w:val="header"/>
+    <w:basedOn w:val="Normal"/>
+    <w:link w:val="HeaderChar"/>
+    <w:uiPriority w:val="99"/>
+    <w:unhideWhenUsed/>
+    <w:rsid w:val="00C35950"/>
+    <w:pPr>
+      <w:tabs>
+        <w:tab w:val="center" w:pos="4680"/>
+        <w:tab w:val="right" w:pos="9360"/>
+      </w:tabs>
+      <w:spacing w:after="0" w:line="240" w:lineRule="auto"/>
+    </w:pPr>
+  </w:style>
+  <w:style w:type="character" w:customStyle="1" w:styleId="HeaderChar">
+    <w:name w:val="Header Char"/>
+    <w:basedOn w:val="DefaultParagraphFont"/>
+    <w:link w:val="Header"/>
+    <w:uiPriority w:val="99"/>
+    <w:rsid w:val="00C35950"/>
+    <w:rPr>
+      <w:rFonts w:ascii="Calibri" w:eastAsia="Calibri" w:hAnsi="Calibri" w:cs="Calibri"/>
+      <w:color w:val="000000"/>
+      <w:lang w:eastAsia="en-CA"/>
+    </w:rPr>
+  </w:style>
+  <w:style w:type="paragraph" w:styleId="Footer">
+    <w:name w:val="footer"/>
+    <w:basedOn w:val="Normal"/>
+    <w:link w:val="FooterChar"/>
+    <w:uiPriority w:val="99"/>
+    <w:unhideWhenUsed/>
+    <w:rsid w:val="00C35950"/>
+    <w:pPr>
+      <w:tabs>
+        <w:tab w:val="center" w:pos="4680"/>
+        <w:tab w:val="right" w:pos="9360"/>
+      </w:tabs>
+      <w:spacing w:after="0" w:line="240" w:lineRule="auto"/>
+    </w:pPr>
+  </w:style>
+  <w:style w:type="character" w:customStyle="1" w:styleId="FooterChar">
+    <w:name w:val="Footer Char"/>
+    <w:basedOn w:val="DefaultParagraphFont"/>
+    <w:link w:val="Footer"/>
+    <w:uiPriority w:val="99"/>
+    <w:rsid w:val="00C35950"/>
+    <w:rPr>
+      <w:rFonts w:ascii="Calibri" w:eastAsia="Calibri" w:hAnsi="Calibri" w:cs="Calibri"/>
+      <w:color w:val="000000"/>
+      <w:lang w:eastAsia="en-CA"/>
+    </w:rPr>
+  </w:style>
 </w:styles>
 </file>
 

</xml_diff>

<commit_message>
Finished Architecture overview and added the introduction paragraphs
</commit_message>
<xml_diff>
--- a/doc/ARCHITECTURE_AND_DESIGN.docx
+++ b/doc/ARCHITECTURE_AND_DESIGN.docx
@@ -103,153 +103,71 @@
           <w:sz w:val="24"/>
           <w:szCs w:val="24"/>
         </w:rPr>
-        <w:t xml:space="preserve">Nico </w:t>
-      </w:r>
-      <w:proofErr w:type="spellStart"/>
+        <w:t>Nico Dimaano, ned948</w:t>
+      </w:r>
+    </w:p>
+    <w:p>
+      <w:pPr>
+        <w:jc w:val="center"/>
+        <w:rPr>
+          <w:b/>
+        </w:rPr>
+      </w:pPr>
       <w:r>
         <w:rPr>
           <w:b/>
           <w:sz w:val="24"/>
           <w:szCs w:val="24"/>
         </w:rPr>
-        <w:t>Dimaano</w:t>
-      </w:r>
-      <w:proofErr w:type="spellEnd"/>
+        <w:t>Niklaas Neijmeijer, nkn565</w:t>
+      </w:r>
+    </w:p>
+    <w:p>
+      <w:pPr>
+        <w:jc w:val="center"/>
+        <w:rPr>
+          <w:b/>
+        </w:rPr>
+      </w:pPr>
       <w:r>
         <w:rPr>
           <w:b/>
           <w:sz w:val="24"/>
           <w:szCs w:val="24"/>
         </w:rPr>
-        <w:t>, ned948</w:t>
-      </w:r>
-    </w:p>
-    <w:p>
-      <w:pPr>
-        <w:jc w:val="center"/>
-        <w:rPr>
-          <w:b/>
-        </w:rPr>
-      </w:pPr>
-      <w:proofErr w:type="spellStart"/>
+        <w:t>Kyle Seidenthal, kts135</w:t>
+      </w:r>
+    </w:p>
+    <w:p>
+      <w:pPr>
+        <w:jc w:val="center"/>
+        <w:rPr>
+          <w:b/>
+        </w:rPr>
+      </w:pPr>
       <w:r>
         <w:rPr>
           <w:b/>
           <w:sz w:val="24"/>
           <w:szCs w:val="24"/>
         </w:rPr>
-        <w:t>Niklaas</w:t>
-      </w:r>
-      <w:proofErr w:type="spellEnd"/>
+        <w:t>Brendon Sterma, bws948</w:t>
+      </w:r>
+    </w:p>
+    <w:p>
+      <w:pPr>
+        <w:jc w:val="center"/>
+        <w:rPr>
+          <w:b/>
+        </w:rPr>
+      </w:pPr>
       <w:r>
         <w:rPr>
           <w:b/>
           <w:sz w:val="24"/>
           <w:szCs w:val="24"/>
         </w:rPr>
-        <w:t xml:space="preserve"> </w:t>
-      </w:r>
-      <w:proofErr w:type="spellStart"/>
-      <w:r>
-        <w:rPr>
-          <w:b/>
-          <w:sz w:val="24"/>
-          <w:szCs w:val="24"/>
-        </w:rPr>
-        <w:t>Neijmeijer</w:t>
-      </w:r>
-      <w:proofErr w:type="spellEnd"/>
-      <w:r>
-        <w:rPr>
-          <w:b/>
-          <w:sz w:val="24"/>
-          <w:szCs w:val="24"/>
-        </w:rPr>
-        <w:t>, nkn565</w:t>
-      </w:r>
-    </w:p>
-    <w:p>
-      <w:pPr>
-        <w:jc w:val="center"/>
-        <w:rPr>
-          <w:b/>
-        </w:rPr>
-      </w:pPr>
-      <w:r>
-        <w:rPr>
-          <w:b/>
-          <w:sz w:val="24"/>
-          <w:szCs w:val="24"/>
-        </w:rPr>
-        <w:t>Kyle Seidenthal, kts135</w:t>
-      </w:r>
-    </w:p>
-    <w:p>
-      <w:pPr>
-        <w:jc w:val="center"/>
-        <w:rPr>
-          <w:b/>
-        </w:rPr>
-      </w:pPr>
-      <w:r>
-        <w:rPr>
-          <w:b/>
-          <w:sz w:val="24"/>
-          <w:szCs w:val="24"/>
-        </w:rPr>
-        <w:t xml:space="preserve">Brendon </w:t>
-      </w:r>
-      <w:proofErr w:type="spellStart"/>
-      <w:r>
-        <w:rPr>
-          <w:b/>
-          <w:sz w:val="24"/>
-          <w:szCs w:val="24"/>
-        </w:rPr>
-        <w:t>Sterma</w:t>
-      </w:r>
-      <w:proofErr w:type="spellEnd"/>
-      <w:r>
-        <w:rPr>
-          <w:b/>
-          <w:sz w:val="24"/>
-          <w:szCs w:val="24"/>
-        </w:rPr>
-        <w:t>, bws948</w:t>
-      </w:r>
-    </w:p>
-    <w:p>
-      <w:pPr>
-        <w:jc w:val="center"/>
-        <w:rPr>
-          <w:b/>
-        </w:rPr>
-      </w:pPr>
-      <w:r>
-        <w:rPr>
-          <w:b/>
-          <w:sz w:val="24"/>
-          <w:szCs w:val="24"/>
-        </w:rPr>
-        <w:t xml:space="preserve">Jiawei </w:t>
-      </w:r>
-      <w:proofErr w:type="spellStart"/>
-      <w:r>
-        <w:rPr>
-          <w:b/>
-          <w:sz w:val="24"/>
-          <w:szCs w:val="24"/>
-        </w:rPr>
-        <w:t>Zang</w:t>
-      </w:r>
-      <w:proofErr w:type="spellEnd"/>
-      <w:r>
-        <w:rPr>
-          <w:b/>
-          <w:sz w:val="24"/>
-          <w:szCs w:val="24"/>
-        </w:rPr>
-        <w:t>, jiz457</w:t>
+        <w:t>Jiawei Zang, jiz457</w:t>
       </w:r>
     </w:p>
     <w:p>
@@ -311,11 +229,25 @@
     <w:p>
       <w:pPr>
         <w:rPr>
-          <w:b/>
-          <w:sz w:val="28"/>
-          <w:szCs w:val="28"/>
-        </w:rPr>
-      </w:pPr>
+          <w:sz w:val="28"/>
+          <w:szCs w:val="28"/>
+        </w:rPr>
+      </w:pPr>
+      <w:r>
+        <w:rPr>
+          <w:b/>
+          <w:sz w:val="28"/>
+          <w:szCs w:val="28"/>
+        </w:rPr>
+        <w:tab/>
+      </w:r>
+      <w:r>
+        <w:rPr>
+          <w:sz w:val="28"/>
+          <w:szCs w:val="28"/>
+        </w:rPr>
+        <w:t>The purpose of this document is to outline the architecture and detailed design of the Robot Arena system.  The Robot Arena system is a multiplayer turn based game that will feature online multiplayer and non-human players if desired.</w:t>
+      </w:r>
     </w:p>
     <w:p>
       <w:pPr>
@@ -341,6 +273,31 @@
           <w:szCs w:val="28"/>
         </w:rPr>
       </w:pPr>
+      <w:r>
+        <w:rPr>
+          <w:sz w:val="28"/>
+          <w:szCs w:val="28"/>
+        </w:rPr>
+        <w:tab/>
+        <w:t xml:space="preserve">This document describes the information needed to implement the Robot Arena system.  </w:t>
+      </w:r>
+      <w:r>
+        <w:rPr>
+          <w:sz w:val="28"/>
+          <w:szCs w:val="28"/>
+        </w:rPr>
+        <w:t>It will contain a description of the architecture as well as a detailed level class design.</w:t>
+      </w:r>
+    </w:p>
+    <w:p>
+      <w:pPr>
+        <w:rPr>
+          <w:sz w:val="28"/>
+          <w:szCs w:val="28"/>
+        </w:rPr>
+      </w:pPr>
+      <w:bookmarkStart w:id="0" w:name="_GoBack"/>
+      <w:bookmarkEnd w:id="0"/>
     </w:p>
     <w:p>
       <w:pPr>
@@ -430,8 +387,6 @@
           <w:szCs w:val="28"/>
         </w:rPr>
       </w:pPr>
-      <w:bookmarkStart w:id="0" w:name="_GoBack"/>
-      <w:bookmarkEnd w:id="0"/>
     </w:p>
     <w:p>
       <w:pPr>
@@ -452,6 +407,29 @@
     </w:p>
     <w:p>
       <w:pPr>
+        <w:rPr>
+          <w:sz w:val="28"/>
+          <w:szCs w:val="28"/>
+        </w:rPr>
+      </w:pPr>
+      <w:r>
+        <w:rPr>
+          <w:b/>
+          <w:sz w:val="28"/>
+          <w:szCs w:val="28"/>
+        </w:rPr>
+        <w:tab/>
+      </w:r>
+      <w:r>
+        <w:rPr>
+          <w:sz w:val="28"/>
+          <w:szCs w:val="28"/>
+        </w:rPr>
+        <w:t>We have studied into a few different options for the architecture of our system to ensure we maximize the efficiency of the system.  The following section outlines the details of some of our options.  The major architectures we considered were: “Data-Driven”, “Call and Return”, and “Pipes and Filters”.</w:t>
+      </w:r>
+    </w:p>
+    <w:p>
+      <w:pPr>
         <w:ind w:firstLine="720"/>
         <w:rPr>
           <w:sz w:val="28"/>
@@ -463,6 +441,7 @@
           <w:sz w:val="28"/>
           <w:szCs w:val="28"/>
         </w:rPr>
+        <w:lastRenderedPageBreak/>
         <w:t xml:space="preserve">One of the architectures we studied was the “Data-Driven” architecture.  This does not seem to be a necessary architecture for our system as there is no underlying data storage or lookup.  All data used in the system is created and used during play and is not stored after the application has been terminated.  </w:t>
       </w:r>
       <w:r>
@@ -542,6 +521,53 @@
           <w:szCs w:val="28"/>
         </w:rPr>
         <w:t xml:space="preserve">was the final architecture we considered.  We found that this architecture would be useful for translating information from one state to another.  It is not particularly useful for the overall game system, but may prove useful for specific pieces in the architecture.  As an example, the robot librarian collects robot programs and gives them to the system.  This data needs to be parsed out into a format that can be read by the system.  Using “Pipes and Filters” would be useful in designing this piece of the system, but will not be effective for the overall game, where there is really no pipeline of commands being executed.  </w:t>
+      </w:r>
+    </w:p>
+    <w:p>
+      <w:pPr>
+        <w:ind w:firstLine="720"/>
+        <w:rPr>
+          <w:sz w:val="28"/>
+          <w:szCs w:val="28"/>
+        </w:rPr>
+      </w:pPr>
+    </w:p>
+    <w:p>
+      <w:pPr>
+        <w:ind w:firstLine="720"/>
+        <w:rPr>
+          <w:sz w:val="28"/>
+          <w:szCs w:val="28"/>
+        </w:rPr>
+      </w:pPr>
+      <w:r>
+        <w:rPr>
+          <w:sz w:val="28"/>
+          <w:szCs w:val="28"/>
+        </w:rPr>
+        <w:lastRenderedPageBreak/>
+        <w:t xml:space="preserve">After exploring the above </w:t>
+      </w:r>
+      <w:r>
+        <w:rPr>
+          <w:sz w:val="28"/>
+          <w:szCs w:val="28"/>
+        </w:rPr>
+        <w:t>options,</w:t>
+      </w:r>
+      <w:r>
+        <w:rPr>
+          <w:sz w:val="28"/>
+          <w:szCs w:val="28"/>
+        </w:rPr>
+        <w:t xml:space="preserve"> we feel we have adequately justified the use of the “Model-View-Controller”</w:t>
+      </w:r>
+      <w:r>
+        <w:rPr>
+          <w:sz w:val="28"/>
+          <w:szCs w:val="28"/>
+        </w:rPr>
+        <w:t xml:space="preserve"> architecture for our system.  It will allow us to separate the interfaces and maintain the system easily.  All of the game logic will be kept in one place and will also allow for easy testing.  As the system is meant to implement a game, the ability for the architecture to lower coupling for the user interface and game model makes “Model-View-Controller” an excellent choice.</w:t>
       </w:r>
     </w:p>
     <w:p>
@@ -620,6 +646,14 @@
           <w:szCs w:val="28"/>
         </w:rPr>
       </w:pPr>
+      <w:r>
+        <w:rPr>
+          <w:b/>
+          <w:sz w:val="28"/>
+          <w:szCs w:val="28"/>
+        </w:rPr>
+        <w:tab/>
+      </w:r>
     </w:p>
     <w:p>
       <w:pPr>
@@ -687,7 +721,6 @@
           <w:sz w:val="28"/>
           <w:szCs w:val="28"/>
         </w:rPr>
-        <w:lastRenderedPageBreak/>
         <w:t>Controller</w:t>
       </w:r>
     </w:p>

</xml_diff>

<commit_message>
About half way through the view
</commit_message>
<xml_diff>
--- a/doc/ARCHITECTURE_AND_DESIGN.docx
+++ b/doc/ARCHITECTURE_AND_DESIGN.docx
@@ -82,58 +82,122 @@
           <w:sz w:val="24"/>
           <w:szCs w:val="24"/>
         </w:rPr>
-        <w:t>Nico Dimaano, ned948</w:t>
-      </w:r>
-    </w:p>
-    <w:p>
-      <w:pPr>
-        <w:jc w:val="center"/>
-      </w:pPr>
+        <w:t xml:space="preserve">Nico </w:t>
+      </w:r>
+      <w:proofErr w:type="spellStart"/>
       <w:r>
         <w:rPr>
           <w:b/>
           <w:sz w:val="24"/>
           <w:szCs w:val="24"/>
         </w:rPr>
-        <w:t>Niklaas Neijmeijer, nkn565</w:t>
-      </w:r>
-    </w:p>
-    <w:p>
-      <w:pPr>
-        <w:jc w:val="center"/>
-      </w:pPr>
+        <w:t>Dimaano</w:t>
+      </w:r>
+      <w:proofErr w:type="spellEnd"/>
       <w:r>
         <w:rPr>
           <w:b/>
           <w:sz w:val="24"/>
           <w:szCs w:val="24"/>
         </w:rPr>
-        <w:t>Kyle Seidenthal, kts135</w:t>
+        <w:t>, ned948</w:t>
       </w:r>
     </w:p>
     <w:p>
       <w:pPr>
         <w:jc w:val="center"/>
       </w:pPr>
+      <w:proofErr w:type="spellStart"/>
       <w:r>
         <w:rPr>
           <w:b/>
           <w:sz w:val="24"/>
           <w:szCs w:val="24"/>
         </w:rPr>
-        <w:t>Brendon Sterma, bws948</w:t>
-      </w:r>
-    </w:p>
-    <w:p>
-      <w:pPr>
-        <w:jc w:val="center"/>
-      </w:pPr>
+        <w:t>Niklaas</w:t>
+      </w:r>
+      <w:proofErr w:type="spellEnd"/>
       <w:r>
         <w:rPr>
           <w:b/>
           <w:sz w:val="24"/>
           <w:szCs w:val="24"/>
         </w:rPr>
+        <w:t xml:space="preserve"> </w:t>
+      </w:r>
+      <w:proofErr w:type="spellStart"/>
+      <w:r>
+        <w:rPr>
+          <w:b/>
+          <w:sz w:val="24"/>
+          <w:szCs w:val="24"/>
+        </w:rPr>
+        <w:t>Neijmeijer</w:t>
+      </w:r>
+      <w:proofErr w:type="spellEnd"/>
+      <w:r>
+        <w:rPr>
+          <w:b/>
+          <w:sz w:val="24"/>
+          <w:szCs w:val="24"/>
+        </w:rPr>
+        <w:t>, nkn565</w:t>
+      </w:r>
+    </w:p>
+    <w:p>
+      <w:pPr>
+        <w:jc w:val="center"/>
+      </w:pPr>
+      <w:r>
+        <w:rPr>
+          <w:b/>
+          <w:sz w:val="24"/>
+          <w:szCs w:val="24"/>
+        </w:rPr>
+        <w:t>Kyle Seidenthal, kts135</w:t>
+      </w:r>
+    </w:p>
+    <w:p>
+      <w:pPr>
+        <w:jc w:val="center"/>
+      </w:pPr>
+      <w:r>
+        <w:rPr>
+          <w:b/>
+          <w:sz w:val="24"/>
+          <w:szCs w:val="24"/>
+        </w:rPr>
+        <w:t xml:space="preserve">Brendon </w:t>
+      </w:r>
+      <w:proofErr w:type="spellStart"/>
+      <w:r>
+        <w:rPr>
+          <w:b/>
+          <w:sz w:val="24"/>
+          <w:szCs w:val="24"/>
+        </w:rPr>
+        <w:t>Sterma</w:t>
+      </w:r>
+      <w:proofErr w:type="spellEnd"/>
+      <w:r>
+        <w:rPr>
+          <w:b/>
+          <w:sz w:val="24"/>
+          <w:szCs w:val="24"/>
+        </w:rPr>
+        <w:t>, bws948</w:t>
+      </w:r>
+    </w:p>
+    <w:p>
+      <w:pPr>
+        <w:jc w:val="center"/>
+      </w:pPr>
+      <w:r>
+        <w:rPr>
+          <w:b/>
+          <w:sz w:val="24"/>
+          <w:szCs w:val="24"/>
+        </w:rPr>
         <w:t>Jiawei Zang, jiz457</w:t>
       </w:r>
     </w:p>
@@ -364,7 +428,35 @@
           <w:sz w:val="28"/>
           <w:szCs w:val="28"/>
         </w:rPr>
-        <w:t>ll be sent back to the librarian, which will manage it according to its specifications.  Thus a data-driven architecture seems to have more overhead than is necessary for the system, and would ultimately be more costly than beneficial.</w:t>
+        <w:t xml:space="preserve">ll be sent back to the librarian, which will manage it </w:t>
+      </w:r>
+      <w:r>
+        <w:rPr>
+          <w:sz w:val="28"/>
+          <w:szCs w:val="28"/>
+        </w:rPr>
+        <w:t>per</w:t>
+      </w:r>
+      <w:r>
+        <w:rPr>
+          <w:sz w:val="28"/>
+          <w:szCs w:val="28"/>
+        </w:rPr>
+        <w:t xml:space="preserve"> its specifications.  Thus</w:t>
+      </w:r>
+      <w:r>
+        <w:rPr>
+          <w:sz w:val="28"/>
+          <w:szCs w:val="28"/>
+        </w:rPr>
+        <w:t>,</w:t>
+      </w:r>
+      <w:r>
+        <w:rPr>
+          <w:sz w:val="28"/>
+          <w:szCs w:val="28"/>
+        </w:rPr>
+        <w:t xml:space="preserve"> a data-driven architecture seems to have more overhead than is necessary for the system, and would ultimately be more costly than beneficial.</w:t>
       </w:r>
     </w:p>
     <w:p>
@@ -448,7 +540,23 @@
           <w:szCs w:val="28"/>
         </w:rPr>
         <w:lastRenderedPageBreak/>
-        <w:t xml:space="preserve">system, but will not be effective for the overall game, where there is really no pipeline of commands being executed.  </w:t>
+        <w:t xml:space="preserve">system, but will not be effective for the overall game, where there is </w:t>
+      </w:r>
+      <w:proofErr w:type="gramStart"/>
+      <w:r>
+        <w:rPr>
+          <w:sz w:val="28"/>
+          <w:szCs w:val="28"/>
+        </w:rPr>
+        <w:t>really no</w:t>
+      </w:r>
+      <w:proofErr w:type="gramEnd"/>
+      <w:r>
+        <w:rPr>
+          <w:sz w:val="28"/>
+          <w:szCs w:val="28"/>
+        </w:rPr>
+        <w:t xml:space="preserve"> pipeline of commands being executed.  </w:t>
       </w:r>
     </w:p>
     <w:p>
@@ -472,7 +580,23 @@
           <w:sz w:val="28"/>
           <w:szCs w:val="28"/>
         </w:rPr>
-        <w:t>justified the use of the “Model-View-Controller” architecture for our system.  It will allow us to separate the interfaces and maintain the system easily.  All of the game logic will be kept in one place and will also allow for easy testing.  As the system</w:t>
+        <w:t xml:space="preserve">justified the use of the “Model-View-Controller” architecture for our system.  It will allow us to separate the interfaces and maintain the system easily.  </w:t>
+      </w:r>
+      <w:proofErr w:type="gramStart"/>
+      <w:r>
+        <w:rPr>
+          <w:sz w:val="28"/>
+          <w:szCs w:val="28"/>
+        </w:rPr>
+        <w:t>All of</w:t>
+      </w:r>
+      <w:proofErr w:type="gramEnd"/>
+      <w:r>
+        <w:rPr>
+          <w:sz w:val="28"/>
+          <w:szCs w:val="28"/>
+        </w:rPr>
+        <w:t xml:space="preserve"> the game logic will be kept in one place and will also allow for easy testing.  As the system</w:t>
       </w:r>
       <w:r>
         <w:rPr>
@@ -717,16 +841,34 @@
           <w:sz w:val="28"/>
           <w:szCs w:val="28"/>
         </w:rPr>
-        <w:t>The above figure shows the class relationships in the model.  The robot and tile classes are interacted with by the user, while the controller acceses the server, librarian, and AI.</w:t>
-      </w:r>
-    </w:p>
-    <w:p>
-      <w:pPr>
+        <w:t xml:space="preserve">The above figure shows the class relationships in the model.  The robot and tile classes are interacted with by the user, while the controller </w:t>
+      </w:r>
+      <w:proofErr w:type="spellStart"/>
+      <w:r>
         <w:rPr>
           <w:i/>
           <w:sz w:val="28"/>
           <w:szCs w:val="28"/>
         </w:rPr>
+        <w:t>acceses</w:t>
+      </w:r>
+      <w:proofErr w:type="spellEnd"/>
+      <w:r>
+        <w:rPr>
+          <w:i/>
+          <w:sz w:val="28"/>
+          <w:szCs w:val="28"/>
+        </w:rPr>
+        <w:t xml:space="preserve"> the server, librarian, and AI.</w:t>
+      </w:r>
+    </w:p>
+    <w:p>
+      <w:pPr>
+        <w:rPr>
+          <w:i/>
+          <w:sz w:val="28"/>
+          <w:szCs w:val="28"/>
+        </w:rPr>
       </w:pPr>
     </w:p>
     <w:p>
@@ -856,7 +998,32 @@
           <w:sz w:val="28"/>
           <w:szCs w:val="28"/>
         </w:rPr>
-        <w:t>The getList()</w:t>
+        <w:t xml:space="preserve">The </w:t>
+      </w:r>
+      <w:proofErr w:type="spellStart"/>
+      <w:proofErr w:type="gramStart"/>
+      <w:r>
+        <w:rPr>
+          <w:sz w:val="28"/>
+          <w:szCs w:val="28"/>
+        </w:rPr>
+        <w:t>getList</w:t>
+      </w:r>
+      <w:proofErr w:type="spellEnd"/>
+      <w:r>
+        <w:rPr>
+          <w:sz w:val="28"/>
+          <w:szCs w:val="28"/>
+        </w:rPr>
+        <w:t>(</w:t>
+      </w:r>
+      <w:proofErr w:type="gramEnd"/>
+      <w:r>
+        <w:rPr>
+          <w:sz w:val="28"/>
+          <w:szCs w:val="28"/>
+        </w:rPr>
+        <w:t>)</w:t>
       </w:r>
       <w:r>
         <w:rPr>
@@ -1034,7 +1201,21 @@
           <w:sz w:val="28"/>
           <w:szCs w:val="28"/>
         </w:rPr>
-        <w:t>The Robot class represents a robot in the game.  Robots have many properties that allow them to be distinguished from one another, such as name, team, and their movement and attacking stats.  Robots come in three types, Scout, Sniper, and Tank.  These subclasses determine the stats for the robot.  Robots can move between tiles, and are able to attack other robots through the respectively named functions.</w:t>
+        <w:t xml:space="preserve">The Robot class represents a robot in the game.  Robots have many properties that allow them to be distinguished from one another, such as name, team, and their movement and attacking stats.  Robots come in three types, Scout, Sniper, and Tank.  These subclasses determine the stats for the robot.  Robots can move between tiles, and </w:t>
+      </w:r>
+      <w:r>
+        <w:rPr>
+          <w:sz w:val="28"/>
+          <w:szCs w:val="28"/>
+        </w:rPr>
+        <w:t>can</w:t>
+      </w:r>
+      <w:r>
+        <w:rPr>
+          <w:sz w:val="28"/>
+          <w:szCs w:val="28"/>
+        </w:rPr>
+        <w:t xml:space="preserve"> attack other robots through the respectively named functions.</w:t>
       </w:r>
     </w:p>
     <w:p>
@@ -1059,10 +1240,140 @@
           <w:sz w:val="28"/>
           <w:szCs w:val="28"/>
         </w:rPr>
-        <w:t>The User class represents a human player for the game.  The user has a Name conditions to determine whether they are the host of a match and if they are currently in a match. They have getters and setters for all of these properties.  They have two subclasses.  The first is the player, who can use the inspectTile() function to inspect a tile, the moveRobot() function to move robots, and the attack function to attack an enemy robot.  They may also end their turn with the endTurn() function and forfeit the match with the forfeit() function.  The player class has a list of their robots.  The second subclass of User is Observer, which can use inspectTile() to look at any tile on the game board.  This differs from the user’s getTile() in that the user can only inspect tiles in their view.  The observer can also leave the game.</w:t>
-      </w:r>
-      <w:bookmarkStart w:id="1" w:name="_GoBack"/>
-      <w:bookmarkEnd w:id="1"/>
+        <w:t xml:space="preserve">The User class represents a human player for the game.  The user has a Name conditions to determine whether they are the host of a match and if they are currently in a match. They have getters and setters for </w:t>
+      </w:r>
+      <w:proofErr w:type="gramStart"/>
+      <w:r>
+        <w:rPr>
+          <w:sz w:val="28"/>
+          <w:szCs w:val="28"/>
+        </w:rPr>
+        <w:t>all of these</w:t>
+      </w:r>
+      <w:proofErr w:type="gramEnd"/>
+      <w:r>
+        <w:rPr>
+          <w:sz w:val="28"/>
+          <w:szCs w:val="28"/>
+        </w:rPr>
+        <w:t xml:space="preserve"> properties.  They have two subclasses.  The first is the player, who can use the </w:t>
+      </w:r>
+      <w:proofErr w:type="spellStart"/>
+      <w:proofErr w:type="gramStart"/>
+      <w:r>
+        <w:rPr>
+          <w:sz w:val="28"/>
+          <w:szCs w:val="28"/>
+        </w:rPr>
+        <w:t>inspectTile</w:t>
+      </w:r>
+      <w:proofErr w:type="spellEnd"/>
+      <w:r>
+        <w:rPr>
+          <w:sz w:val="28"/>
+          <w:szCs w:val="28"/>
+        </w:rPr>
+        <w:t>(</w:t>
+      </w:r>
+      <w:proofErr w:type="gramEnd"/>
+      <w:r>
+        <w:rPr>
+          <w:sz w:val="28"/>
+          <w:szCs w:val="28"/>
+        </w:rPr>
+        <w:t xml:space="preserve">) function to inspect a tile, the </w:t>
+      </w:r>
+      <w:proofErr w:type="spellStart"/>
+      <w:r>
+        <w:rPr>
+          <w:sz w:val="28"/>
+          <w:szCs w:val="28"/>
+        </w:rPr>
+        <w:t>moveRobot</w:t>
+      </w:r>
+      <w:proofErr w:type="spellEnd"/>
+      <w:r>
+        <w:rPr>
+          <w:sz w:val="28"/>
+          <w:szCs w:val="28"/>
+        </w:rPr>
+        <w:t xml:space="preserve">() function to move robots, and the attack function to attack an enemy robot.  They may also end their turn with the </w:t>
+      </w:r>
+      <w:proofErr w:type="spellStart"/>
+      <w:proofErr w:type="gramStart"/>
+      <w:r>
+        <w:rPr>
+          <w:sz w:val="28"/>
+          <w:szCs w:val="28"/>
+        </w:rPr>
+        <w:t>endTurn</w:t>
+      </w:r>
+      <w:proofErr w:type="spellEnd"/>
+      <w:r>
+        <w:rPr>
+          <w:sz w:val="28"/>
+          <w:szCs w:val="28"/>
+        </w:rPr>
+        <w:t>(</w:t>
+      </w:r>
+      <w:proofErr w:type="gramEnd"/>
+      <w:r>
+        <w:rPr>
+          <w:sz w:val="28"/>
+          <w:szCs w:val="28"/>
+        </w:rPr>
+        <w:t xml:space="preserve">) function and forfeit the match with the forfeit() function.  The player class has a list of their robots.  The second subclass of User is Observer, which can use </w:t>
+      </w:r>
+      <w:proofErr w:type="spellStart"/>
+      <w:proofErr w:type="gramStart"/>
+      <w:r>
+        <w:rPr>
+          <w:sz w:val="28"/>
+          <w:szCs w:val="28"/>
+        </w:rPr>
+        <w:t>inspectTile</w:t>
+      </w:r>
+      <w:proofErr w:type="spellEnd"/>
+      <w:r>
+        <w:rPr>
+          <w:sz w:val="28"/>
+          <w:szCs w:val="28"/>
+        </w:rPr>
+        <w:t>(</w:t>
+      </w:r>
+      <w:proofErr w:type="gramEnd"/>
+      <w:r>
+        <w:rPr>
+          <w:sz w:val="28"/>
+          <w:szCs w:val="28"/>
+        </w:rPr>
+        <w:t xml:space="preserve">) to look at any tile on the game board.  This differs from the user’s </w:t>
+      </w:r>
+      <w:proofErr w:type="spellStart"/>
+      <w:proofErr w:type="gramStart"/>
+      <w:r>
+        <w:rPr>
+          <w:sz w:val="28"/>
+          <w:szCs w:val="28"/>
+        </w:rPr>
+        <w:t>getTile</w:t>
+      </w:r>
+      <w:proofErr w:type="spellEnd"/>
+      <w:r>
+        <w:rPr>
+          <w:sz w:val="28"/>
+          <w:szCs w:val="28"/>
+        </w:rPr>
+        <w:t>(</w:t>
+      </w:r>
+      <w:proofErr w:type="gramEnd"/>
+      <w:r>
+        <w:rPr>
+          <w:sz w:val="28"/>
+          <w:szCs w:val="28"/>
+        </w:rPr>
+        <w:t>) in that the user can only inspect tiles in their view.  The observer can also leave the game.</w:t>
+      </w:r>
     </w:p>
     <w:p/>
     <w:p>
@@ -1130,789 +1441,348 @@
     </w:p>
     <w:p>
       <w:pPr>
+        <w:rPr>
+          <w:i/>
+        </w:rPr>
+      </w:pPr>
+      <w:r>
+        <w:tab/>
+      </w:r>
+      <w:r>
+        <w:rPr>
+          <w:i/>
+        </w:rPr>
+        <w:t xml:space="preserve">The above figure shows the View level of the system. </w:t>
+      </w:r>
+    </w:p>
+    <w:p>
+      <w:pPr>
         <w:spacing w:after="0" w:line="276" w:lineRule="auto"/>
-      </w:pPr>
-      <w:r>
-        <w:rPr>
-          <w:rFonts w:ascii="Arial" w:eastAsia="Arial" w:hAnsi="Arial" w:cs="Arial"/>
-        </w:rPr>
-        <w:t>StartView:</w:t>
+        <w:rPr>
+          <w:rFonts w:ascii="Arial" w:eastAsia="Arial" w:hAnsi="Arial" w:cs="Arial"/>
+          <w:sz w:val="28"/>
+          <w:szCs w:val="28"/>
+        </w:rPr>
+      </w:pPr>
+      <w:r>
+        <w:rPr>
+          <w:rFonts w:asciiTheme="minorHAnsi" w:eastAsia="Arial" w:hAnsiTheme="minorHAnsi" w:cstheme="minorHAnsi"/>
+        </w:rPr>
+        <w:tab/>
+      </w:r>
+      <w:r>
+        <w:rPr>
+          <w:rFonts w:asciiTheme="minorHAnsi" w:eastAsia="Arial" w:hAnsiTheme="minorHAnsi" w:cstheme="minorHAnsi"/>
+          <w:sz w:val="28"/>
+          <w:szCs w:val="28"/>
+        </w:rPr>
+        <w:t xml:space="preserve">The </w:t>
+      </w:r>
+      <w:proofErr w:type="spellStart"/>
+      <w:r>
+        <w:rPr>
+          <w:rFonts w:asciiTheme="minorHAnsi" w:eastAsia="Arial" w:hAnsiTheme="minorHAnsi" w:cstheme="minorHAnsi"/>
+          <w:sz w:val="28"/>
+          <w:szCs w:val="28"/>
+        </w:rPr>
+        <w:t>StartView</w:t>
+      </w:r>
+      <w:proofErr w:type="spellEnd"/>
+      <w:r>
+        <w:rPr>
+          <w:rFonts w:asciiTheme="minorHAnsi" w:eastAsia="Arial" w:hAnsiTheme="minorHAnsi" w:cstheme="minorHAnsi"/>
+          <w:sz w:val="28"/>
+          <w:szCs w:val="28"/>
+        </w:rPr>
+        <w:t xml:space="preserve"> class represents the screen shown to the user when the program begins.  It has a title and a scene to display.  The </w:t>
+      </w:r>
+      <w:proofErr w:type="spellStart"/>
+      <w:r>
+        <w:rPr>
+          <w:rFonts w:asciiTheme="minorHAnsi" w:eastAsia="Arial" w:hAnsiTheme="minorHAnsi" w:cstheme="minorHAnsi"/>
+          <w:sz w:val="28"/>
+          <w:szCs w:val="28"/>
+        </w:rPr>
+        <w:t>StartView</w:t>
+      </w:r>
+      <w:proofErr w:type="spellEnd"/>
+      <w:r>
+        <w:rPr>
+          <w:rFonts w:asciiTheme="minorHAnsi" w:eastAsia="Arial" w:hAnsiTheme="minorHAnsi" w:cstheme="minorHAnsi"/>
+          <w:sz w:val="28"/>
+          <w:szCs w:val="28"/>
+        </w:rPr>
+        <w:t xml:space="preserve"> is initialized via the </w:t>
+      </w:r>
+      <w:proofErr w:type="spellStart"/>
+      <w:proofErr w:type="gramStart"/>
+      <w:r>
+        <w:rPr>
+          <w:rFonts w:asciiTheme="minorHAnsi" w:eastAsia="Arial" w:hAnsiTheme="minorHAnsi" w:cstheme="minorHAnsi"/>
+          <w:sz w:val="28"/>
+          <w:szCs w:val="28"/>
+        </w:rPr>
+        <w:t>init</w:t>
+      </w:r>
+      <w:proofErr w:type="spellEnd"/>
+      <w:r>
+        <w:rPr>
+          <w:rFonts w:asciiTheme="minorHAnsi" w:eastAsia="Arial" w:hAnsiTheme="minorHAnsi" w:cstheme="minorHAnsi"/>
+          <w:sz w:val="28"/>
+          <w:szCs w:val="28"/>
+        </w:rPr>
+        <w:t>(</w:t>
+      </w:r>
+      <w:proofErr w:type="gramEnd"/>
+      <w:r>
+        <w:rPr>
+          <w:rFonts w:asciiTheme="minorHAnsi" w:eastAsia="Arial" w:hAnsiTheme="minorHAnsi" w:cstheme="minorHAnsi"/>
+          <w:sz w:val="28"/>
+          <w:szCs w:val="28"/>
+        </w:rPr>
+        <w:t xml:space="preserve">) method.  It has three options represented by its methods: </w:t>
+      </w:r>
+      <w:proofErr w:type="spellStart"/>
+      <w:r>
+        <w:rPr>
+          <w:rFonts w:asciiTheme="minorHAnsi" w:eastAsia="Arial" w:hAnsiTheme="minorHAnsi" w:cstheme="minorHAnsi"/>
+          <w:sz w:val="28"/>
+          <w:szCs w:val="28"/>
+        </w:rPr>
+        <w:t>joinGame</w:t>
+      </w:r>
+      <w:proofErr w:type="spellEnd"/>
+      <w:r>
+        <w:rPr>
+          <w:rFonts w:asciiTheme="minorHAnsi" w:eastAsia="Arial" w:hAnsiTheme="minorHAnsi" w:cstheme="minorHAnsi"/>
+          <w:sz w:val="28"/>
+          <w:szCs w:val="28"/>
+        </w:rPr>
+        <w:t xml:space="preserve">, which allows the user to specify the address of an active match, </w:t>
+      </w:r>
+      <w:proofErr w:type="spellStart"/>
+      <w:r>
+        <w:rPr>
+          <w:rFonts w:asciiTheme="minorHAnsi" w:eastAsia="Arial" w:hAnsiTheme="minorHAnsi" w:cstheme="minorHAnsi"/>
+          <w:sz w:val="28"/>
+          <w:szCs w:val="28"/>
+        </w:rPr>
+        <w:t>hostGame</w:t>
+      </w:r>
+      <w:proofErr w:type="spellEnd"/>
+      <w:r>
+        <w:rPr>
+          <w:rFonts w:asciiTheme="minorHAnsi" w:eastAsia="Arial" w:hAnsiTheme="minorHAnsi" w:cstheme="minorHAnsi"/>
+          <w:sz w:val="28"/>
+          <w:szCs w:val="28"/>
+        </w:rPr>
+        <w:t xml:space="preserve"> which allows the user to host a match, and exit which allows the user to exit the program.</w:t>
+      </w:r>
+      <w:r>
+        <w:rPr>
+          <w:rFonts w:ascii="Arial" w:eastAsia="Arial" w:hAnsi="Arial" w:cs="Arial"/>
+        </w:rPr>
+        <w:tab/>
       </w:r>
     </w:p>
     <w:p>
       <w:pPr>
         <w:spacing w:after="0" w:line="276" w:lineRule="auto"/>
-      </w:pPr>
-      <w:r>
-        <w:rPr>
-          <w:rFonts w:ascii="Arial" w:eastAsia="Arial" w:hAnsi="Arial" w:cs="Arial"/>
-          <w:b/>
-        </w:rPr>
-        <w:t>Variables:</w:t>
-      </w:r>
-    </w:p>
-    <w:p>
-      <w:pPr>
-        <w:numPr>
-          <w:ilvl w:val="0"/>
-          <w:numId w:val="5"/>
-        </w:numPr>
+        <w:rPr>
+          <w:rFonts w:ascii="Arial" w:eastAsia="Arial" w:hAnsi="Arial" w:cs="Arial"/>
+        </w:rPr>
+      </w:pPr>
+    </w:p>
+    <w:p>
+      <w:pPr>
         <w:spacing w:after="0" w:line="276" w:lineRule="auto"/>
-        <w:ind w:hanging="360"/>
-        <w:contextualSpacing/>
-        <w:rPr>
-          <w:rFonts w:ascii="Arial" w:eastAsia="Arial" w:hAnsi="Arial" w:cs="Arial"/>
-        </w:rPr>
-      </w:pPr>
-      <w:r>
-        <w:rPr>
-          <w:rFonts w:ascii="Arial" w:eastAsia="Arial" w:hAnsi="Arial" w:cs="Arial"/>
-        </w:rPr>
-        <w:t>-scene: Scene</w:t>
-      </w:r>
-    </w:p>
-    <w:p>
-      <w:pPr>
-        <w:numPr>
-          <w:ilvl w:val="1"/>
-          <w:numId w:val="5"/>
-        </w:numPr>
+        <w:rPr>
+          <w:rFonts w:asciiTheme="minorHAnsi" w:eastAsia="Arial" w:hAnsiTheme="minorHAnsi" w:cstheme="minorHAnsi"/>
+          <w:sz w:val="28"/>
+          <w:szCs w:val="28"/>
+        </w:rPr>
+      </w:pPr>
+      <w:r>
+        <w:rPr>
+          <w:rFonts w:ascii="Arial" w:eastAsia="Arial" w:hAnsi="Arial" w:cs="Arial"/>
+        </w:rPr>
+        <w:tab/>
+      </w:r>
+      <w:r>
+        <w:rPr>
+          <w:rFonts w:asciiTheme="minorHAnsi" w:eastAsia="Arial" w:hAnsiTheme="minorHAnsi" w:cstheme="minorHAnsi"/>
+          <w:sz w:val="28"/>
+          <w:szCs w:val="28"/>
+        </w:rPr>
+        <w:t xml:space="preserve">The </w:t>
+      </w:r>
+      <w:proofErr w:type="spellStart"/>
+      <w:r>
+        <w:rPr>
+          <w:rFonts w:asciiTheme="minorHAnsi" w:eastAsia="Arial" w:hAnsiTheme="minorHAnsi" w:cstheme="minorHAnsi"/>
+          <w:sz w:val="28"/>
+          <w:szCs w:val="28"/>
+        </w:rPr>
+        <w:t>LobbyView</w:t>
+      </w:r>
+      <w:proofErr w:type="spellEnd"/>
+      <w:r>
+        <w:rPr>
+          <w:rFonts w:asciiTheme="minorHAnsi" w:eastAsia="Arial" w:hAnsiTheme="minorHAnsi" w:cstheme="minorHAnsi"/>
+          <w:sz w:val="28"/>
+          <w:szCs w:val="28"/>
+        </w:rPr>
+        <w:t xml:space="preserve"> displays the game lobby to the user once</w:t>
+      </w:r>
+      <w:r>
+        <w:rPr>
+          <w:rFonts w:asciiTheme="minorHAnsi" w:eastAsia="Arial" w:hAnsiTheme="minorHAnsi" w:cstheme="minorHAnsi"/>
+          <w:sz w:val="28"/>
+          <w:szCs w:val="28"/>
+        </w:rPr>
+        <w:t xml:space="preserve"> the user has joined the match.  </w:t>
+      </w:r>
+      <w:r>
+        <w:rPr>
+          <w:rFonts w:asciiTheme="minorHAnsi" w:eastAsia="Arial" w:hAnsiTheme="minorHAnsi" w:cstheme="minorHAnsi"/>
+          <w:sz w:val="28"/>
+          <w:szCs w:val="28"/>
+        </w:rPr>
+        <w:t>The view has a title, a list of players, and a list of observers.</w:t>
+      </w:r>
+      <w:r>
+        <w:rPr>
+          <w:rFonts w:asciiTheme="minorHAnsi" w:eastAsia="Arial" w:hAnsiTheme="minorHAnsi" w:cstheme="minorHAnsi"/>
+          <w:sz w:val="28"/>
+          <w:szCs w:val="28"/>
+        </w:rPr>
+        <w:t xml:space="preserve">  The </w:t>
+      </w:r>
+      <w:proofErr w:type="spellStart"/>
+      <w:proofErr w:type="gramStart"/>
+      <w:r>
+        <w:rPr>
+          <w:rFonts w:asciiTheme="minorHAnsi" w:eastAsia="Arial" w:hAnsiTheme="minorHAnsi" w:cstheme="minorHAnsi"/>
+          <w:sz w:val="28"/>
+          <w:szCs w:val="28"/>
+        </w:rPr>
+        <w:t>startGame</w:t>
+      </w:r>
+      <w:proofErr w:type="spellEnd"/>
+      <w:r>
+        <w:rPr>
+          <w:rFonts w:asciiTheme="minorHAnsi" w:eastAsia="Arial" w:hAnsiTheme="minorHAnsi" w:cstheme="minorHAnsi"/>
+          <w:sz w:val="28"/>
+          <w:szCs w:val="28"/>
+        </w:rPr>
+        <w:t>(</w:t>
+      </w:r>
+      <w:proofErr w:type="gramEnd"/>
+      <w:r>
+        <w:rPr>
+          <w:rFonts w:asciiTheme="minorHAnsi" w:eastAsia="Arial" w:hAnsiTheme="minorHAnsi" w:cstheme="minorHAnsi"/>
+          <w:sz w:val="28"/>
+          <w:szCs w:val="28"/>
+        </w:rPr>
+        <w:t>) method starts the game</w:t>
+      </w:r>
+      <w:r>
+        <w:rPr>
+          <w:rFonts w:asciiTheme="minorHAnsi" w:eastAsia="Arial" w:hAnsiTheme="minorHAnsi" w:cstheme="minorHAnsi"/>
+          <w:sz w:val="28"/>
+          <w:szCs w:val="28"/>
+        </w:rPr>
+        <w:t xml:space="preserve"> and starts the </w:t>
+      </w:r>
+      <w:proofErr w:type="spellStart"/>
+      <w:r>
+        <w:rPr>
+          <w:rFonts w:asciiTheme="minorHAnsi" w:eastAsia="Arial" w:hAnsiTheme="minorHAnsi" w:cstheme="minorHAnsi"/>
+          <w:sz w:val="28"/>
+          <w:szCs w:val="28"/>
+        </w:rPr>
+        <w:t>GameView</w:t>
+      </w:r>
+      <w:proofErr w:type="spellEnd"/>
+      <w:r>
+        <w:rPr>
+          <w:rFonts w:asciiTheme="minorHAnsi" w:eastAsia="Arial" w:hAnsiTheme="minorHAnsi" w:cstheme="minorHAnsi"/>
+          <w:sz w:val="28"/>
+          <w:szCs w:val="28"/>
+        </w:rPr>
+        <w:t xml:space="preserve">.  There is a </w:t>
+      </w:r>
+      <w:proofErr w:type="spellStart"/>
+      <w:r>
+        <w:rPr>
+          <w:rFonts w:asciiTheme="minorHAnsi" w:eastAsia="Arial" w:hAnsiTheme="minorHAnsi" w:cstheme="minorHAnsi"/>
+          <w:sz w:val="28"/>
+          <w:szCs w:val="28"/>
+        </w:rPr>
+        <w:t>switchPlayer</w:t>
+      </w:r>
+      <w:proofErr w:type="spellEnd"/>
+      <w:r>
+        <w:rPr>
+          <w:rFonts w:asciiTheme="minorHAnsi" w:eastAsia="Arial" w:hAnsiTheme="minorHAnsi" w:cstheme="minorHAnsi"/>
+          <w:sz w:val="28"/>
+          <w:szCs w:val="28"/>
+        </w:rPr>
+        <w:t xml:space="preserve"> method that allows a user to become an observer, or an observer to become a player.   There is also the </w:t>
+      </w:r>
+      <w:proofErr w:type="spellStart"/>
+      <w:proofErr w:type="gramStart"/>
+      <w:r>
+        <w:rPr>
+          <w:rFonts w:asciiTheme="minorHAnsi" w:eastAsia="Arial" w:hAnsiTheme="minorHAnsi" w:cstheme="minorHAnsi"/>
+          <w:sz w:val="28"/>
+          <w:szCs w:val="28"/>
+        </w:rPr>
+        <w:t>kickPlayer</w:t>
+      </w:r>
+      <w:proofErr w:type="spellEnd"/>
+      <w:r>
+        <w:rPr>
+          <w:rFonts w:asciiTheme="minorHAnsi" w:eastAsia="Arial" w:hAnsiTheme="minorHAnsi" w:cstheme="minorHAnsi"/>
+          <w:sz w:val="28"/>
+          <w:szCs w:val="28"/>
+        </w:rPr>
+        <w:t>(</w:t>
+      </w:r>
+      <w:proofErr w:type="gramEnd"/>
+      <w:r>
+        <w:rPr>
+          <w:rFonts w:asciiTheme="minorHAnsi" w:eastAsia="Arial" w:hAnsiTheme="minorHAnsi" w:cstheme="minorHAnsi"/>
+          <w:sz w:val="28"/>
+          <w:szCs w:val="28"/>
+        </w:rPr>
+        <w:t xml:space="preserve">) method, which removes the desired player from the match.  </w:t>
+      </w:r>
+    </w:p>
+    <w:p>
+      <w:pPr>
         <w:spacing w:after="0" w:line="276" w:lineRule="auto"/>
-        <w:ind w:hanging="360"/>
-        <w:contextualSpacing/>
-        <w:rPr>
-          <w:rFonts w:ascii="Arial" w:eastAsia="Arial" w:hAnsi="Arial" w:cs="Arial"/>
-        </w:rPr>
-      </w:pPr>
-      <w:r>
-        <w:rPr>
-          <w:rFonts w:ascii="Arial" w:eastAsia="Arial" w:hAnsi="Arial" w:cs="Arial"/>
-        </w:rPr>
-        <w:t>The scene for the starting view</w:t>
-      </w:r>
-    </w:p>
-    <w:p>
-      <w:pPr>
-        <w:numPr>
-          <w:ilvl w:val="0"/>
-          <w:numId w:val="5"/>
-        </w:numPr>
+      </w:pPr>
+      <w:bookmarkStart w:id="1" w:name="_GoBack"/>
+      <w:bookmarkEnd w:id="1"/>
+    </w:p>
+    <w:p>
+      <w:pPr>
         <w:spacing w:after="0" w:line="276" w:lineRule="auto"/>
-        <w:ind w:hanging="360"/>
-        <w:contextualSpacing/>
-        <w:rPr>
-          <w:rFonts w:ascii="Arial" w:eastAsia="Arial" w:hAnsi="Arial" w:cs="Arial"/>
-        </w:rPr>
-      </w:pPr>
-      <w:r>
-        <w:rPr>
-          <w:rFonts w:ascii="Arial" w:eastAsia="Arial" w:hAnsi="Arial" w:cs="Arial"/>
-        </w:rPr>
-        <w:t>-title: String</w:t>
-      </w:r>
-    </w:p>
-    <w:p>
-      <w:pPr>
-        <w:numPr>
-          <w:ilvl w:val="1"/>
-          <w:numId w:val="5"/>
-        </w:numPr>
-        <w:spacing w:after="0" w:line="276" w:lineRule="auto"/>
-        <w:ind w:hanging="360"/>
-        <w:contextualSpacing/>
-        <w:rPr>
-          <w:rFonts w:ascii="Arial" w:eastAsia="Arial" w:hAnsi="Arial" w:cs="Arial"/>
-        </w:rPr>
-      </w:pPr>
-      <w:r>
-        <w:rPr>
-          <w:rFonts w:ascii="Arial" w:eastAsia="Arial" w:hAnsi="Arial" w:cs="Arial"/>
-        </w:rPr>
-        <w:t>The title displayed across the top of the screen</w:t>
-      </w:r>
-    </w:p>
-    <w:p>
-      <w:pPr>
-        <w:spacing w:after="0" w:line="276" w:lineRule="auto"/>
-      </w:pPr>
-      <w:r>
-        <w:rPr>
-          <w:rFonts w:ascii="Arial" w:eastAsia="Arial" w:hAnsi="Arial" w:cs="Arial"/>
-          <w:b/>
-        </w:rPr>
-        <w:t>Methods:</w:t>
-      </w:r>
-    </w:p>
-    <w:p>
-      <w:pPr>
-        <w:numPr>
-          <w:ilvl w:val="0"/>
-          <w:numId w:val="4"/>
-        </w:numPr>
-        <w:spacing w:after="0" w:line="276" w:lineRule="auto"/>
-        <w:ind w:hanging="360"/>
-        <w:contextualSpacing/>
-        <w:rPr>
-          <w:rFonts w:ascii="Arial" w:eastAsia="Arial" w:hAnsi="Arial" w:cs="Arial"/>
-        </w:rPr>
-      </w:pPr>
-      <w:r>
-        <w:rPr>
-          <w:rFonts w:ascii="Arial" w:eastAsia="Arial" w:hAnsi="Arial" w:cs="Arial"/>
-        </w:rPr>
-        <w:t>+init()</w:t>
-      </w:r>
-    </w:p>
-    <w:p>
-      <w:pPr>
-        <w:numPr>
-          <w:ilvl w:val="1"/>
-          <w:numId w:val="4"/>
-        </w:numPr>
-        <w:spacing w:after="0" w:line="276" w:lineRule="auto"/>
-        <w:ind w:hanging="360"/>
-        <w:contextualSpacing/>
-        <w:rPr>
-          <w:rFonts w:ascii="Arial" w:eastAsia="Arial" w:hAnsi="Arial" w:cs="Arial"/>
-        </w:rPr>
-      </w:pPr>
-      <w:r>
-        <w:rPr>
-          <w:rFonts w:ascii="Arial" w:eastAsia="Arial" w:hAnsi="Arial" w:cs="Arial"/>
-        </w:rPr>
-        <w:t>Method that creates all visual elements for the users to see</w:t>
-      </w:r>
-    </w:p>
-    <w:p>
-      <w:pPr>
-        <w:numPr>
-          <w:ilvl w:val="0"/>
-          <w:numId w:val="4"/>
-        </w:numPr>
-        <w:spacing w:after="0" w:line="276" w:lineRule="auto"/>
-        <w:ind w:hanging="360"/>
-        <w:contextualSpacing/>
-        <w:rPr>
-          <w:rFonts w:ascii="Arial" w:eastAsia="Arial" w:hAnsi="Arial" w:cs="Arial"/>
-        </w:rPr>
-      </w:pPr>
-      <w:r>
-        <w:rPr>
-          <w:rFonts w:ascii="Arial" w:eastAsia="Arial" w:hAnsi="Arial" w:cs="Arial"/>
-        </w:rPr>
-        <w:t>-joinGame()</w:t>
-      </w:r>
-    </w:p>
-    <w:p>
-      <w:pPr>
-        <w:numPr>
-          <w:ilvl w:val="1"/>
-          <w:numId w:val="4"/>
-        </w:numPr>
-        <w:spacing w:after="0" w:line="276" w:lineRule="auto"/>
-        <w:ind w:hanging="360"/>
-        <w:contextualSpacing/>
-        <w:rPr>
-          <w:rFonts w:ascii="Arial" w:eastAsia="Arial" w:hAnsi="Arial" w:cs="Arial"/>
-        </w:rPr>
-      </w:pPr>
-      <w:r>
-        <w:rPr>
-          <w:rFonts w:ascii="Arial" w:eastAsia="Arial" w:hAnsi="Arial" w:cs="Arial"/>
-        </w:rPr>
-        <w:t xml:space="preserve">Method that opens an entry to type the address of the </w:t>
-      </w:r>
-      <w:r>
-        <w:rPr>
-          <w:rFonts w:ascii="Arial" w:eastAsia="Arial" w:hAnsi="Arial" w:cs="Arial"/>
-        </w:rPr>
-        <w:t>game you want to join. Calls connectToGame</w:t>
-      </w:r>
-    </w:p>
-    <w:p>
-      <w:pPr>
-        <w:numPr>
-          <w:ilvl w:val="0"/>
-          <w:numId w:val="4"/>
-        </w:numPr>
-        <w:spacing w:after="0" w:line="276" w:lineRule="auto"/>
-        <w:ind w:hanging="360"/>
-        <w:contextualSpacing/>
-        <w:rPr>
-          <w:rFonts w:ascii="Arial" w:eastAsia="Arial" w:hAnsi="Arial" w:cs="Arial"/>
-        </w:rPr>
-      </w:pPr>
-      <w:r>
-        <w:rPr>
-          <w:rFonts w:ascii="Arial" w:eastAsia="Arial" w:hAnsi="Arial" w:cs="Arial"/>
-        </w:rPr>
-        <w:t>-connectToGame(host: String)</w:t>
-      </w:r>
-    </w:p>
-    <w:p>
-      <w:pPr>
-        <w:numPr>
-          <w:ilvl w:val="1"/>
-          <w:numId w:val="4"/>
-        </w:numPr>
-        <w:spacing w:after="0" w:line="276" w:lineRule="auto"/>
-        <w:ind w:hanging="360"/>
-        <w:contextualSpacing/>
-        <w:rPr>
-          <w:rFonts w:ascii="Arial" w:eastAsia="Arial" w:hAnsi="Arial" w:cs="Arial"/>
-        </w:rPr>
-      </w:pPr>
-      <w:r>
-        <w:rPr>
-          <w:rFonts w:ascii="Arial" w:eastAsia="Arial" w:hAnsi="Arial" w:cs="Arial"/>
-        </w:rPr>
-        <w:t>Method that takes in a String which is the address of the game to be connected to. Passes along to controller</w:t>
-      </w:r>
-    </w:p>
-    <w:p>
-      <w:pPr>
-        <w:numPr>
-          <w:ilvl w:val="0"/>
-          <w:numId w:val="4"/>
-        </w:numPr>
-        <w:spacing w:after="0" w:line="276" w:lineRule="auto"/>
-        <w:ind w:hanging="360"/>
-        <w:contextualSpacing/>
-        <w:rPr>
-          <w:rFonts w:ascii="Arial" w:eastAsia="Arial" w:hAnsi="Arial" w:cs="Arial"/>
-        </w:rPr>
-      </w:pPr>
-      <w:r>
-        <w:rPr>
-          <w:rFonts w:ascii="Arial" w:eastAsia="Arial" w:hAnsi="Arial" w:cs="Arial"/>
-        </w:rPr>
-        <w:t>-hostGame()</w:t>
-      </w:r>
-    </w:p>
-    <w:p>
-      <w:pPr>
-        <w:numPr>
-          <w:ilvl w:val="1"/>
-          <w:numId w:val="4"/>
-        </w:numPr>
-        <w:spacing w:after="0" w:line="276" w:lineRule="auto"/>
-        <w:ind w:hanging="360"/>
-        <w:contextualSpacing/>
-        <w:rPr>
-          <w:rFonts w:ascii="Arial" w:eastAsia="Arial" w:hAnsi="Arial" w:cs="Arial"/>
-        </w:rPr>
-      </w:pPr>
-      <w:r>
-        <w:rPr>
-          <w:rFonts w:ascii="Arial" w:eastAsia="Arial" w:hAnsi="Arial" w:cs="Arial"/>
-        </w:rPr>
-        <w:t>Method that moves you to the lobby screen</w:t>
-      </w:r>
-    </w:p>
-    <w:p>
-      <w:pPr>
-        <w:numPr>
-          <w:ilvl w:val="0"/>
-          <w:numId w:val="4"/>
-        </w:numPr>
-        <w:spacing w:after="0" w:line="276" w:lineRule="auto"/>
-        <w:ind w:hanging="360"/>
-        <w:contextualSpacing/>
-        <w:rPr>
-          <w:rFonts w:ascii="Arial" w:eastAsia="Arial" w:hAnsi="Arial" w:cs="Arial"/>
-        </w:rPr>
-      </w:pPr>
-      <w:r>
-        <w:rPr>
-          <w:rFonts w:ascii="Arial" w:eastAsia="Arial" w:hAnsi="Arial" w:cs="Arial"/>
-        </w:rPr>
-        <w:t>-exit()</w:t>
-      </w:r>
-    </w:p>
-    <w:p>
-      <w:pPr>
-        <w:spacing w:after="0" w:line="276" w:lineRule="auto"/>
-      </w:pPr>
-      <w:r>
-        <w:rPr>
-          <w:rFonts w:ascii="Arial" w:eastAsia="Arial" w:hAnsi="Arial" w:cs="Arial"/>
-        </w:rPr>
-        <w:t xml:space="preserve">Method that </w:t>
-      </w:r>
-      <w:r>
-        <w:rPr>
-          <w:rFonts w:ascii="Arial" w:eastAsia="Arial" w:hAnsi="Arial" w:cs="Arial"/>
-        </w:rPr>
-        <w:t>closes the program</w:t>
-      </w:r>
-    </w:p>
-    <w:p>
-      <w:pPr>
-        <w:spacing w:after="0" w:line="276" w:lineRule="auto"/>
-      </w:pPr>
-    </w:p>
-    <w:p>
-      <w:pPr>
-        <w:spacing w:after="0" w:line="276" w:lineRule="auto"/>
-      </w:pPr>
-      <w:r>
-        <w:rPr>
-          <w:rFonts w:ascii="Arial" w:eastAsia="Arial" w:hAnsi="Arial" w:cs="Arial"/>
-        </w:rPr>
-        <w:t>LobbyView:</w:t>
-      </w:r>
-    </w:p>
-    <w:p>
-      <w:pPr>
-        <w:spacing w:after="0" w:line="276" w:lineRule="auto"/>
-      </w:pPr>
-      <w:r>
-        <w:rPr>
-          <w:rFonts w:ascii="Arial" w:eastAsia="Arial" w:hAnsi="Arial" w:cs="Arial"/>
-          <w:b/>
-        </w:rPr>
-        <w:t>Variables:</w:t>
-      </w:r>
-    </w:p>
-    <w:p>
-      <w:pPr>
-        <w:numPr>
-          <w:ilvl w:val="0"/>
-          <w:numId w:val="6"/>
-        </w:numPr>
-        <w:spacing w:after="0" w:line="276" w:lineRule="auto"/>
-        <w:ind w:hanging="360"/>
-        <w:contextualSpacing/>
-        <w:rPr>
-          <w:rFonts w:ascii="Arial" w:eastAsia="Arial" w:hAnsi="Arial" w:cs="Arial"/>
-        </w:rPr>
-      </w:pPr>
-      <w:r>
-        <w:rPr>
-          <w:rFonts w:ascii="Arial" w:eastAsia="Arial" w:hAnsi="Arial" w:cs="Arial"/>
-        </w:rPr>
-        <w:lastRenderedPageBreak/>
-        <w:t>-scene: Scene</w:t>
-      </w:r>
-    </w:p>
-    <w:p>
-      <w:pPr>
-        <w:numPr>
-          <w:ilvl w:val="1"/>
-          <w:numId w:val="6"/>
-        </w:numPr>
-        <w:spacing w:after="0" w:line="276" w:lineRule="auto"/>
-        <w:ind w:hanging="360"/>
-        <w:contextualSpacing/>
-        <w:rPr>
-          <w:rFonts w:ascii="Arial" w:eastAsia="Arial" w:hAnsi="Arial" w:cs="Arial"/>
-        </w:rPr>
-      </w:pPr>
-      <w:r>
-        <w:rPr>
-          <w:rFonts w:ascii="Arial" w:eastAsia="Arial" w:hAnsi="Arial" w:cs="Arial"/>
-        </w:rPr>
-        <w:t>The scene for the lobby view</w:t>
-      </w:r>
-    </w:p>
-    <w:p>
-      <w:pPr>
-        <w:numPr>
-          <w:ilvl w:val="0"/>
-          <w:numId w:val="6"/>
-        </w:numPr>
-        <w:spacing w:after="0" w:line="276" w:lineRule="auto"/>
-        <w:ind w:hanging="360"/>
-        <w:contextualSpacing/>
-        <w:rPr>
-          <w:rFonts w:ascii="Arial" w:eastAsia="Arial" w:hAnsi="Arial" w:cs="Arial"/>
-        </w:rPr>
-      </w:pPr>
-      <w:r>
-        <w:rPr>
-          <w:rFonts w:ascii="Arial" w:eastAsia="Arial" w:hAnsi="Arial" w:cs="Arial"/>
-        </w:rPr>
-        <w:t>-title: String</w:t>
-      </w:r>
-    </w:p>
-    <w:p>
-      <w:pPr>
-        <w:numPr>
-          <w:ilvl w:val="1"/>
-          <w:numId w:val="6"/>
-        </w:numPr>
-        <w:spacing w:after="0" w:line="276" w:lineRule="auto"/>
-        <w:ind w:hanging="360"/>
-        <w:contextualSpacing/>
-        <w:rPr>
-          <w:rFonts w:ascii="Arial" w:eastAsia="Arial" w:hAnsi="Arial" w:cs="Arial"/>
-        </w:rPr>
-      </w:pPr>
-      <w:r>
-        <w:rPr>
-          <w:rFonts w:ascii="Arial" w:eastAsia="Arial" w:hAnsi="Arial" w:cs="Arial"/>
-        </w:rPr>
-        <w:t>The title displayed across the top of the screen</w:t>
-      </w:r>
-    </w:p>
-    <w:p>
-      <w:pPr>
-        <w:numPr>
-          <w:ilvl w:val="0"/>
-          <w:numId w:val="6"/>
-        </w:numPr>
-        <w:spacing w:after="0" w:line="276" w:lineRule="auto"/>
-        <w:ind w:hanging="360"/>
-        <w:contextualSpacing/>
-        <w:rPr>
-          <w:rFonts w:ascii="Arial" w:eastAsia="Arial" w:hAnsi="Arial" w:cs="Arial"/>
-        </w:rPr>
-      </w:pPr>
-      <w:r>
-        <w:rPr>
-          <w:rFonts w:ascii="Arial" w:eastAsia="Arial" w:hAnsi="Arial" w:cs="Arial"/>
-        </w:rPr>
-        <w:t>-playerList: List</w:t>
-      </w:r>
-    </w:p>
-    <w:p>
-      <w:pPr>
-        <w:numPr>
-          <w:ilvl w:val="1"/>
-          <w:numId w:val="6"/>
-        </w:numPr>
-        <w:spacing w:after="0" w:line="276" w:lineRule="auto"/>
-        <w:ind w:hanging="360"/>
-        <w:contextualSpacing/>
-        <w:rPr>
-          <w:rFonts w:ascii="Arial" w:eastAsia="Arial" w:hAnsi="Arial" w:cs="Arial"/>
-        </w:rPr>
-      </w:pPr>
-      <w:r>
-        <w:rPr>
-          <w:rFonts w:ascii="Arial" w:eastAsia="Arial" w:hAnsi="Arial" w:cs="Arial"/>
-        </w:rPr>
-        <w:t>A list of all users that are going to be players once the game starts</w:t>
-      </w:r>
-    </w:p>
-    <w:p>
-      <w:pPr>
-        <w:numPr>
-          <w:ilvl w:val="0"/>
-          <w:numId w:val="6"/>
-        </w:numPr>
-        <w:spacing w:after="0" w:line="276" w:lineRule="auto"/>
-        <w:ind w:hanging="360"/>
-        <w:contextualSpacing/>
-        <w:rPr>
-          <w:rFonts w:ascii="Arial" w:eastAsia="Arial" w:hAnsi="Arial" w:cs="Arial"/>
-        </w:rPr>
-      </w:pPr>
-      <w:r>
-        <w:rPr>
-          <w:rFonts w:ascii="Arial" w:eastAsia="Arial" w:hAnsi="Arial" w:cs="Arial"/>
-        </w:rPr>
-        <w:t>-observerList: List</w:t>
-      </w:r>
-    </w:p>
-    <w:p>
-      <w:pPr>
-        <w:numPr>
-          <w:ilvl w:val="1"/>
-          <w:numId w:val="6"/>
-        </w:numPr>
-        <w:spacing w:after="0" w:line="276" w:lineRule="auto"/>
-        <w:ind w:hanging="360"/>
-        <w:contextualSpacing/>
-        <w:rPr>
-          <w:rFonts w:ascii="Arial" w:eastAsia="Arial" w:hAnsi="Arial" w:cs="Arial"/>
-        </w:rPr>
-      </w:pPr>
-      <w:r>
-        <w:rPr>
-          <w:rFonts w:ascii="Arial" w:eastAsia="Arial" w:hAnsi="Arial" w:cs="Arial"/>
-        </w:rPr>
-        <w:t>A list of all users that are going to be observers once the game starts</w:t>
-      </w:r>
-    </w:p>
-    <w:p>
-      <w:pPr>
-        <w:numPr>
-          <w:ilvl w:val="0"/>
-          <w:numId w:val="6"/>
-        </w:numPr>
-        <w:spacing w:after="0" w:line="276" w:lineRule="auto"/>
-        <w:ind w:hanging="360"/>
-        <w:contextualSpacing/>
-        <w:rPr>
-          <w:rFonts w:ascii="Arial" w:eastAsia="Arial" w:hAnsi="Arial" w:cs="Arial"/>
-        </w:rPr>
-      </w:pPr>
-      <w:r>
-        <w:rPr>
-          <w:rFonts w:ascii="Arial" w:eastAsia="Arial" w:hAnsi="Arial" w:cs="Arial"/>
-        </w:rPr>
-        <w:t>-computerSpinner: Spinner</w:t>
-      </w:r>
-    </w:p>
-    <w:p>
-      <w:pPr>
-        <w:numPr>
-          <w:ilvl w:val="1"/>
-          <w:numId w:val="6"/>
-        </w:numPr>
-        <w:spacing w:after="0" w:line="276" w:lineRule="auto"/>
-        <w:ind w:hanging="360"/>
-        <w:contextualSpacing/>
-        <w:rPr>
-          <w:rFonts w:ascii="Arial" w:eastAsia="Arial" w:hAnsi="Arial" w:cs="Arial"/>
-        </w:rPr>
-      </w:pPr>
-      <w:r>
-        <w:rPr>
-          <w:rFonts w:ascii="Arial" w:eastAsia="Arial" w:hAnsi="Arial" w:cs="Arial"/>
-        </w:rPr>
-        <w:t>A spinner that tracks how many computer players there will be once hte game starts</w:t>
-      </w:r>
-    </w:p>
-    <w:p>
-      <w:pPr>
-        <w:spacing w:after="0" w:line="276" w:lineRule="auto"/>
-      </w:pPr>
-      <w:r>
-        <w:rPr>
-          <w:rFonts w:ascii="Arial" w:eastAsia="Arial" w:hAnsi="Arial" w:cs="Arial"/>
-          <w:b/>
-        </w:rPr>
-        <w:t>Methods:</w:t>
-      </w:r>
-    </w:p>
-    <w:p>
-      <w:pPr>
-        <w:numPr>
-          <w:ilvl w:val="0"/>
-          <w:numId w:val="2"/>
-        </w:numPr>
-        <w:spacing w:after="0" w:line="276" w:lineRule="auto"/>
-        <w:ind w:hanging="360"/>
-        <w:contextualSpacing/>
-        <w:rPr>
-          <w:rFonts w:ascii="Arial" w:eastAsia="Arial" w:hAnsi="Arial" w:cs="Arial"/>
-        </w:rPr>
-      </w:pPr>
-      <w:r>
-        <w:rPr>
-          <w:rFonts w:ascii="Arial" w:eastAsia="Arial" w:hAnsi="Arial" w:cs="Arial"/>
-        </w:rPr>
-        <w:t>+init()</w:t>
-      </w:r>
-    </w:p>
-    <w:p>
-      <w:pPr>
-        <w:numPr>
-          <w:ilvl w:val="1"/>
-          <w:numId w:val="2"/>
-        </w:numPr>
-        <w:spacing w:after="0" w:line="276" w:lineRule="auto"/>
-        <w:ind w:hanging="360"/>
-        <w:contextualSpacing/>
-        <w:rPr>
-          <w:rFonts w:ascii="Arial" w:eastAsia="Arial" w:hAnsi="Arial" w:cs="Arial"/>
-        </w:rPr>
-      </w:pPr>
-      <w:r>
-        <w:rPr>
-          <w:rFonts w:ascii="Arial" w:eastAsia="Arial" w:hAnsi="Arial" w:cs="Arial"/>
-        </w:rPr>
-        <w:t xml:space="preserve">Method that creates all visual elements for the users to </w:t>
-      </w:r>
-      <w:r>
-        <w:rPr>
-          <w:rFonts w:ascii="Arial" w:eastAsia="Arial" w:hAnsi="Arial" w:cs="Arial"/>
-        </w:rPr>
-        <w:t>see</w:t>
-      </w:r>
-    </w:p>
-    <w:p>
-      <w:pPr>
-        <w:numPr>
-          <w:ilvl w:val="0"/>
-          <w:numId w:val="2"/>
-        </w:numPr>
-        <w:spacing w:after="0" w:line="276" w:lineRule="auto"/>
-        <w:ind w:hanging="360"/>
-        <w:contextualSpacing/>
-        <w:rPr>
-          <w:rFonts w:ascii="Arial" w:eastAsia="Arial" w:hAnsi="Arial" w:cs="Arial"/>
-        </w:rPr>
-      </w:pPr>
-      <w:r>
-        <w:rPr>
-          <w:rFonts w:ascii="Arial" w:eastAsia="Arial" w:hAnsi="Arial" w:cs="Arial"/>
-        </w:rPr>
-        <w:t>-startGame()</w:t>
-      </w:r>
-    </w:p>
-    <w:p>
-      <w:pPr>
-        <w:numPr>
-          <w:ilvl w:val="1"/>
-          <w:numId w:val="2"/>
-        </w:numPr>
-        <w:spacing w:after="0" w:line="276" w:lineRule="auto"/>
-        <w:ind w:hanging="360"/>
-        <w:contextualSpacing/>
-        <w:rPr>
-          <w:rFonts w:ascii="Arial" w:eastAsia="Arial" w:hAnsi="Arial" w:cs="Arial"/>
-        </w:rPr>
-      </w:pPr>
-      <w:r>
-        <w:rPr>
-          <w:rFonts w:ascii="Arial" w:eastAsia="Arial" w:hAnsi="Arial" w:cs="Arial"/>
-        </w:rPr>
-        <w:t>Method that tells the controller to start the game</w:t>
-      </w:r>
-    </w:p>
-    <w:p>
-      <w:pPr>
-        <w:numPr>
-          <w:ilvl w:val="0"/>
-          <w:numId w:val="2"/>
-        </w:numPr>
-        <w:spacing w:after="0" w:line="276" w:lineRule="auto"/>
-        <w:ind w:hanging="360"/>
-        <w:contextualSpacing/>
-        <w:rPr>
-          <w:rFonts w:ascii="Arial" w:eastAsia="Arial" w:hAnsi="Arial" w:cs="Arial"/>
-        </w:rPr>
-      </w:pPr>
-      <w:r>
-        <w:rPr>
-          <w:rFonts w:ascii="Arial" w:eastAsia="Arial" w:hAnsi="Arial" w:cs="Arial"/>
-        </w:rPr>
-        <w:t>-switchPlayer()</w:t>
-      </w:r>
-    </w:p>
-    <w:p>
-      <w:pPr>
-        <w:numPr>
-          <w:ilvl w:val="1"/>
-          <w:numId w:val="2"/>
-        </w:numPr>
-        <w:spacing w:after="0" w:line="276" w:lineRule="auto"/>
-        <w:ind w:hanging="360"/>
-        <w:contextualSpacing/>
-        <w:rPr>
-          <w:rFonts w:ascii="Arial" w:eastAsia="Arial" w:hAnsi="Arial" w:cs="Arial"/>
-        </w:rPr>
-      </w:pPr>
-      <w:r>
-        <w:rPr>
-          <w:rFonts w:ascii="Arial" w:eastAsia="Arial" w:hAnsi="Arial" w:cs="Arial"/>
-        </w:rPr>
-        <w:t>Method that tells the controller to swap the user from player to observer and vice-versa</w:t>
-      </w:r>
-    </w:p>
-    <w:p>
-      <w:pPr>
-        <w:numPr>
-          <w:ilvl w:val="0"/>
-          <w:numId w:val="2"/>
-        </w:numPr>
-        <w:spacing w:after="0" w:line="276" w:lineRule="auto"/>
-        <w:ind w:hanging="360"/>
-        <w:contextualSpacing/>
-        <w:rPr>
-          <w:rFonts w:ascii="Arial" w:eastAsia="Arial" w:hAnsi="Arial" w:cs="Arial"/>
-        </w:rPr>
-      </w:pPr>
-      <w:r>
-        <w:rPr>
-          <w:rFonts w:ascii="Arial" w:eastAsia="Arial" w:hAnsi="Arial" w:cs="Arial"/>
-        </w:rPr>
-        <w:t>-kickPlayer()</w:t>
-      </w:r>
-    </w:p>
-    <w:p>
-      <w:pPr>
-        <w:numPr>
-          <w:ilvl w:val="1"/>
-          <w:numId w:val="2"/>
-        </w:numPr>
-        <w:spacing w:after="0" w:line="276" w:lineRule="auto"/>
-        <w:ind w:hanging="360"/>
-        <w:contextualSpacing/>
-        <w:rPr>
-          <w:rFonts w:ascii="Arial" w:eastAsia="Arial" w:hAnsi="Arial" w:cs="Arial"/>
-        </w:rPr>
-      </w:pPr>
-      <w:r>
-        <w:rPr>
-          <w:rFonts w:ascii="Arial" w:eastAsia="Arial" w:hAnsi="Arial" w:cs="Arial"/>
-        </w:rPr>
-        <w:t>Method that is only available to the host, will remove the selected p</w:t>
-      </w:r>
-      <w:r>
-        <w:rPr>
-          <w:rFonts w:ascii="Arial" w:eastAsia="Arial" w:hAnsi="Arial" w:cs="Arial"/>
-        </w:rPr>
-        <w:t>layer from the lobby</w:t>
-      </w:r>
-    </w:p>
-    <w:p>
-      <w:pPr>
-        <w:numPr>
-          <w:ilvl w:val="0"/>
-          <w:numId w:val="2"/>
-        </w:numPr>
-        <w:spacing w:after="0" w:line="276" w:lineRule="auto"/>
-        <w:ind w:hanging="360"/>
-        <w:contextualSpacing/>
-        <w:rPr>
-          <w:rFonts w:ascii="Arial" w:eastAsia="Arial" w:hAnsi="Arial" w:cs="Arial"/>
-        </w:rPr>
-      </w:pPr>
-      <w:r>
-        <w:rPr>
-          <w:rFonts w:ascii="Arial" w:eastAsia="Arial" w:hAnsi="Arial" w:cs="Arial"/>
-        </w:rPr>
-        <w:t>-back()</w:t>
-      </w:r>
-    </w:p>
-    <w:p>
-      <w:pPr>
-        <w:numPr>
-          <w:ilvl w:val="1"/>
-          <w:numId w:val="2"/>
-        </w:numPr>
-        <w:spacing w:after="0" w:line="276" w:lineRule="auto"/>
-        <w:ind w:hanging="360"/>
-        <w:contextualSpacing/>
-        <w:rPr>
-          <w:rFonts w:ascii="Arial" w:eastAsia="Arial" w:hAnsi="Arial" w:cs="Arial"/>
-        </w:rPr>
-      </w:pPr>
-      <w:r>
-        <w:rPr>
-          <w:rFonts w:ascii="Arial" w:eastAsia="Arial" w:hAnsi="Arial" w:cs="Arial"/>
-        </w:rPr>
-        <w:t>Method that indicates to the controller to return you to the starting screen</w:t>
-      </w:r>
-    </w:p>
-    <w:p>
-      <w:pPr>
-        <w:spacing w:after="0" w:line="276" w:lineRule="auto"/>
-      </w:pPr>
-    </w:p>
-    <w:p>
-      <w:pPr>
-        <w:spacing w:after="0" w:line="276" w:lineRule="auto"/>
-      </w:pPr>
-      <w:r>
-        <w:rPr>
-          <w:rFonts w:ascii="Arial" w:eastAsia="Arial" w:hAnsi="Arial" w:cs="Arial"/>
-        </w:rPr>
-        <w:t>GameView:</w:t>
+      </w:pPr>
+      <w:proofErr w:type="spellStart"/>
+      <w:r>
+        <w:rPr>
+          <w:rFonts w:ascii="Arial" w:eastAsia="Arial" w:hAnsi="Arial" w:cs="Arial"/>
+        </w:rPr>
+        <w:t>GameView</w:t>
+      </w:r>
+      <w:proofErr w:type="spellEnd"/>
+      <w:r>
+        <w:rPr>
+          <w:rFonts w:ascii="Arial" w:eastAsia="Arial" w:hAnsi="Arial" w:cs="Arial"/>
+        </w:rPr>
+        <w:t>:</w:t>
       </w:r>
     </w:p>
     <w:p>
@@ -1944,6 +1814,7 @@
         <w:rPr>
           <w:rFonts w:ascii="Arial" w:eastAsia="Arial" w:hAnsi="Arial" w:cs="Arial"/>
         </w:rPr>
+        <w:lastRenderedPageBreak/>
         <w:t>-scene: Scene</w:t>
       </w:r>
     </w:p>
@@ -2024,7 +1895,21 @@
         <w:rPr>
           <w:rFonts w:ascii="Arial" w:eastAsia="Arial" w:hAnsi="Arial" w:cs="Arial"/>
         </w:rPr>
-        <w:t>+playerList: List</w:t>
+        <w:t>+</w:t>
+      </w:r>
+      <w:proofErr w:type="spellStart"/>
+      <w:r>
+        <w:rPr>
+          <w:rFonts w:ascii="Arial" w:eastAsia="Arial" w:hAnsi="Arial" w:cs="Arial"/>
+        </w:rPr>
+        <w:t>playerList</w:t>
+      </w:r>
+      <w:proofErr w:type="spellEnd"/>
+      <w:r>
+        <w:rPr>
+          <w:rFonts w:ascii="Arial" w:eastAsia="Arial" w:hAnsi="Arial" w:cs="Arial"/>
+        </w:rPr>
+        <w:t>: List</w:t>
       </w:r>
     </w:p>
     <w:p>
@@ -2064,7 +1949,21 @@
         <w:rPr>
           <w:rFonts w:ascii="Arial" w:eastAsia="Arial" w:hAnsi="Arial" w:cs="Arial"/>
         </w:rPr>
-        <w:t>+observerList: List</w:t>
+        <w:t>+</w:t>
+      </w:r>
+      <w:proofErr w:type="spellStart"/>
+      <w:r>
+        <w:rPr>
+          <w:rFonts w:ascii="Arial" w:eastAsia="Arial" w:hAnsi="Arial" w:cs="Arial"/>
+        </w:rPr>
+        <w:t>observerList</w:t>
+      </w:r>
+      <w:proofErr w:type="spellEnd"/>
+      <w:r>
+        <w:rPr>
+          <w:rFonts w:ascii="Arial" w:eastAsia="Arial" w:hAnsi="Arial" w:cs="Arial"/>
+        </w:rPr>
+        <w:t>: List</w:t>
       </w:r>
     </w:p>
     <w:p>
@@ -2104,7 +2003,21 @@
         <w:rPr>
           <w:rFonts w:ascii="Arial" w:eastAsia="Arial" w:hAnsi="Arial" w:cs="Arial"/>
         </w:rPr>
-        <w:t>+robotList: List</w:t>
+        <w:t>+</w:t>
+      </w:r>
+      <w:proofErr w:type="spellStart"/>
+      <w:r>
+        <w:rPr>
+          <w:rFonts w:ascii="Arial" w:eastAsia="Arial" w:hAnsi="Arial" w:cs="Arial"/>
+        </w:rPr>
+        <w:t>robotList</w:t>
+      </w:r>
+      <w:proofErr w:type="spellEnd"/>
+      <w:r>
+        <w:rPr>
+          <w:rFonts w:ascii="Arial" w:eastAsia="Arial" w:hAnsi="Arial" w:cs="Arial"/>
+        </w:rPr>
+        <w:t>: List</w:t>
       </w:r>
     </w:p>
     <w:p>
@@ -2144,7 +2057,21 @@
         <w:rPr>
           <w:rFonts w:ascii="Arial" w:eastAsia="Arial" w:hAnsi="Arial" w:cs="Arial"/>
         </w:rPr>
-        <w:t>+tileArray: Array</w:t>
+        <w:t>+</w:t>
+      </w:r>
+      <w:proofErr w:type="spellStart"/>
+      <w:r>
+        <w:rPr>
+          <w:rFonts w:ascii="Arial" w:eastAsia="Arial" w:hAnsi="Arial" w:cs="Arial"/>
+        </w:rPr>
+        <w:t>tileArray</w:t>
+      </w:r>
+      <w:proofErr w:type="spellEnd"/>
+      <w:r>
+        <w:rPr>
+          <w:rFonts w:ascii="Arial" w:eastAsia="Arial" w:hAnsi="Arial" w:cs="Arial"/>
+        </w:rPr>
+        <w:t>: Array</w:t>
       </w:r>
     </w:p>
     <w:p>
@@ -2184,8 +2111,16 @@
         <w:rPr>
           <w:rFonts w:ascii="Arial" w:eastAsia="Arial" w:hAnsi="Arial" w:cs="Arial"/>
         </w:rPr>
-        <w:t>-moving: boolean</w:t>
-      </w:r>
+        <w:t xml:space="preserve">-moving: </w:t>
+      </w:r>
+      <w:proofErr w:type="spellStart"/>
+      <w:r>
+        <w:rPr>
+          <w:rFonts w:ascii="Arial" w:eastAsia="Arial" w:hAnsi="Arial" w:cs="Arial"/>
+        </w:rPr>
+        <w:t>boolean</w:t>
+      </w:r>
+      <w:proofErr w:type="spellEnd"/>
     </w:p>
     <w:p>
       <w:pPr>
@@ -2230,8 +2165,16 @@
         <w:rPr>
           <w:rFonts w:ascii="Arial" w:eastAsia="Arial" w:hAnsi="Arial" w:cs="Arial"/>
         </w:rPr>
-        <w:t>-attacking: boolean</w:t>
-      </w:r>
+        <w:t xml:space="preserve">-attacking: </w:t>
+      </w:r>
+      <w:proofErr w:type="spellStart"/>
+      <w:r>
+        <w:rPr>
+          <w:rFonts w:ascii="Arial" w:eastAsia="Arial" w:hAnsi="Arial" w:cs="Arial"/>
+        </w:rPr>
+        <w:t>boolean</w:t>
+      </w:r>
+      <w:proofErr w:type="spellEnd"/>
     </w:p>
     <w:p>
       <w:pPr>
@@ -2250,7 +2193,6 @@
         <w:rPr>
           <w:rFonts w:ascii="Arial" w:eastAsia="Arial" w:hAnsi="Arial" w:cs="Arial"/>
         </w:rPr>
-        <w:lastRenderedPageBreak/>
         <w:t>A variable that determines if the player attacks when they click on a tile</w:t>
       </w:r>
     </w:p>
@@ -2271,8 +2213,16 @@
         <w:rPr>
           <w:rFonts w:ascii="Arial" w:eastAsia="Arial" w:hAnsi="Arial" w:cs="Arial"/>
         </w:rPr>
-        <w:t>-inspecting: boolean</w:t>
-      </w:r>
+        <w:t xml:space="preserve">-inspecting: </w:t>
+      </w:r>
+      <w:proofErr w:type="spellStart"/>
+      <w:r>
+        <w:rPr>
+          <w:rFonts w:ascii="Arial" w:eastAsia="Arial" w:hAnsi="Arial" w:cs="Arial"/>
+        </w:rPr>
+        <w:t>boolean</w:t>
+      </w:r>
+      <w:proofErr w:type="spellEnd"/>
     </w:p>
     <w:p>
       <w:pPr>
@@ -2330,7 +2280,51 @@
         <w:rPr>
           <w:rFonts w:ascii="Arial" w:eastAsia="Arial" w:hAnsi="Arial" w:cs="Arial"/>
         </w:rPr>
-        <w:t>+init(playerList: List, observerList: List)</w:t>
+        <w:t>+</w:t>
+      </w:r>
+      <w:proofErr w:type="spellStart"/>
+      <w:proofErr w:type="gramStart"/>
+      <w:r>
+        <w:rPr>
+          <w:rFonts w:ascii="Arial" w:eastAsia="Arial" w:hAnsi="Arial" w:cs="Arial"/>
+        </w:rPr>
+        <w:t>init</w:t>
+      </w:r>
+      <w:proofErr w:type="spellEnd"/>
+      <w:r>
+        <w:rPr>
+          <w:rFonts w:ascii="Arial" w:eastAsia="Arial" w:hAnsi="Arial" w:cs="Arial"/>
+        </w:rPr>
+        <w:t>(</w:t>
+      </w:r>
+      <w:proofErr w:type="spellStart"/>
+      <w:proofErr w:type="gramEnd"/>
+      <w:r>
+        <w:rPr>
+          <w:rFonts w:ascii="Arial" w:eastAsia="Arial" w:hAnsi="Arial" w:cs="Arial"/>
+        </w:rPr>
+        <w:t>playerList</w:t>
+      </w:r>
+      <w:proofErr w:type="spellEnd"/>
+      <w:r>
+        <w:rPr>
+          <w:rFonts w:ascii="Arial" w:eastAsia="Arial" w:hAnsi="Arial" w:cs="Arial"/>
+        </w:rPr>
+        <w:t xml:space="preserve">: List, </w:t>
+      </w:r>
+      <w:proofErr w:type="spellStart"/>
+      <w:r>
+        <w:rPr>
+          <w:rFonts w:ascii="Arial" w:eastAsia="Arial" w:hAnsi="Arial" w:cs="Arial"/>
+        </w:rPr>
+        <w:t>observerList</w:t>
+      </w:r>
+      <w:proofErr w:type="spellEnd"/>
+      <w:r>
+        <w:rPr>
+          <w:rFonts w:ascii="Arial" w:eastAsia="Arial" w:hAnsi="Arial" w:cs="Arial"/>
+        </w:rPr>
+        <w:t>: List)</w:t>
       </w:r>
     </w:p>
     <w:p>
@@ -2350,7 +2344,49 @@
         <w:rPr>
           <w:rFonts w:ascii="Arial" w:eastAsia="Arial" w:hAnsi="Arial" w:cs="Arial"/>
         </w:rPr>
-        <w:t>Method that creates all visual elements for the users to see. playerList and observerList are used to populate GameView’s Lists and determine map size.</w:t>
+        <w:t xml:space="preserve">Method that creates all visual elements for the users to see. </w:t>
+      </w:r>
+      <w:proofErr w:type="spellStart"/>
+      <w:r>
+        <w:rPr>
+          <w:rFonts w:ascii="Arial" w:eastAsia="Arial" w:hAnsi="Arial" w:cs="Arial"/>
+        </w:rPr>
+        <w:t>playerList</w:t>
+      </w:r>
+      <w:proofErr w:type="spellEnd"/>
+      <w:r>
+        <w:rPr>
+          <w:rFonts w:ascii="Arial" w:eastAsia="Arial" w:hAnsi="Arial" w:cs="Arial"/>
+        </w:rPr>
+        <w:t xml:space="preserve"> and </w:t>
+      </w:r>
+      <w:proofErr w:type="spellStart"/>
+      <w:r>
+        <w:rPr>
+          <w:rFonts w:ascii="Arial" w:eastAsia="Arial" w:hAnsi="Arial" w:cs="Arial"/>
+        </w:rPr>
+        <w:t>observerList</w:t>
+      </w:r>
+      <w:proofErr w:type="spellEnd"/>
+      <w:r>
+        <w:rPr>
+          <w:rFonts w:ascii="Arial" w:eastAsia="Arial" w:hAnsi="Arial" w:cs="Arial"/>
+        </w:rPr>
+        <w:t xml:space="preserve"> are used to populate </w:t>
+      </w:r>
+      <w:proofErr w:type="spellStart"/>
+      <w:r>
+        <w:rPr>
+          <w:rFonts w:ascii="Arial" w:eastAsia="Arial" w:hAnsi="Arial" w:cs="Arial"/>
+        </w:rPr>
+        <w:t>GameView’s</w:t>
+      </w:r>
+      <w:proofErr w:type="spellEnd"/>
+      <w:r>
+        <w:rPr>
+          <w:rFonts w:ascii="Arial" w:eastAsia="Arial" w:hAnsi="Arial" w:cs="Arial"/>
+        </w:rPr>
+        <w:t xml:space="preserve"> Lists and determine map size.</w:t>
       </w:r>
     </w:p>
     <w:p>
@@ -2370,7 +2406,29 @@
         <w:rPr>
           <w:rFonts w:ascii="Arial" w:eastAsia="Arial" w:hAnsi="Arial" w:cs="Arial"/>
         </w:rPr>
-        <w:t>+updateView()</w:t>
+        <w:t>+</w:t>
+      </w:r>
+      <w:proofErr w:type="spellStart"/>
+      <w:proofErr w:type="gramStart"/>
+      <w:r>
+        <w:rPr>
+          <w:rFonts w:ascii="Arial" w:eastAsia="Arial" w:hAnsi="Arial" w:cs="Arial"/>
+        </w:rPr>
+        <w:t>updateView</w:t>
+      </w:r>
+      <w:proofErr w:type="spellEnd"/>
+      <w:r>
+        <w:rPr>
+          <w:rFonts w:ascii="Arial" w:eastAsia="Arial" w:hAnsi="Arial" w:cs="Arial"/>
+        </w:rPr>
+        <w:t>(</w:t>
+      </w:r>
+      <w:proofErr w:type="gramEnd"/>
+      <w:r>
+        <w:rPr>
+          <w:rFonts w:ascii="Arial" w:eastAsia="Arial" w:hAnsi="Arial" w:cs="Arial"/>
+        </w:rPr>
+        <w:t>)</w:t>
       </w:r>
     </w:p>
     <w:p>
@@ -2416,7 +2474,21 @@
         <w:rPr>
           <w:rFonts w:ascii="Arial" w:eastAsia="Arial" w:hAnsi="Arial" w:cs="Arial"/>
         </w:rPr>
-        <w:t>+move()</w:t>
+        <w:t>+</w:t>
+      </w:r>
+      <w:proofErr w:type="gramStart"/>
+      <w:r>
+        <w:rPr>
+          <w:rFonts w:ascii="Arial" w:eastAsia="Arial" w:hAnsi="Arial" w:cs="Arial"/>
+        </w:rPr>
+        <w:t>move(</w:t>
+      </w:r>
+      <w:proofErr w:type="gramEnd"/>
+      <w:r>
+        <w:rPr>
+          <w:rFonts w:ascii="Arial" w:eastAsia="Arial" w:hAnsi="Arial" w:cs="Arial"/>
+        </w:rPr>
+        <w:t>)</w:t>
       </w:r>
     </w:p>
     <w:p>
@@ -2456,7 +2528,21 @@
         <w:rPr>
           <w:rFonts w:ascii="Arial" w:eastAsia="Arial" w:hAnsi="Arial" w:cs="Arial"/>
         </w:rPr>
-        <w:t>+inspect()</w:t>
+        <w:t>+</w:t>
+      </w:r>
+      <w:proofErr w:type="gramStart"/>
+      <w:r>
+        <w:rPr>
+          <w:rFonts w:ascii="Arial" w:eastAsia="Arial" w:hAnsi="Arial" w:cs="Arial"/>
+        </w:rPr>
+        <w:t>inspect(</w:t>
+      </w:r>
+      <w:proofErr w:type="gramEnd"/>
+      <w:r>
+        <w:rPr>
+          <w:rFonts w:ascii="Arial" w:eastAsia="Arial" w:hAnsi="Arial" w:cs="Arial"/>
+        </w:rPr>
+        <w:t>)</w:t>
       </w:r>
     </w:p>
     <w:p>
@@ -2496,7 +2582,21 @@
         <w:rPr>
           <w:rFonts w:ascii="Arial" w:eastAsia="Arial" w:hAnsi="Arial" w:cs="Arial"/>
         </w:rPr>
-        <w:t>+attack()</w:t>
+        <w:t>+</w:t>
+      </w:r>
+      <w:proofErr w:type="gramStart"/>
+      <w:r>
+        <w:rPr>
+          <w:rFonts w:ascii="Arial" w:eastAsia="Arial" w:hAnsi="Arial" w:cs="Arial"/>
+        </w:rPr>
+        <w:t>attack(</w:t>
+      </w:r>
+      <w:proofErr w:type="gramEnd"/>
+      <w:r>
+        <w:rPr>
+          <w:rFonts w:ascii="Arial" w:eastAsia="Arial" w:hAnsi="Arial" w:cs="Arial"/>
+        </w:rPr>
+        <w:t>)</w:t>
       </w:r>
     </w:p>
     <w:p>
@@ -2536,7 +2636,29 @@
         <w:rPr>
           <w:rFonts w:ascii="Arial" w:eastAsia="Arial" w:hAnsi="Arial" w:cs="Arial"/>
         </w:rPr>
-        <w:t>+selectTile()</w:t>
+        <w:t>+</w:t>
+      </w:r>
+      <w:proofErr w:type="spellStart"/>
+      <w:proofErr w:type="gramStart"/>
+      <w:r>
+        <w:rPr>
+          <w:rFonts w:ascii="Arial" w:eastAsia="Arial" w:hAnsi="Arial" w:cs="Arial"/>
+        </w:rPr>
+        <w:t>selectTile</w:t>
+      </w:r>
+      <w:proofErr w:type="spellEnd"/>
+      <w:r>
+        <w:rPr>
+          <w:rFonts w:ascii="Arial" w:eastAsia="Arial" w:hAnsi="Arial" w:cs="Arial"/>
+        </w:rPr>
+        <w:t>(</w:t>
+      </w:r>
+      <w:proofErr w:type="gramEnd"/>
+      <w:r>
+        <w:rPr>
+          <w:rFonts w:ascii="Arial" w:eastAsia="Arial" w:hAnsi="Arial" w:cs="Arial"/>
+        </w:rPr>
+        <w:t>)</w:t>
       </w:r>
     </w:p>
     <w:p>
@@ -2582,7 +2704,29 @@
         <w:rPr>
           <w:rFonts w:ascii="Arial" w:eastAsia="Arial" w:hAnsi="Arial" w:cs="Arial"/>
         </w:rPr>
-        <w:t>+endTurn()</w:t>
+        <w:t>+</w:t>
+      </w:r>
+      <w:proofErr w:type="spellStart"/>
+      <w:proofErr w:type="gramStart"/>
+      <w:r>
+        <w:rPr>
+          <w:rFonts w:ascii="Arial" w:eastAsia="Arial" w:hAnsi="Arial" w:cs="Arial"/>
+        </w:rPr>
+        <w:t>endTurn</w:t>
+      </w:r>
+      <w:proofErr w:type="spellEnd"/>
+      <w:r>
+        <w:rPr>
+          <w:rFonts w:ascii="Arial" w:eastAsia="Arial" w:hAnsi="Arial" w:cs="Arial"/>
+        </w:rPr>
+        <w:t>(</w:t>
+      </w:r>
+      <w:proofErr w:type="gramEnd"/>
+      <w:r>
+        <w:rPr>
+          <w:rFonts w:ascii="Arial" w:eastAsia="Arial" w:hAnsi="Arial" w:cs="Arial"/>
+        </w:rPr>
+        <w:t>)</w:t>
       </w:r>
     </w:p>
     <w:p>
@@ -2622,7 +2766,21 @@
         <w:rPr>
           <w:rFonts w:ascii="Arial" w:eastAsia="Arial" w:hAnsi="Arial" w:cs="Arial"/>
         </w:rPr>
-        <w:t>+forfeit()</w:t>
+        <w:t>+</w:t>
+      </w:r>
+      <w:proofErr w:type="gramStart"/>
+      <w:r>
+        <w:rPr>
+          <w:rFonts w:ascii="Arial" w:eastAsia="Arial" w:hAnsi="Arial" w:cs="Arial"/>
+        </w:rPr>
+        <w:t>forfeit(</w:t>
+      </w:r>
+      <w:proofErr w:type="gramEnd"/>
+      <w:r>
+        <w:rPr>
+          <w:rFonts w:ascii="Arial" w:eastAsia="Arial" w:hAnsi="Arial" w:cs="Arial"/>
+        </w:rPr>
+        <w:t>)</w:t>
       </w:r>
     </w:p>
     <w:p>
@@ -2662,7 +2820,21 @@
         <w:rPr>
           <w:rFonts w:ascii="Arial" w:eastAsia="Arial" w:hAnsi="Arial" w:cs="Arial"/>
         </w:rPr>
-        <w:t>-exit()</w:t>
+        <w:t>-</w:t>
+      </w:r>
+      <w:proofErr w:type="gramStart"/>
+      <w:r>
+        <w:rPr>
+          <w:rFonts w:ascii="Arial" w:eastAsia="Arial" w:hAnsi="Arial" w:cs="Arial"/>
+        </w:rPr>
+        <w:t>exit(</w:t>
+      </w:r>
+      <w:proofErr w:type="gramEnd"/>
+      <w:r>
+        <w:rPr>
+          <w:rFonts w:ascii="Arial" w:eastAsia="Arial" w:hAnsi="Arial" w:cs="Arial"/>
+        </w:rPr>
+        <w:t>)</w:t>
       </w:r>
     </w:p>
     <w:p>
@@ -2705,12 +2877,14 @@
       <w:pPr>
         <w:spacing w:after="0" w:line="276" w:lineRule="auto"/>
       </w:pPr>
+      <w:proofErr w:type="spellStart"/>
       <w:r>
         <w:rPr>
           <w:rFonts w:ascii="Arial" w:eastAsia="Arial" w:hAnsi="Arial" w:cs="Arial"/>
         </w:rPr>
         <w:t>InspectView</w:t>
       </w:r>
+      <w:proofErr w:type="spellEnd"/>
     </w:p>
     <w:p>
       <w:pPr>
@@ -2721,6 +2895,7 @@
           <w:rFonts w:ascii="Arial" w:eastAsia="Arial" w:hAnsi="Arial" w:cs="Arial"/>
           <w:b/>
         </w:rPr>
+        <w:lastRenderedPageBreak/>
         <w:t>Variable:</w:t>
       </w:r>
     </w:p>
@@ -2833,7 +3008,37 @@
         <w:rPr>
           <w:rFonts w:ascii="Arial" w:eastAsia="Arial" w:hAnsi="Arial" w:cs="Arial"/>
         </w:rPr>
-        <w:t>+init(robotList: List)</w:t>
+        <w:t>+</w:t>
+      </w:r>
+      <w:proofErr w:type="spellStart"/>
+      <w:proofErr w:type="gramStart"/>
+      <w:r>
+        <w:rPr>
+          <w:rFonts w:ascii="Arial" w:eastAsia="Arial" w:hAnsi="Arial" w:cs="Arial"/>
+        </w:rPr>
+        <w:t>init</w:t>
+      </w:r>
+      <w:proofErr w:type="spellEnd"/>
+      <w:r>
+        <w:rPr>
+          <w:rFonts w:ascii="Arial" w:eastAsia="Arial" w:hAnsi="Arial" w:cs="Arial"/>
+        </w:rPr>
+        <w:t>(</w:t>
+      </w:r>
+      <w:proofErr w:type="spellStart"/>
+      <w:proofErr w:type="gramEnd"/>
+      <w:r>
+        <w:rPr>
+          <w:rFonts w:ascii="Arial" w:eastAsia="Arial" w:hAnsi="Arial" w:cs="Arial"/>
+        </w:rPr>
+        <w:t>robotList</w:t>
+      </w:r>
+      <w:proofErr w:type="spellEnd"/>
+      <w:r>
+        <w:rPr>
+          <w:rFonts w:ascii="Arial" w:eastAsia="Arial" w:hAnsi="Arial" w:cs="Arial"/>
+        </w:rPr>
+        <w:t>: List)</w:t>
       </w:r>
     </w:p>
     <w:p>
@@ -2859,7 +3064,21 @@
         <w:rPr>
           <w:rFonts w:ascii="Arial" w:eastAsia="Arial" w:hAnsi="Arial" w:cs="Arial"/>
         </w:rPr>
-        <w:t>the users to see. robotList is a list of the robots on the tile being inspected</w:t>
+        <w:t xml:space="preserve">the users to see. </w:t>
+      </w:r>
+      <w:proofErr w:type="spellStart"/>
+      <w:r>
+        <w:rPr>
+          <w:rFonts w:ascii="Arial" w:eastAsia="Arial" w:hAnsi="Arial" w:cs="Arial"/>
+        </w:rPr>
+        <w:t>robotList</w:t>
+      </w:r>
+      <w:proofErr w:type="spellEnd"/>
+      <w:r>
+        <w:rPr>
+          <w:rFonts w:ascii="Arial" w:eastAsia="Arial" w:hAnsi="Arial" w:cs="Arial"/>
+        </w:rPr>
+        <w:t xml:space="preserve"> is a list of the robots on the tile being inspected</w:t>
       </w:r>
     </w:p>
     <w:p>
@@ -2879,7 +3098,21 @@
         <w:rPr>
           <w:rFonts w:ascii="Arial" w:eastAsia="Arial" w:hAnsi="Arial" w:cs="Arial"/>
         </w:rPr>
-        <w:t>-close()</w:t>
+        <w:t>-</w:t>
+      </w:r>
+      <w:proofErr w:type="gramStart"/>
+      <w:r>
+        <w:rPr>
+          <w:rFonts w:ascii="Arial" w:eastAsia="Arial" w:hAnsi="Arial" w:cs="Arial"/>
+        </w:rPr>
+        <w:t>close(</w:t>
+      </w:r>
+      <w:proofErr w:type="gramEnd"/>
+      <w:r>
+        <w:rPr>
+          <w:rFonts w:ascii="Arial" w:eastAsia="Arial" w:hAnsi="Arial" w:cs="Arial"/>
+        </w:rPr>
+        <w:t>)</w:t>
       </w:r>
     </w:p>
     <w:p>
@@ -2899,7 +3132,21 @@
         <w:rPr>
           <w:rFonts w:ascii="Arial" w:eastAsia="Arial" w:hAnsi="Arial" w:cs="Arial"/>
         </w:rPr>
-        <w:t>Method that closes the InspectView window</w:t>
+        <w:t xml:space="preserve">Method that closes the </w:t>
+      </w:r>
+      <w:proofErr w:type="spellStart"/>
+      <w:r>
+        <w:rPr>
+          <w:rFonts w:ascii="Arial" w:eastAsia="Arial" w:hAnsi="Arial" w:cs="Arial"/>
+        </w:rPr>
+        <w:t>InspectView</w:t>
+      </w:r>
+      <w:proofErr w:type="spellEnd"/>
+      <w:r>
+        <w:rPr>
+          <w:rFonts w:ascii="Arial" w:eastAsia="Arial" w:hAnsi="Arial" w:cs="Arial"/>
+        </w:rPr>
+        <w:t xml:space="preserve"> window</w:t>
       </w:r>
     </w:p>
     <w:p>
@@ -2911,11 +3158,19 @@
       <w:pPr>
         <w:spacing w:after="0" w:line="276" w:lineRule="auto"/>
       </w:pPr>
-      <w:r>
-        <w:rPr>
-          <w:rFonts w:ascii="Arial" w:eastAsia="Arial" w:hAnsi="Arial" w:cs="Arial"/>
-        </w:rPr>
-        <w:t>PostGameView:</w:t>
+      <w:proofErr w:type="spellStart"/>
+      <w:r>
+        <w:rPr>
+          <w:rFonts w:ascii="Arial" w:eastAsia="Arial" w:hAnsi="Arial" w:cs="Arial"/>
+        </w:rPr>
+        <w:t>PostGameView</w:t>
+      </w:r>
+      <w:proofErr w:type="spellEnd"/>
+      <w:r>
+        <w:rPr>
+          <w:rFonts w:ascii="Arial" w:eastAsia="Arial" w:hAnsi="Arial" w:cs="Arial"/>
+        </w:rPr>
+        <w:t>:</w:t>
       </w:r>
     </w:p>
     <w:p>
@@ -2967,7 +3222,6 @@
         <w:rPr>
           <w:rFonts w:ascii="Arial" w:eastAsia="Arial" w:hAnsi="Arial" w:cs="Arial"/>
         </w:rPr>
-        <w:lastRenderedPageBreak/>
         <w:t>The scene for the starting view</w:t>
       </w:r>
     </w:p>
@@ -3046,7 +3300,43 @@
         <w:rPr>
           <w:rFonts w:ascii="Arial" w:eastAsia="Arial" w:hAnsi="Arial" w:cs="Arial"/>
         </w:rPr>
-        <w:t>+init(winner: String, robotStats: List)</w:t>
+        <w:t>+</w:t>
+      </w:r>
+      <w:proofErr w:type="spellStart"/>
+      <w:proofErr w:type="gramStart"/>
+      <w:r>
+        <w:rPr>
+          <w:rFonts w:ascii="Arial" w:eastAsia="Arial" w:hAnsi="Arial" w:cs="Arial"/>
+        </w:rPr>
+        <w:t>init</w:t>
+      </w:r>
+      <w:proofErr w:type="spellEnd"/>
+      <w:r>
+        <w:rPr>
+          <w:rFonts w:ascii="Arial" w:eastAsia="Arial" w:hAnsi="Arial" w:cs="Arial"/>
+        </w:rPr>
+        <w:t>(</w:t>
+      </w:r>
+      <w:proofErr w:type="gramEnd"/>
+      <w:r>
+        <w:rPr>
+          <w:rFonts w:ascii="Arial" w:eastAsia="Arial" w:hAnsi="Arial" w:cs="Arial"/>
+        </w:rPr>
+        <w:t xml:space="preserve">winner: String, </w:t>
+      </w:r>
+      <w:proofErr w:type="spellStart"/>
+      <w:r>
+        <w:rPr>
+          <w:rFonts w:ascii="Arial" w:eastAsia="Arial" w:hAnsi="Arial" w:cs="Arial"/>
+        </w:rPr>
+        <w:t>robotStats</w:t>
+      </w:r>
+      <w:proofErr w:type="spellEnd"/>
+      <w:r>
+        <w:rPr>
+          <w:rFonts w:ascii="Arial" w:eastAsia="Arial" w:hAnsi="Arial" w:cs="Arial"/>
+        </w:rPr>
+        <w:t>: List)</w:t>
       </w:r>
     </w:p>
     <w:p>
@@ -3066,7 +3356,21 @@
         <w:rPr>
           <w:rFonts w:ascii="Arial" w:eastAsia="Arial" w:hAnsi="Arial" w:cs="Arial"/>
         </w:rPr>
-        <w:t>Method that create all visual elements for users to see. winner is displayed as a label, while robotStats is used to populate a table.</w:t>
+        <w:t xml:space="preserve">Method that create all visual elements for users to see. winner is displayed as a label, while </w:t>
+      </w:r>
+      <w:proofErr w:type="spellStart"/>
+      <w:r>
+        <w:rPr>
+          <w:rFonts w:ascii="Arial" w:eastAsia="Arial" w:hAnsi="Arial" w:cs="Arial"/>
+        </w:rPr>
+        <w:t>robotStats</w:t>
+      </w:r>
+      <w:proofErr w:type="spellEnd"/>
+      <w:r>
+        <w:rPr>
+          <w:rFonts w:ascii="Arial" w:eastAsia="Arial" w:hAnsi="Arial" w:cs="Arial"/>
+        </w:rPr>
+        <w:t xml:space="preserve"> is used to populate a table.</w:t>
       </w:r>
     </w:p>
     <w:p>
@@ -3086,7 +3390,21 @@
         <w:rPr>
           <w:rFonts w:ascii="Arial" w:eastAsia="Arial" w:hAnsi="Arial" w:cs="Arial"/>
         </w:rPr>
-        <w:t>-finish()</w:t>
+        <w:t>-</w:t>
+      </w:r>
+      <w:proofErr w:type="gramStart"/>
+      <w:r>
+        <w:rPr>
+          <w:rFonts w:ascii="Arial" w:eastAsia="Arial" w:hAnsi="Arial" w:cs="Arial"/>
+        </w:rPr>
+        <w:t>finish(</w:t>
+      </w:r>
+      <w:proofErr w:type="gramEnd"/>
+      <w:r>
+        <w:rPr>
+          <w:rFonts w:ascii="Arial" w:eastAsia="Arial" w:hAnsi="Arial" w:cs="Arial"/>
+        </w:rPr>
+        <w:t>)</w:t>
       </w:r>
       <w:r>
         <w:rPr>
@@ -3137,6 +3455,7 @@
           <w:noProof/>
           <w:lang w:val="en-CA" w:eastAsia="en-CA" w:bidi="ar-SA"/>
         </w:rPr>
+        <w:lastRenderedPageBreak/>
         <w:drawing>
           <wp:anchor distT="0" distB="101600" distL="0" distR="0" simplePos="0" relativeHeight="3" behindDoc="0" locked="0" layoutInCell="1" allowOverlap="1">
             <wp:simplePos x="0" y="0"/>
@@ -3229,15 +3548,22 @@
         <w:spacing w:line="240" w:lineRule="auto"/>
       </w:pPr>
       <w:r>
-        <w:t xml:space="preserve">  getname  </w:t>
-      </w:r>
-    </w:p>
-    <w:p>
-      <w:pPr>
-        <w:spacing w:line="240" w:lineRule="auto"/>
-      </w:pPr>
-      <w:r>
-        <w:lastRenderedPageBreak/>
+        <w:t xml:space="preserve">  </w:t>
+      </w:r>
+      <w:proofErr w:type="spellStart"/>
+      <w:r>
+        <w:t>getname</w:t>
+      </w:r>
+      <w:proofErr w:type="spellEnd"/>
+      <w:r>
+        <w:t xml:space="preserve">  </w:t>
+      </w:r>
+    </w:p>
+    <w:p>
+      <w:pPr>
+        <w:spacing w:line="240" w:lineRule="auto"/>
+      </w:pPr>
+      <w:r>
         <w:t xml:space="preserve"> </w:t>
       </w:r>
       <w:r>
@@ -3268,15 +3594,31 @@
       </w:r>
       <w:r>
         <w:tab/>
-        <w:t>this function will connects to the server</w:t>
-      </w:r>
-    </w:p>
-    <w:p>
-      <w:pPr>
-        <w:spacing w:line="240" w:lineRule="auto"/>
-      </w:pPr>
-      <w:r>
-        <w:t xml:space="preserve">  GetserverAddress  </w:t>
+        <w:t xml:space="preserve">this function will </w:t>
+      </w:r>
+      <w:proofErr w:type="gramStart"/>
+      <w:r>
+        <w:t>connects</w:t>
+      </w:r>
+      <w:proofErr w:type="gramEnd"/>
+      <w:r>
+        <w:t xml:space="preserve"> to the server</w:t>
+      </w:r>
+    </w:p>
+    <w:p>
+      <w:pPr>
+        <w:spacing w:line="240" w:lineRule="auto"/>
+      </w:pPr>
+      <w:r>
+        <w:t xml:space="preserve">  </w:t>
+      </w:r>
+      <w:proofErr w:type="spellStart"/>
+      <w:r>
+        <w:t>GetserverAddress</w:t>
+      </w:r>
+      <w:proofErr w:type="spellEnd"/>
+      <w:r>
+        <w:t xml:space="preserve">  </w:t>
       </w:r>
     </w:p>
     <w:p>
@@ -3308,7 +3650,15 @@
         <w:spacing w:line="240" w:lineRule="auto"/>
       </w:pPr>
       <w:r>
-        <w:t>which will has function which the</w:t>
+        <w:t xml:space="preserve">which will </w:t>
+      </w:r>
+      <w:proofErr w:type="gramStart"/>
+      <w:r>
+        <w:t>has</w:t>
+      </w:r>
+      <w:proofErr w:type="gramEnd"/>
+      <w:r>
+        <w:t xml:space="preserve"> function which the</w:t>
       </w:r>
       <w:r>
         <w:t xml:space="preserve"> model element will using </w:t>
@@ -3319,8 +3669,13 @@
         <w:spacing w:line="240" w:lineRule="auto"/>
       </w:pPr>
       <w:r>
-        <w:t xml:space="preserve">    getname</w:t>
-      </w:r>
+        <w:t xml:space="preserve">    </w:t>
+      </w:r>
+      <w:proofErr w:type="spellStart"/>
+      <w:r>
+        <w:t>getname</w:t>
+      </w:r>
+      <w:proofErr w:type="spellEnd"/>
     </w:p>
     <w:p>
       <w:pPr>
@@ -3343,6 +3698,7 @@
           <w:b/>
           <w:bCs/>
         </w:rPr>
+        <w:lastRenderedPageBreak/>
         <w:t>AI Interface:</w:t>
       </w:r>
     </w:p>
@@ -3382,8 +3738,13 @@
         <w:spacing w:line="240" w:lineRule="auto"/>
       </w:pPr>
       <w:r>
-        <w:t xml:space="preserve">   setname</w:t>
-      </w:r>
+        <w:t xml:space="preserve">   </w:t>
+      </w:r>
+      <w:proofErr w:type="spellStart"/>
+      <w:r>
+        <w:t>setname</w:t>
+      </w:r>
+      <w:proofErr w:type="spellEnd"/>
     </w:p>
     <w:p>
       <w:pPr>
@@ -3401,7 +3762,15 @@
         <w:spacing w:line="240" w:lineRule="auto"/>
       </w:pPr>
       <w:r>
-        <w:t xml:space="preserve">   setteamname </w:t>
+        <w:t xml:space="preserve">   </w:t>
+      </w:r>
+      <w:proofErr w:type="spellStart"/>
+      <w:r>
+        <w:t>setteamname</w:t>
+      </w:r>
+      <w:proofErr w:type="spellEnd"/>
+      <w:r>
+        <w:t xml:space="preserve"> </w:t>
       </w:r>
     </w:p>
     <w:p>
@@ -3421,7 +3790,15 @@
         <w:spacing w:line="240" w:lineRule="auto"/>
       </w:pPr>
       <w:r>
-        <w:t xml:space="preserve">   setmatch </w:t>
+        <w:t xml:space="preserve">   </w:t>
+      </w:r>
+      <w:proofErr w:type="spellStart"/>
+      <w:r>
+        <w:t>setmatch</w:t>
+      </w:r>
+      <w:proofErr w:type="spellEnd"/>
+      <w:r>
+        <w:t xml:space="preserve"> </w:t>
       </w:r>
     </w:p>
     <w:p>
@@ -3441,7 +3818,15 @@
         <w:spacing w:line="240" w:lineRule="auto"/>
       </w:pPr>
       <w:r>
-        <w:t xml:space="preserve">   setdied </w:t>
+        <w:t xml:space="preserve">   </w:t>
+      </w:r>
+      <w:proofErr w:type="spellStart"/>
+      <w:r>
+        <w:t>setdied</w:t>
+      </w:r>
+      <w:proofErr w:type="spellEnd"/>
+      <w:r>
+        <w:t xml:space="preserve"> </w:t>
       </w:r>
     </w:p>
     <w:p>
@@ -3453,15 +3838,31 @@
       </w:r>
       <w:r>
         <w:tab/>
-        <w:t>set the died number</w:t>
-      </w:r>
-    </w:p>
-    <w:p>
-      <w:pPr>
-        <w:spacing w:line="240" w:lineRule="auto"/>
-      </w:pPr>
-      <w:r>
-        <w:t xml:space="preserve">   setlived </w:t>
+        <w:t xml:space="preserve">set the </w:t>
+      </w:r>
+      <w:proofErr w:type="spellStart"/>
+      <w:r>
+        <w:t>died</w:t>
+      </w:r>
+      <w:proofErr w:type="spellEnd"/>
+      <w:r>
+        <w:t xml:space="preserve"> number</w:t>
+      </w:r>
+    </w:p>
+    <w:p>
+      <w:pPr>
+        <w:spacing w:line="240" w:lineRule="auto"/>
+      </w:pPr>
+      <w:r>
+        <w:t xml:space="preserve">   </w:t>
+      </w:r>
+      <w:proofErr w:type="spellStart"/>
+      <w:r>
+        <w:t>setlived</w:t>
+      </w:r>
+      <w:proofErr w:type="spellEnd"/>
+      <w:r>
+        <w:t xml:space="preserve"> </w:t>
       </w:r>
     </w:p>
     <w:p>
@@ -3481,8 +3882,13 @@
         <w:spacing w:line="240" w:lineRule="auto"/>
       </w:pPr>
       <w:r>
-        <w:t xml:space="preserve">   sethealth</w:t>
-      </w:r>
+        <w:t xml:space="preserve">   </w:t>
+      </w:r>
+      <w:proofErr w:type="spellStart"/>
+      <w:r>
+        <w:t>sethealth</w:t>
+      </w:r>
+      <w:proofErr w:type="spellEnd"/>
     </w:p>
     <w:p>
       <w:pPr>
@@ -3501,8 +3907,13 @@
         <w:spacing w:line="240" w:lineRule="auto"/>
       </w:pPr>
       <w:r>
-        <w:t xml:space="preserve">   setfirepower</w:t>
-      </w:r>
+        <w:t xml:space="preserve">   </w:t>
+      </w:r>
+      <w:proofErr w:type="spellStart"/>
+      <w:r>
+        <w:t>setfirepower</w:t>
+      </w:r>
+      <w:proofErr w:type="spellEnd"/>
     </w:p>
     <w:p>
       <w:pPr>
@@ -3521,16 +3932,21 @@
         <w:spacing w:line="240" w:lineRule="auto"/>
       </w:pPr>
       <w:r>
-        <w:t xml:space="preserve">   setkill</w:t>
-      </w:r>
-    </w:p>
-    <w:p>
-      <w:pPr>
-        <w:spacing w:line="240" w:lineRule="auto"/>
-      </w:pPr>
-      <w:r>
         <w:t xml:space="preserve">   </w:t>
       </w:r>
+      <w:proofErr w:type="spellStart"/>
+      <w:r>
+        <w:t>setkill</w:t>
+      </w:r>
+      <w:proofErr w:type="spellEnd"/>
+    </w:p>
+    <w:p>
+      <w:pPr>
+        <w:spacing w:line="240" w:lineRule="auto"/>
+      </w:pPr>
+      <w:r>
+        <w:t xml:space="preserve">   </w:t>
+      </w:r>
       <w:r>
         <w:tab/>
       </w:r>
@@ -3543,9 +3959,13 @@
         <w:spacing w:line="240" w:lineRule="auto"/>
       </w:pPr>
       <w:r>
-        <w:lastRenderedPageBreak/>
-        <w:t xml:space="preserve">   setmovement</w:t>
-      </w:r>
+        <w:t xml:space="preserve">   </w:t>
+      </w:r>
+      <w:proofErr w:type="spellStart"/>
+      <w:r>
+        <w:t>setmovement</w:t>
+      </w:r>
+      <w:proofErr w:type="spellEnd"/>
     </w:p>
     <w:p>
       <w:pPr>
@@ -3564,8 +3984,13 @@
         <w:spacing w:line="240" w:lineRule="auto"/>
       </w:pPr>
       <w:r>
-        <w:t xml:space="preserve">   setdistance</w:t>
-      </w:r>
+        <w:t xml:space="preserve">   </w:t>
+      </w:r>
+      <w:proofErr w:type="spellStart"/>
+      <w:r>
+        <w:t>setdistance</w:t>
+      </w:r>
+      <w:proofErr w:type="spellEnd"/>
     </w:p>
     <w:p>
       <w:pPr>
@@ -3584,7 +4009,20 @@
         <w:spacing w:line="240" w:lineRule="auto"/>
       </w:pPr>
       <w:r>
-        <w:t xml:space="preserve">   setfirstRun  // check condition </w:t>
+        <w:t xml:space="preserve">   </w:t>
+      </w:r>
+      <w:proofErr w:type="spellStart"/>
+      <w:proofErr w:type="gramStart"/>
+      <w:r>
+        <w:t>setfirstRun</w:t>
+      </w:r>
+      <w:proofErr w:type="spellEnd"/>
+      <w:r>
+        <w:t xml:space="preserve">  /</w:t>
+      </w:r>
+      <w:proofErr w:type="gramEnd"/>
+      <w:r>
+        <w:t xml:space="preserve">/ check condition </w:t>
       </w:r>
     </w:p>
     <w:p>
@@ -3604,8 +4042,13 @@
         <w:spacing w:line="240" w:lineRule="auto"/>
       </w:pPr>
       <w:r>
-        <w:t xml:space="preserve">   getname</w:t>
-      </w:r>
+        <w:t xml:space="preserve">   </w:t>
+      </w:r>
+      <w:proofErr w:type="spellStart"/>
+      <w:r>
+        <w:t>getname</w:t>
+      </w:r>
+      <w:proofErr w:type="spellEnd"/>
     </w:p>
     <w:p>
       <w:pPr>
@@ -3624,14 +4067,20 @@
         <w:spacing w:line="240" w:lineRule="auto"/>
       </w:pPr>
       <w:r>
-        <w:t xml:space="preserve">   getteamname</w:t>
-      </w:r>
-    </w:p>
-    <w:p>
-      <w:pPr>
-        <w:spacing w:line="240" w:lineRule="auto"/>
-      </w:pPr>
-      <w:r>
+        <w:t xml:space="preserve">   </w:t>
+      </w:r>
+      <w:proofErr w:type="spellStart"/>
+      <w:r>
+        <w:t>getteamname</w:t>
+      </w:r>
+      <w:proofErr w:type="spellEnd"/>
+    </w:p>
+    <w:p>
+      <w:pPr>
+        <w:spacing w:line="240" w:lineRule="auto"/>
+      </w:pPr>
+      <w:r>
+        <w:lastRenderedPageBreak/>
         <w:t xml:space="preserve">  </w:t>
       </w:r>
       <w:r>
@@ -3644,8 +4093,13 @@
         <w:spacing w:line="240" w:lineRule="auto"/>
       </w:pPr>
       <w:r>
-        <w:t xml:space="preserve">   getmatch</w:t>
-      </w:r>
+        <w:t xml:space="preserve">   </w:t>
+      </w:r>
+      <w:proofErr w:type="spellStart"/>
+      <w:r>
+        <w:t>getmatch</w:t>
+      </w:r>
+      <w:proofErr w:type="spellEnd"/>
     </w:p>
     <w:p>
       <w:pPr>
@@ -3667,8 +4121,13 @@
         <w:spacing w:line="240" w:lineRule="auto"/>
       </w:pPr>
       <w:r>
-        <w:t xml:space="preserve">   getdied</w:t>
-      </w:r>
+        <w:t xml:space="preserve">   </w:t>
+      </w:r>
+      <w:proofErr w:type="spellStart"/>
+      <w:r>
+        <w:t>getdied</w:t>
+      </w:r>
+      <w:proofErr w:type="spellEnd"/>
     </w:p>
     <w:p>
       <w:pPr>
@@ -3687,8 +4146,13 @@
         <w:spacing w:line="240" w:lineRule="auto"/>
       </w:pPr>
       <w:r>
-        <w:t xml:space="preserve">   getlived</w:t>
-      </w:r>
+        <w:t xml:space="preserve">   </w:t>
+      </w:r>
+      <w:proofErr w:type="spellStart"/>
+      <w:r>
+        <w:t>getlived</w:t>
+      </w:r>
+      <w:proofErr w:type="spellEnd"/>
     </w:p>
     <w:p>
       <w:pPr>
@@ -3707,8 +4171,13 @@
         <w:spacing w:line="240" w:lineRule="auto"/>
       </w:pPr>
       <w:r>
-        <w:t xml:space="preserve">   gethealth</w:t>
-      </w:r>
+        <w:t xml:space="preserve">   </w:t>
+      </w:r>
+      <w:proofErr w:type="spellStart"/>
+      <w:r>
+        <w:t>gethealth</w:t>
+      </w:r>
+      <w:proofErr w:type="spellEnd"/>
     </w:p>
     <w:p>
       <w:pPr>
@@ -3727,8 +4196,13 @@
         <w:spacing w:line="240" w:lineRule="auto"/>
       </w:pPr>
       <w:r>
-        <w:t xml:space="preserve">   getfirepower</w:t>
-      </w:r>
+        <w:t xml:space="preserve">   </w:t>
+      </w:r>
+      <w:proofErr w:type="spellStart"/>
+      <w:r>
+        <w:t>getfirepower</w:t>
+      </w:r>
+      <w:proofErr w:type="spellEnd"/>
     </w:p>
     <w:p>
       <w:pPr>
@@ -3747,8 +4221,13 @@
         <w:spacing w:line="240" w:lineRule="auto"/>
       </w:pPr>
       <w:r>
-        <w:t xml:space="preserve">   getkill</w:t>
-      </w:r>
+        <w:t xml:space="preserve">   </w:t>
+      </w:r>
+      <w:proofErr w:type="spellStart"/>
+      <w:r>
+        <w:t>getkill</w:t>
+      </w:r>
+      <w:proofErr w:type="spellEnd"/>
     </w:p>
     <w:p>
       <w:pPr>
@@ -3767,8 +4246,13 @@
         <w:spacing w:line="240" w:lineRule="auto"/>
       </w:pPr>
       <w:r>
-        <w:t xml:space="preserve">   getmovement</w:t>
-      </w:r>
+        <w:t xml:space="preserve">   </w:t>
+      </w:r>
+      <w:proofErr w:type="spellStart"/>
+      <w:r>
+        <w:t>getmovement</w:t>
+      </w:r>
+      <w:proofErr w:type="spellEnd"/>
     </w:p>
     <w:p>
       <w:pPr>
@@ -3787,8 +4271,13 @@
         <w:spacing w:line="240" w:lineRule="auto"/>
       </w:pPr>
       <w:r>
-        <w:t xml:space="preserve">   getdistance</w:t>
-      </w:r>
+        <w:t xml:space="preserve">   </w:t>
+      </w:r>
+      <w:proofErr w:type="spellStart"/>
+      <w:r>
+        <w:t>getdistance</w:t>
+      </w:r>
+      <w:proofErr w:type="spellEnd"/>
     </w:p>
     <w:p>
       <w:pPr>
@@ -3807,10 +4296,23 @@
         <w:spacing w:line="240" w:lineRule="auto"/>
       </w:pPr>
       <w:r>
-        <w:t xml:space="preserve">   getfirstRun  </w:t>
-      </w:r>
-      <w:r>
-        <w:t xml:space="preserve">// check condition </w:t>
+        <w:t xml:space="preserve">   </w:t>
+      </w:r>
+      <w:proofErr w:type="spellStart"/>
+      <w:proofErr w:type="gramStart"/>
+      <w:r>
+        <w:t>getfirstRun</w:t>
+      </w:r>
+      <w:proofErr w:type="spellEnd"/>
+      <w:r>
+        <w:t xml:space="preserve">  </w:t>
+      </w:r>
+      <w:r>
+        <w:t>/</w:t>
+      </w:r>
+      <w:proofErr w:type="gramEnd"/>
+      <w:r>
+        <w:t xml:space="preserve">/ check condition </w:t>
       </w:r>
     </w:p>
     <w:p>
@@ -3846,7 +4348,6 @@
         <w:spacing w:line="240" w:lineRule="auto"/>
       </w:pPr>
       <w:r>
-        <w:lastRenderedPageBreak/>
         <w:t xml:space="preserve">  </w:t>
       </w:r>
       <w:r>
@@ -3875,27 +4376,51 @@
         <w:spacing w:line="240" w:lineRule="auto"/>
       </w:pPr>
       <w:r>
-        <w:t xml:space="preserve">     init </w:t>
-      </w:r>
-    </w:p>
-    <w:p>
-      <w:pPr>
-        <w:spacing w:line="240" w:lineRule="auto"/>
-      </w:pPr>
-      <w:r>
         <w:t xml:space="preserve">     </w:t>
       </w:r>
+      <w:proofErr w:type="spellStart"/>
+      <w:r>
+        <w:t>init</w:t>
+      </w:r>
+      <w:proofErr w:type="spellEnd"/>
+      <w:r>
+        <w:t xml:space="preserve"> </w:t>
+      </w:r>
+    </w:p>
+    <w:p>
+      <w:pPr>
+        <w:spacing w:line="240" w:lineRule="auto"/>
+      </w:pPr>
+      <w:r>
+        <w:t xml:space="preserve">     </w:t>
+      </w:r>
       <w:r>
         <w:tab/>
-        <w:t xml:space="preserve"> which will initializes the views</w:t>
-      </w:r>
-    </w:p>
-    <w:p>
-      <w:pPr>
-        <w:spacing w:line="240" w:lineRule="auto"/>
-      </w:pPr>
-      <w:r>
-        <w:t xml:space="preserve">     RGHexboard </w:t>
+        <w:t xml:space="preserve"> which will </w:t>
+      </w:r>
+      <w:proofErr w:type="gramStart"/>
+      <w:r>
+        <w:t>initializes</w:t>
+      </w:r>
+      <w:proofErr w:type="gramEnd"/>
+      <w:r>
+        <w:t xml:space="preserve"> the views</w:t>
+      </w:r>
+    </w:p>
+    <w:p>
+      <w:pPr>
+        <w:spacing w:line="240" w:lineRule="auto"/>
+      </w:pPr>
+      <w:r>
+        <w:t xml:space="preserve">     </w:t>
+      </w:r>
+      <w:proofErr w:type="spellStart"/>
+      <w:r>
+        <w:t>RGHexboard</w:t>
+      </w:r>
+      <w:proofErr w:type="spellEnd"/>
+      <w:r>
+        <w:t xml:space="preserve"> </w:t>
       </w:r>
     </w:p>
     <w:p>
@@ -3918,7 +4443,23 @@
         <w:spacing w:line="240" w:lineRule="auto"/>
       </w:pPr>
       <w:r>
-        <w:t xml:space="preserve">     changeScreen(MouseEvent)</w:t>
+        <w:t xml:space="preserve">     </w:t>
+      </w:r>
+      <w:proofErr w:type="spellStart"/>
+      <w:r>
+        <w:t>changeScreen</w:t>
+      </w:r>
+      <w:proofErr w:type="spellEnd"/>
+      <w:r>
+        <w:t>(</w:t>
+      </w:r>
+      <w:proofErr w:type="spellStart"/>
+      <w:r>
+        <w:t>MouseEvent</w:t>
+      </w:r>
+      <w:proofErr w:type="spellEnd"/>
+      <w:r>
+        <w:t>)</w:t>
       </w:r>
     </w:p>
     <w:p>
@@ -3938,7 +4479,16 @@
         <w:spacing w:line="240" w:lineRule="auto"/>
       </w:pPr>
       <w:r>
-        <w:t xml:space="preserve">     initview </w:t>
+        <w:lastRenderedPageBreak/>
+        <w:t xml:space="preserve">     </w:t>
+      </w:r>
+      <w:proofErr w:type="spellStart"/>
+      <w:r>
+        <w:t>initview</w:t>
+      </w:r>
+      <w:proofErr w:type="spellEnd"/>
+      <w:r>
+        <w:t xml:space="preserve"> </w:t>
       </w:r>
     </w:p>
     <w:p>
@@ -3958,7 +4508,15 @@
         <w:spacing w:line="240" w:lineRule="auto"/>
       </w:pPr>
       <w:r>
-        <w:t xml:space="preserve">     getview </w:t>
+        <w:t xml:space="preserve">     </w:t>
+      </w:r>
+      <w:proofErr w:type="spellStart"/>
+      <w:r>
+        <w:t>getview</w:t>
+      </w:r>
+      <w:proofErr w:type="spellEnd"/>
+      <w:r>
+        <w:t xml:space="preserve"> </w:t>
       </w:r>
     </w:p>
     <w:p>
@@ -3970,15 +4528,28 @@
       </w:r>
       <w:r>
         <w:tab/>
-        <w:t xml:space="preserve">   show minimap</w:t>
-      </w:r>
-    </w:p>
-    <w:p>
-      <w:pPr>
-        <w:spacing w:line="240" w:lineRule="auto"/>
-      </w:pPr>
-      <w:r>
-        <w:t xml:space="preserve">     inputdetecttor(button) </w:t>
+        <w:t xml:space="preserve">   show </w:t>
+      </w:r>
+      <w:proofErr w:type="spellStart"/>
+      <w:r>
+        <w:t>minimap</w:t>
+      </w:r>
+      <w:proofErr w:type="spellEnd"/>
+    </w:p>
+    <w:p>
+      <w:pPr>
+        <w:spacing w:line="240" w:lineRule="auto"/>
+      </w:pPr>
+      <w:r>
+        <w:t xml:space="preserve">     </w:t>
+      </w:r>
+      <w:proofErr w:type="spellStart"/>
+      <w:r>
+        <w:t>inputdetecttor</w:t>
+      </w:r>
+      <w:proofErr w:type="spellEnd"/>
+      <w:r>
+        <w:t xml:space="preserve">(button) </w:t>
       </w:r>
     </w:p>
     <w:p>
@@ -4000,27 +4571,35 @@
         <w:spacing w:line="240" w:lineRule="auto"/>
       </w:pPr>
       <w:r>
-        <w:t xml:space="preserve">     checkwinlose </w:t>
-      </w:r>
-    </w:p>
-    <w:p>
-      <w:pPr>
-        <w:spacing w:line="240" w:lineRule="auto"/>
-      </w:pPr>
-      <w:r>
         <w:t xml:space="preserve">     </w:t>
       </w:r>
+      <w:proofErr w:type="spellStart"/>
+      <w:r>
+        <w:t>checkwinlose</w:t>
+      </w:r>
+      <w:proofErr w:type="spellEnd"/>
+      <w:r>
+        <w:t xml:space="preserve"> </w:t>
+      </w:r>
+    </w:p>
+    <w:p>
+      <w:pPr>
+        <w:spacing w:line="240" w:lineRule="auto"/>
+      </w:pPr>
+      <w:r>
+        <w:t xml:space="preserve">     </w:t>
+      </w:r>
       <w:r>
         <w:tab/>
-        <w:t xml:space="preserve"> checking win or lose, if lose or win it will shows the windows which is winloss windows view</w:t>
-      </w:r>
-    </w:p>
-    <w:p>
-      <w:pPr>
-        <w:spacing w:line="240" w:lineRule="auto"/>
-      </w:pPr>
-      <w:r>
-        <w:t xml:space="preserve">     Main(String [] )  </w:t>
+        <w:t xml:space="preserve"> checking win or lose, if lose or win it will shows the windows which is </w:t>
+      </w:r>
+      <w:proofErr w:type="spellStart"/>
+      <w:r>
+        <w:t>winloss</w:t>
+      </w:r>
+      <w:proofErr w:type="spellEnd"/>
+      <w:r>
+        <w:t xml:space="preserve"> windows view</w:t>
       </w:r>
     </w:p>
     <w:p>
@@ -4030,10 +4609,31 @@
       <w:r>
         <w:t xml:space="preserve">     </w:t>
       </w:r>
+      <w:proofErr w:type="gramStart"/>
+      <w:r>
+        <w:t>Main(</w:t>
+      </w:r>
+      <w:proofErr w:type="gramEnd"/>
+      <w:r>
+        <w:t xml:space="preserve">String [] )  </w:t>
+      </w:r>
+    </w:p>
+    <w:p>
+      <w:pPr>
+        <w:spacing w:line="240" w:lineRule="auto"/>
+      </w:pPr>
+      <w:r>
+        <w:t xml:space="preserve">     </w:t>
+      </w:r>
       <w:r>
         <w:tab/>
-        <w:t xml:space="preserve"> launchApplication</w:t>
-      </w:r>
+        <w:t xml:space="preserve"> </w:t>
+      </w:r>
+      <w:proofErr w:type="spellStart"/>
+      <w:r>
+        <w:t>launchApplication</w:t>
+      </w:r>
+      <w:proofErr w:type="spellEnd"/>
     </w:p>
     <w:p>
       <w:pPr>
@@ -4058,8 +4658,21 @@
     </w:p>
     <w:p>
       <w:pPr>
-        <w:jc w:val="center"/>
-      </w:pPr>
+        <w:rPr>
+          <w:sz w:val="28"/>
+          <w:szCs w:val="28"/>
+        </w:rPr>
+      </w:pPr>
+      <w:r>
+        <w:tab/>
+      </w:r>
+      <w:r>
+        <w:rPr>
+          <w:sz w:val="28"/>
+          <w:szCs w:val="28"/>
+        </w:rPr>
+        <w:t>We have decided to make minimal changes to our requirements.  We have made the robot librarian an external system to our own, and added a win lose screen to our view.</w:t>
+      </w:r>
     </w:p>
     <w:p>
       <w:r>
@@ -4080,14 +4693,18 @@
       </w:r>
     </w:p>
     <w:p>
+      <w:pPr>
+        <w:pStyle w:val="ListParagraph"/>
+        <w:numPr>
+          <w:ilvl w:val="0"/>
+          <w:numId w:val="10"/>
+        </w:numPr>
+      </w:pPr>
       <w:r>
         <w:rPr>
           <w:b/>
-          <w:sz w:val="24"/>
-          <w:szCs w:val="24"/>
-        </w:rPr>
-        <w:tab/>
-        <w:t>-</w:t>
+        </w:rPr>
+        <w:t>23/10/2016 – Initial DESIGN version – V1.1</w:t>
       </w:r>
     </w:p>
     <w:sectPr>
@@ -4185,6 +4802,120 @@
 <file path=word/numbering.xml><?xml version="1.0" encoding="utf-8"?>
 <w:numbering xmlns:wpc="http://schemas.microsoft.com/office/word/2010/wordprocessingCanvas" xmlns:cx="http://schemas.microsoft.com/office/drawing/2014/chartex" xmlns:cx1="http://schemas.microsoft.com/office/drawing/2015/9/8/chartex" xmlns:cx2="http://schemas.microsoft.com/office/drawing/2015/10/21/chartex" xmlns:cx3="http://schemas.microsoft.com/office/drawing/2016/5/9/chartex" xmlns:cx4="http://schemas.microsoft.com/office/drawing/2016/5/10/chartex" xmlns:cx5="http://schemas.microsoft.com/office/drawing/2016/5/11/chartex" xmlns:mc="http://schemas.openxmlformats.org/markup-compatibility/2006" xmlns:o="urn:schemas-microsoft-com:office:office" xmlns:r="http://schemas.openxmlformats.org/officeDocument/2006/relationships" xmlns:m="http://schemas.openxmlformats.org/officeDocument/2006/math" xmlns:v="urn:schemas-microsoft-com:vml" xmlns:wp14="http://schemas.microsoft.com/office/word/2010/wordprocessingDrawing" xmlns:wp="http://schemas.openxmlformats.org/drawingml/2006/wordprocessingDrawing" xmlns:w10="urn:schemas-microsoft-com:office:word" xmlns:w="http://schemas.openxmlformats.org/wordprocessingml/2006/main" xmlns:w14="http://schemas.microsoft.com/office/word/2010/wordml" xmlns:w15="http://schemas.microsoft.com/office/word/2012/wordml" xmlns:w16se="http://schemas.microsoft.com/office/word/2015/wordml/symex" xmlns:wpg="http://schemas.microsoft.com/office/word/2010/wordprocessingGroup" xmlns:wpi="http://schemas.microsoft.com/office/word/2010/wordprocessingInk" xmlns:wne="http://schemas.microsoft.com/office/word/2006/wordml" xmlns:wps="http://schemas.microsoft.com/office/word/2010/wordprocessingShape" mc:Ignorable="w14 w15 w16se wp14">
   <w:abstractNum w:abstractNumId="0" w15:restartNumberingAfterBreak="0">
+    <w:nsid w:val="03D94F85"/>
+    <w:multiLevelType w:val="hybridMultilevel"/>
+    <w:tmpl w:val="60D2E0D2"/>
+    <w:lvl w:ilvl="0" w:tplc="5C5CC5C2">
+      <w:numFmt w:val="bullet"/>
+      <w:lvlText w:val="-"/>
+      <w:lvlJc w:val="left"/>
+      <w:pPr>
+        <w:ind w:left="1080" w:hanging="360"/>
+      </w:pPr>
+      <w:rPr>
+        <w:rFonts w:ascii="Calibri" w:eastAsia="Calibri" w:hAnsi="Calibri" w:cs="Calibri" w:hint="default"/>
+        <w:b/>
+        <w:sz w:val="24"/>
+      </w:rPr>
+    </w:lvl>
+    <w:lvl w:ilvl="1" w:tplc="10090003" w:tentative="1">
+      <w:start w:val="1"/>
+      <w:numFmt w:val="bullet"/>
+      <w:lvlText w:val="o"/>
+      <w:lvlJc w:val="left"/>
+      <w:pPr>
+        <w:ind w:left="1800" w:hanging="360"/>
+      </w:pPr>
+      <w:rPr>
+        <w:rFonts w:ascii="Courier New" w:hAnsi="Courier New" w:cs="Courier New" w:hint="default"/>
+      </w:rPr>
+    </w:lvl>
+    <w:lvl w:ilvl="2" w:tplc="10090005" w:tentative="1">
+      <w:start w:val="1"/>
+      <w:numFmt w:val="bullet"/>
+      <w:lvlText w:val=""/>
+      <w:lvlJc w:val="left"/>
+      <w:pPr>
+        <w:ind w:left="2520" w:hanging="360"/>
+      </w:pPr>
+      <w:rPr>
+        <w:rFonts w:ascii="Wingdings" w:hAnsi="Wingdings" w:hint="default"/>
+      </w:rPr>
+    </w:lvl>
+    <w:lvl w:ilvl="3" w:tplc="10090001" w:tentative="1">
+      <w:start w:val="1"/>
+      <w:numFmt w:val="bullet"/>
+      <w:lvlText w:val=""/>
+      <w:lvlJc w:val="left"/>
+      <w:pPr>
+        <w:ind w:left="3240" w:hanging="360"/>
+      </w:pPr>
+      <w:rPr>
+        <w:rFonts w:ascii="Symbol" w:hAnsi="Symbol" w:hint="default"/>
+      </w:rPr>
+    </w:lvl>
+    <w:lvl w:ilvl="4" w:tplc="10090003" w:tentative="1">
+      <w:start w:val="1"/>
+      <w:numFmt w:val="bullet"/>
+      <w:lvlText w:val="o"/>
+      <w:lvlJc w:val="left"/>
+      <w:pPr>
+        <w:ind w:left="3960" w:hanging="360"/>
+      </w:pPr>
+      <w:rPr>
+        <w:rFonts w:ascii="Courier New" w:hAnsi="Courier New" w:cs="Courier New" w:hint="default"/>
+      </w:rPr>
+    </w:lvl>
+    <w:lvl w:ilvl="5" w:tplc="10090005" w:tentative="1">
+      <w:start w:val="1"/>
+      <w:numFmt w:val="bullet"/>
+      <w:lvlText w:val=""/>
+      <w:lvlJc w:val="left"/>
+      <w:pPr>
+        <w:ind w:left="4680" w:hanging="360"/>
+      </w:pPr>
+      <w:rPr>
+        <w:rFonts w:ascii="Wingdings" w:hAnsi="Wingdings" w:hint="default"/>
+      </w:rPr>
+    </w:lvl>
+    <w:lvl w:ilvl="6" w:tplc="10090001" w:tentative="1">
+      <w:start w:val="1"/>
+      <w:numFmt w:val="bullet"/>
+      <w:lvlText w:val=""/>
+      <w:lvlJc w:val="left"/>
+      <w:pPr>
+        <w:ind w:left="5400" w:hanging="360"/>
+      </w:pPr>
+      <w:rPr>
+        <w:rFonts w:ascii="Symbol" w:hAnsi="Symbol" w:hint="default"/>
+      </w:rPr>
+    </w:lvl>
+    <w:lvl w:ilvl="7" w:tplc="10090003" w:tentative="1">
+      <w:start w:val="1"/>
+      <w:numFmt w:val="bullet"/>
+      <w:lvlText w:val="o"/>
+      <w:lvlJc w:val="left"/>
+      <w:pPr>
+        <w:ind w:left="6120" w:hanging="360"/>
+      </w:pPr>
+      <w:rPr>
+        <w:rFonts w:ascii="Courier New" w:hAnsi="Courier New" w:cs="Courier New" w:hint="default"/>
+      </w:rPr>
+    </w:lvl>
+    <w:lvl w:ilvl="8" w:tplc="10090005" w:tentative="1">
+      <w:start w:val="1"/>
+      <w:numFmt w:val="bullet"/>
+      <w:lvlText w:val=""/>
+      <w:lvlJc w:val="left"/>
+      <w:pPr>
+        <w:ind w:left="6840" w:hanging="360"/>
+      </w:pPr>
+      <w:rPr>
+        <w:rFonts w:ascii="Wingdings" w:hAnsi="Wingdings" w:hint="default"/>
+      </w:rPr>
+    </w:lvl>
+  </w:abstractNum>
+  <w:abstractNum w:abstractNumId="1" w15:restartNumberingAfterBreak="0">
     <w:nsid w:val="123B11C2"/>
     <w:multiLevelType w:val="multilevel"/>
     <w:tmpl w:val="DD0C93C6"/>
@@ -4306,7 +5037,7 @@
       </w:rPr>
     </w:lvl>
   </w:abstractNum>
-  <w:abstractNum w:abstractNumId="1" w15:restartNumberingAfterBreak="0">
+  <w:abstractNum w:abstractNumId="2" w15:restartNumberingAfterBreak="0">
     <w:nsid w:val="128F30E7"/>
     <w:multiLevelType w:val="multilevel"/>
     <w:tmpl w:val="7DEC5376"/>
@@ -4428,7 +5159,7 @@
       </w:rPr>
     </w:lvl>
   </w:abstractNum>
-  <w:abstractNum w:abstractNumId="2" w15:restartNumberingAfterBreak="0">
+  <w:abstractNum w:abstractNumId="3" w15:restartNumberingAfterBreak="0">
     <w:nsid w:val="23EE1879"/>
     <w:multiLevelType w:val="multilevel"/>
     <w:tmpl w:val="3140E410"/>
@@ -4550,7 +5281,7 @@
       </w:rPr>
     </w:lvl>
   </w:abstractNum>
-  <w:abstractNum w:abstractNumId="3" w15:restartNumberingAfterBreak="0">
+  <w:abstractNum w:abstractNumId="4" w15:restartNumberingAfterBreak="0">
     <w:nsid w:val="29DE67B1"/>
     <w:multiLevelType w:val="multilevel"/>
     <w:tmpl w:val="85ACA94A"/>
@@ -4672,7 +5403,7 @@
       </w:rPr>
     </w:lvl>
   </w:abstractNum>
-  <w:abstractNum w:abstractNumId="4" w15:restartNumberingAfterBreak="0">
+  <w:abstractNum w:abstractNumId="5" w15:restartNumberingAfterBreak="0">
     <w:nsid w:val="2D9C73DC"/>
     <w:multiLevelType w:val="multilevel"/>
     <w:tmpl w:val="02249418"/>
@@ -4794,7 +5525,7 @@
       </w:rPr>
     </w:lvl>
   </w:abstractNum>
-  <w:abstractNum w:abstractNumId="5" w15:restartNumberingAfterBreak="0">
+  <w:abstractNum w:abstractNumId="6" w15:restartNumberingAfterBreak="0">
     <w:nsid w:val="541E53FC"/>
     <w:multiLevelType w:val="multilevel"/>
     <w:tmpl w:val="7AA47E74"/>
@@ -4916,7 +5647,7 @@
       </w:rPr>
     </w:lvl>
   </w:abstractNum>
-  <w:abstractNum w:abstractNumId="6" w15:restartNumberingAfterBreak="0">
+  <w:abstractNum w:abstractNumId="7" w15:restartNumberingAfterBreak="0">
     <w:nsid w:val="5812045E"/>
     <w:multiLevelType w:val="multilevel"/>
     <w:tmpl w:val="91B4228A"/>
@@ -5038,7 +5769,7 @@
       </w:rPr>
     </w:lvl>
   </w:abstractNum>
-  <w:abstractNum w:abstractNumId="7" w15:restartNumberingAfterBreak="0">
+  <w:abstractNum w:abstractNumId="8" w15:restartNumberingAfterBreak="0">
     <w:nsid w:val="615B2F41"/>
     <w:multiLevelType w:val="multilevel"/>
     <w:tmpl w:val="0AA22A40"/>
@@ -5160,7 +5891,7 @@
       </w:pPr>
     </w:lvl>
   </w:abstractNum>
-  <w:abstractNum w:abstractNumId="8" w15:restartNumberingAfterBreak="0">
+  <w:abstractNum w:abstractNumId="9" w15:restartNumberingAfterBreak="0">
     <w:nsid w:val="64AB46A4"/>
     <w:multiLevelType w:val="multilevel"/>
     <w:tmpl w:val="9C587B94"/>
@@ -5283,31 +6014,34 @@
     </w:lvl>
   </w:abstractNum>
   <w:num w:numId="1">
+    <w:abstractNumId w:val="2"/>
+  </w:num>
+  <w:num w:numId="2">
+    <w:abstractNumId w:val="4"/>
+  </w:num>
+  <w:num w:numId="3">
     <w:abstractNumId w:val="1"/>
   </w:num>
-  <w:num w:numId="2">
+  <w:num w:numId="4">
+    <w:abstractNumId w:val="6"/>
+  </w:num>
+  <w:num w:numId="5">
+    <w:abstractNumId w:val="7"/>
+  </w:num>
+  <w:num w:numId="6">
+    <w:abstractNumId w:val="5"/>
+  </w:num>
+  <w:num w:numId="7">
+    <w:abstractNumId w:val="9"/>
+  </w:num>
+  <w:num w:numId="8">
     <w:abstractNumId w:val="3"/>
   </w:num>
-  <w:num w:numId="3">
-    <w:abstractNumId w:val="0"/>
-  </w:num>
-  <w:num w:numId="4">
-    <w:abstractNumId w:val="5"/>
-  </w:num>
-  <w:num w:numId="5">
-    <w:abstractNumId w:val="6"/>
-  </w:num>
-  <w:num w:numId="6">
-    <w:abstractNumId w:val="4"/>
-  </w:num>
-  <w:num w:numId="7">
+  <w:num w:numId="9">
     <w:abstractNumId w:val="8"/>
   </w:num>
-  <w:num w:numId="8">
-    <w:abstractNumId w:val="2"/>
-  </w:num>
-  <w:num w:numId="9">
-    <w:abstractNumId w:val="7"/>
+  <w:num w:numId="10">
+    <w:abstractNumId w:val="0"/>
   </w:num>
 </w:numbering>
 </file>
@@ -5972,6 +6706,21 @@
     <w:basedOn w:val="Normal"/>
     <w:qFormat/>
   </w:style>
+  <w:style w:type="paragraph" w:styleId="ListParagraph">
+    <w:name w:val="List Paragraph"/>
+    <w:basedOn w:val="Normal"/>
+    <w:uiPriority w:val="34"/>
+    <w:qFormat/>
+    <w:rsid w:val="00377AF6"/>
+    <w:pPr>
+      <w:ind w:left="720"/>
+      <w:contextualSpacing/>
+    </w:pPr>
+    <w:rPr>
+      <w:rFonts w:cs="Mangal"/>
+      <w:szCs w:val="20"/>
+    </w:rPr>
+  </w:style>
 </w:styles>
 </file>
 

</xml_diff>

<commit_message>
Fixed PlayerTests pseudo code, cascaded changes to the system diagram down to the design document
</commit_message>
<xml_diff>
--- a/doc/ARCHITECTURE_AND_DESIGN.docx
+++ b/doc/ARCHITECTURE_AND_DESIGN.docx
@@ -742,12 +742,12 @@
           <wp:inline distB="114300" distT="114300" distL="114300" distR="114300">
             <wp:extent cx="5943600" cy="6045200"/>
             <wp:effectExtent b="0" l="0" r="0" t="0"/>
-            <wp:docPr id="1" name="image03.png"/>
+            <wp:docPr id="3" name="image06.png"/>
             <a:graphic>
               <a:graphicData uri="http://schemas.openxmlformats.org/drawingml/2006/picture">
                 <pic:pic>
                   <pic:nvPicPr>
-                    <pic:cNvPr id="0" name="image03.png"/>
+                    <pic:cNvPr id="0" name="image06.png"/>
                     <pic:cNvPicPr preferRelativeResize="0"/>
                   </pic:nvPicPr>
                   <pic:blipFill>
@@ -850,7 +850,7 @@
       <w:r>
         <w:drawing>
           <wp:inline distB="114300" distT="114300" distL="114300" distR="114300">
-            <wp:extent cx="5943600" cy="3695700"/>
+            <wp:extent cx="5943600" cy="3683000"/>
             <wp:effectExtent b="0" l="0" r="0" t="0"/>
             <wp:docPr id="4" name="image07.png"/>
             <a:graphic>
@@ -870,7 +870,7 @@
                   <pic:spPr>
                     <a:xfrm>
                       <a:off x="0" y="0"/>
-                      <a:ext cx="5943600" cy="3695700"/>
+                      <a:ext cx="5943600" cy="3683000"/>
                     </a:xfrm>
                     <a:prstGeom prst="rect"/>
                     <a:ln/>
@@ -1082,12 +1082,12 @@
           <wp:inline distB="114300" distT="114300" distL="114300" distR="114300">
             <wp:extent cx="5943600" cy="3568700"/>
             <wp:effectExtent b="0" l="0" r="0" t="0"/>
-            <wp:docPr id="2" name="image04.png"/>
+            <wp:docPr id="1" name="image02.png"/>
             <a:graphic>
               <a:graphicData uri="http://schemas.openxmlformats.org/drawingml/2006/picture">
                 <pic:pic>
                   <pic:nvPicPr>
-                    <pic:cNvPr id="0" name="image04.png"/>
+                    <pic:cNvPr id="0" name="image02.png"/>
                     <pic:cNvPicPr preferRelativeResize="0"/>
                   </pic:nvPicPr>
                   <pic:blipFill>
@@ -1398,12 +1398,12 @@
           <wp:inline distB="114300" distT="114300" distL="114300" distR="114300">
             <wp:extent cx="3467100" cy="4486275"/>
             <wp:effectExtent b="0" l="0" r="0" t="0"/>
-            <wp:docPr id="3" name="image05.png"/>
+            <wp:docPr id="2" name="image03.png"/>
             <a:graphic>
               <a:graphicData uri="http://schemas.openxmlformats.org/drawingml/2006/picture">
                 <pic:pic>
                   <pic:nvPicPr>
-                    <pic:cNvPr id="0" name="image05.png"/>
+                    <pic:cNvPr id="0" name="image03.png"/>
                     <pic:cNvPicPr preferRelativeResize="0"/>
                   </pic:nvPicPr>
                   <pic:blipFill>

</xml_diff>

<commit_message>
Syntax corrections, cascading image changes to design documents
</commit_message>
<xml_diff>
--- a/doc/ARCHITECTURE_AND_DESIGN.docx
+++ b/doc/ARCHITECTURE_AND_DESIGN.docx
@@ -742,12 +742,12 @@
           <wp:inline distB="114300" distT="114300" distL="114300" distR="114300">
             <wp:extent cx="5943600" cy="6045200"/>
             <wp:effectExtent b="0" l="0" r="0" t="0"/>
-            <wp:docPr id="3" name="image06.png"/>
+            <wp:docPr id="2" name="image03.png"/>
             <a:graphic>
               <a:graphicData uri="http://schemas.openxmlformats.org/drawingml/2006/picture">
                 <pic:pic>
                   <pic:nvPicPr>
-                    <pic:cNvPr id="0" name="image06.png"/>
+                    <pic:cNvPr id="0" name="image03.png"/>
                     <pic:cNvPicPr preferRelativeResize="0"/>
                   </pic:nvPicPr>
                   <pic:blipFill>
@@ -850,14 +850,14 @@
       <w:r>
         <w:drawing>
           <wp:inline distB="114300" distT="114300" distL="114300" distR="114300">
-            <wp:extent cx="5943600" cy="3683000"/>
+            <wp:extent cx="5943600" cy="3695700"/>
             <wp:effectExtent b="0" l="0" r="0" t="0"/>
-            <wp:docPr id="4" name="image07.png"/>
+            <wp:docPr id="3" name="image06.png"/>
             <a:graphic>
               <a:graphicData uri="http://schemas.openxmlformats.org/drawingml/2006/picture">
                 <pic:pic>
                   <pic:nvPicPr>
-                    <pic:cNvPr id="0" name="image07.png"/>
+                    <pic:cNvPr id="0" name="image06.png"/>
                     <pic:cNvPicPr preferRelativeResize="0"/>
                   </pic:nvPicPr>
                   <pic:blipFill>
@@ -870,7 +870,7 @@
                   <pic:spPr>
                     <a:xfrm>
                       <a:off x="0" y="0"/>
-                      <a:ext cx="5943600" cy="3683000"/>
+                      <a:ext cx="5943600" cy="3695700"/>
                     </a:xfrm>
                     <a:prstGeom prst="rect"/>
                     <a:ln/>
@@ -1080,19 +1080,19 @@
       <w:r>
         <w:drawing>
           <wp:inline distB="114300" distT="114300" distL="114300" distR="114300">
-            <wp:extent cx="5943600" cy="3568700"/>
+            <wp:extent cx="5943600" cy="3733800"/>
             <wp:effectExtent b="0" l="0" r="0" t="0"/>
-            <wp:docPr id="1" name="image02.png"/>
+            <wp:docPr id="4" name="image07.png"/>
             <a:graphic>
               <a:graphicData uri="http://schemas.openxmlformats.org/drawingml/2006/picture">
                 <pic:pic>
                   <pic:nvPicPr>
-                    <pic:cNvPr id="0" name="image02.png"/>
+                    <pic:cNvPr id="0" name="image07.png"/>
                     <pic:cNvPicPr preferRelativeResize="0"/>
                   </pic:nvPicPr>
                   <pic:blipFill>
                     <a:blip r:embed="rId7"/>
-                    <a:srcRect b="0" l="0" r="0" t="0"/>
+                    <a:srcRect b="14596" l="0" r="0" t="0"/>
                     <a:stretch>
                       <a:fillRect/>
                     </a:stretch>
@@ -1100,7 +1100,7 @@
                   <pic:spPr>
                     <a:xfrm>
                       <a:off x="0" y="0"/>
-                      <a:ext cx="5943600" cy="3568700"/>
+                      <a:ext cx="5943600" cy="3733800"/>
                     </a:xfrm>
                     <a:prstGeom prst="rect"/>
                     <a:ln/>
@@ -1398,12 +1398,12 @@
           <wp:inline distB="114300" distT="114300" distL="114300" distR="114300">
             <wp:extent cx="3467100" cy="4486275"/>
             <wp:effectExtent b="0" l="0" r="0" t="0"/>
-            <wp:docPr id="2" name="image03.png"/>
+            <wp:docPr id="1" name="image01.png"/>
             <a:graphic>
               <a:graphicData uri="http://schemas.openxmlformats.org/drawingml/2006/picture">
                 <pic:pic>
                   <pic:nvPicPr>
-                    <pic:cNvPr id="0" name="image03.png"/>
+                    <pic:cNvPr id="0" name="image01.png"/>
                     <pic:cNvPicPr preferRelativeResize="0"/>
                   </pic:nvPicPr>
                   <pic:blipFill>

</xml_diff>